<commit_message>
sửa hợp đồng, link sửa hợp đồng và thay Quyen -> role
</commit_message>
<xml_diff>
--- a/src/templates/HopDongDA.docx
+++ b/src/templates/HopDongDA.docx
@@ -1,6 +1,6 @@
 
 <file path=word/document.xml><?xml version="1.0" encoding="utf-8"?>
-<w:document xmlns:wpc="http://schemas.microsoft.com/office/word/2010/wordprocessingCanvas" xmlns:cx="http://schemas.microsoft.com/office/drawing/2014/chartex" xmlns:cx1="http://schemas.microsoft.com/office/drawing/2015/9/8/chartex" xmlns:mc="http://schemas.openxmlformats.org/markup-compatibility/2006" xmlns:o="urn:schemas-microsoft-com:office:office" xmlns:r="http://schemas.openxmlformats.org/officeDocument/2006/relationships" xmlns:m="http://schemas.openxmlformats.org/officeDocument/2006/math" xmlns:v="urn:schemas-microsoft-com:vml" xmlns:wp14="http://schemas.microsoft.com/office/word/2010/wordprocessingDrawing" xmlns:wp="http://schemas.openxmlformats.org/drawingml/2006/wordprocessingDrawing" xmlns:w10="urn:schemas-microsoft-com:office:word" xmlns:w="http://schemas.openxmlformats.org/wordprocessingml/2006/main" xmlns:w14="http://schemas.microsoft.com/office/word/2010/wordml" xmlns:w15="http://schemas.microsoft.com/office/word/2012/wordml" xmlns:w16se="http://schemas.microsoft.com/office/word/2015/wordml/symex" xmlns:wpg="http://schemas.microsoft.com/office/word/2010/wordprocessingGroup" xmlns:wpi="http://schemas.microsoft.com/office/word/2010/wordprocessingInk" xmlns:wne="http://schemas.microsoft.com/office/word/2006/wordml" xmlns:wps="http://schemas.microsoft.com/office/word/2010/wordprocessingShape" mc:Ignorable="w14 w15 w16se wp14">
+<w:document xmlns:wpc="http://schemas.microsoft.com/office/word/2010/wordprocessingCanvas" xmlns:mc="http://schemas.openxmlformats.org/markup-compatibility/2006" xmlns:o="urn:schemas-microsoft-com:office:office" xmlns:r="http://schemas.openxmlformats.org/officeDocument/2006/relationships" xmlns:m="http://schemas.openxmlformats.org/officeDocument/2006/math" xmlns:v="urn:schemas-microsoft-com:vml" xmlns:wp14="http://schemas.microsoft.com/office/word/2010/wordprocessingDrawing" xmlns:wp="http://schemas.openxmlformats.org/drawingml/2006/wordprocessingDrawing" xmlns:w10="urn:schemas-microsoft-com:office:word" xmlns:w="http://schemas.openxmlformats.org/wordprocessingml/2006/main" xmlns:w14="http://schemas.microsoft.com/office/word/2010/wordml" xmlns:w15="http://schemas.microsoft.com/office/word/2012/wordml" xmlns:wpg="http://schemas.microsoft.com/office/word/2010/wordprocessingGroup" xmlns:wpi="http://schemas.microsoft.com/office/word/2010/wordprocessingInk" xmlns:wne="http://schemas.microsoft.com/office/word/2006/wordml" xmlns:wps="http://schemas.microsoft.com/office/word/2010/wordprocessingShape" mc:Ignorable="w14 w15 wp14">
   <w:body>
     <w:tbl>
       <w:tblPr>
@@ -108,7 +108,7 @@
                     </wp:anchor>
                   </w:drawing>
                 </mc:Choice>
-                <mc:Fallback xmlns:w16sdtdh="http://schemas.microsoft.com/office/word/2020/wordml/sdtdatahash" xmlns:w16du="http://schemas.microsoft.com/office/word/2023/wordml/word16du" xmlns:w16="http://schemas.microsoft.com/office/word/2018/wordml" xmlns:w16cid="http://schemas.microsoft.com/office/word/2016/wordml/cid" xmlns:w16cex="http://schemas.microsoft.com/office/word/2018/wordml/cex" xmlns:oel="http://schemas.microsoft.com/office/2019/extlst" xmlns:am3d="http://schemas.microsoft.com/office/drawing/2017/model3d" xmlns:aink="http://schemas.microsoft.com/office/drawing/2016/ink" xmlns:cx8="http://schemas.microsoft.com/office/drawing/2016/5/14/chartex" xmlns:cx7="http://schemas.microsoft.com/office/drawing/2016/5/13/chartex" xmlns:cx6="http://schemas.microsoft.com/office/drawing/2016/5/12/chartex" xmlns:cx5="http://schemas.microsoft.com/office/drawing/2016/5/11/chartex" xmlns:cx4="http://schemas.microsoft.com/office/drawing/2016/5/10/chartex" xmlns:cx3="http://schemas.microsoft.com/office/drawing/2016/5/9/chartex" xmlns:cx2="http://schemas.microsoft.com/office/drawing/2015/10/21/chartex">
+                <mc:Fallback xmlns:cx2="http://schemas.microsoft.com/office/drawing/2015/10/21/chartex" xmlns:cx3="http://schemas.microsoft.com/office/drawing/2016/5/9/chartex" xmlns:cx4="http://schemas.microsoft.com/office/drawing/2016/5/10/chartex" xmlns:cx5="http://schemas.microsoft.com/office/drawing/2016/5/11/chartex" xmlns:cx6="http://schemas.microsoft.com/office/drawing/2016/5/12/chartex" xmlns:cx7="http://schemas.microsoft.com/office/drawing/2016/5/13/chartex" xmlns:cx8="http://schemas.microsoft.com/office/drawing/2016/5/14/chartex" xmlns:aink="http://schemas.microsoft.com/office/drawing/2016/ink" xmlns:am3d="http://schemas.microsoft.com/office/drawing/2017/model3d" xmlns:oel="http://schemas.microsoft.com/office/2019/extlst" xmlns:w16cex="http://schemas.microsoft.com/office/word/2018/wordml/cex" xmlns:w16cid="http://schemas.microsoft.com/office/word/2016/wordml/cid" xmlns:w16="http://schemas.microsoft.com/office/word/2018/wordml" xmlns:w16du="http://schemas.microsoft.com/office/word/2023/wordml/word16du" xmlns:w16sdtdh="http://schemas.microsoft.com/office/word/2020/wordml/sdtdatahash" xmlns:w16se="http://schemas.microsoft.com/office/word/2015/wordml/symex" xmlns:cx1="http://schemas.microsoft.com/office/drawing/2015/9/8/chartex" xmlns:cx="http://schemas.microsoft.com/office/drawing/2014/chartex">
                   <w:pict>
                     <v:line w14:anchorId="4225EECB" id="Line 13" o:spid="_x0000_s1026" style="position:absolute;z-index:251657216;visibility:visible;mso-wrap-style:square;mso-width-percent:0;mso-height-percent:0;mso-wrap-distance-left:9pt;mso-wrap-distance-top:0;mso-wrap-distance-right:9pt;mso-wrap-distance-bottom:0;mso-position-horizontal:absolute;mso-position-horizontal-relative:text;mso-position-vertical:absolute;mso-position-vertical-relative:text;mso-width-percent:0;mso-height-percent:0;mso-width-relative:page;mso-height-relative:page" from="67.2pt,16.3pt" to="121.2pt,16.3pt" o:gfxdata="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"/>
                   </w:pict>
@@ -238,7 +238,7 @@
                     </wp:anchor>
                   </w:drawing>
                 </mc:Choice>
-                <mc:Fallback xmlns:w16sdtdh="http://schemas.microsoft.com/office/word/2020/wordml/sdtdatahash" xmlns:w16du="http://schemas.microsoft.com/office/word/2023/wordml/word16du" xmlns:w16="http://schemas.microsoft.com/office/word/2018/wordml" xmlns:w16cid="http://schemas.microsoft.com/office/word/2016/wordml/cid" xmlns:w16cex="http://schemas.microsoft.com/office/word/2018/wordml/cex" xmlns:oel="http://schemas.microsoft.com/office/2019/extlst" xmlns:am3d="http://schemas.microsoft.com/office/drawing/2017/model3d" xmlns:aink="http://schemas.microsoft.com/office/drawing/2016/ink" xmlns:cx8="http://schemas.microsoft.com/office/drawing/2016/5/14/chartex" xmlns:cx7="http://schemas.microsoft.com/office/drawing/2016/5/13/chartex" xmlns:cx6="http://schemas.microsoft.com/office/drawing/2016/5/12/chartex" xmlns:cx5="http://schemas.microsoft.com/office/drawing/2016/5/11/chartex" xmlns:cx4="http://schemas.microsoft.com/office/drawing/2016/5/10/chartex" xmlns:cx3="http://schemas.microsoft.com/office/drawing/2016/5/9/chartex" xmlns:cx2="http://schemas.microsoft.com/office/drawing/2015/10/21/chartex">
+                <mc:Fallback xmlns:cx2="http://schemas.microsoft.com/office/drawing/2015/10/21/chartex" xmlns:cx3="http://schemas.microsoft.com/office/drawing/2016/5/9/chartex" xmlns:cx4="http://schemas.microsoft.com/office/drawing/2016/5/10/chartex" xmlns:cx5="http://schemas.microsoft.com/office/drawing/2016/5/11/chartex" xmlns:cx6="http://schemas.microsoft.com/office/drawing/2016/5/12/chartex" xmlns:cx7="http://schemas.microsoft.com/office/drawing/2016/5/13/chartex" xmlns:cx8="http://schemas.microsoft.com/office/drawing/2016/5/14/chartex" xmlns:aink="http://schemas.microsoft.com/office/drawing/2016/ink" xmlns:am3d="http://schemas.microsoft.com/office/drawing/2017/model3d" xmlns:oel="http://schemas.microsoft.com/office/2019/extlst" xmlns:w16cex="http://schemas.microsoft.com/office/word/2018/wordml/cex" xmlns:w16cid="http://schemas.microsoft.com/office/word/2016/wordml/cid" xmlns:w16="http://schemas.microsoft.com/office/word/2018/wordml" xmlns:w16du="http://schemas.microsoft.com/office/word/2023/wordml/word16du" xmlns:w16sdtdh="http://schemas.microsoft.com/office/word/2020/wordml/sdtdatahash" xmlns:w16se="http://schemas.microsoft.com/office/word/2015/wordml/symex" xmlns:cx1="http://schemas.microsoft.com/office/drawing/2015/9/8/chartex" xmlns:cx="http://schemas.microsoft.com/office/drawing/2014/chartex">
                   <w:pict>
                     <v:line w14:anchorId="325E8022" id="Line 12" o:spid="_x0000_s1026" style="position:absolute;z-index:251656192;visibility:visible;mso-wrap-style:square;mso-width-percent:0;mso-height-percent:0;mso-wrap-distance-left:9pt;mso-wrap-distance-top:0;mso-wrap-distance-right:9pt;mso-wrap-distance-bottom:0;mso-position-horizontal:absolute;mso-position-horizontal-relative:text;mso-position-vertical:absolute;mso-position-vertical-relative:text;mso-width-percent:0;mso-height-percent:0;mso-width-relative:page;mso-height-relative:page" from="62.55pt,.8pt" to="204.6pt,.8pt" o:gfxdata="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"/>
                   </w:pict>
@@ -1167,7 +1167,17 @@
           <w:szCs w:val="28"/>
           <w:lang w:val="pt-BR"/>
         </w:rPr>
-        <w:t xml:space="preserve">Địa chỉ theo CCCD: </w:t>
+        <w:t>Địa chỉ</w:t>
+      </w:r>
+      <w:bookmarkStart w:id="0" w:name="_GoBack"/>
+      <w:bookmarkEnd w:id="0"/>
+      <w:r>
+        <w:rPr>
+          <w:sz w:val="28"/>
+          <w:szCs w:val="28"/>
+          <w:lang w:val="pt-BR"/>
+        </w:rPr>
+        <w:t xml:space="preserve">: </w:t>
       </w:r>
       <w:r>
         <w:rPr>
@@ -1958,8 +1968,6 @@
         </w:rPr>
         <w:t xml:space="preserve"> </w:t>
       </w:r>
-      <w:bookmarkStart w:id="0" w:name="_GoBack"/>
-      <w:bookmarkEnd w:id="0"/>
       <w:r>
         <w:rPr>
           <w:sz w:val="28"/>
@@ -4002,7 +4010,7 @@
                     </wp:anchor>
                   </w:drawing>
                 </mc:Choice>
-                <mc:Fallback xmlns:w16sdtdh="http://schemas.microsoft.com/office/word/2020/wordml/sdtdatahash" xmlns:w16du="http://schemas.microsoft.com/office/word/2023/wordml/word16du" xmlns:w16="http://schemas.microsoft.com/office/word/2018/wordml" xmlns:w16cid="http://schemas.microsoft.com/office/word/2016/wordml/cid" xmlns:w16cex="http://schemas.microsoft.com/office/word/2018/wordml/cex" xmlns:oel="http://schemas.microsoft.com/office/2019/extlst" xmlns:am3d="http://schemas.microsoft.com/office/drawing/2017/model3d" xmlns:aink="http://schemas.microsoft.com/office/drawing/2016/ink" xmlns:cx8="http://schemas.microsoft.com/office/drawing/2016/5/14/chartex" xmlns:cx7="http://schemas.microsoft.com/office/drawing/2016/5/13/chartex" xmlns:cx6="http://schemas.microsoft.com/office/drawing/2016/5/12/chartex" xmlns:cx5="http://schemas.microsoft.com/office/drawing/2016/5/11/chartex" xmlns:cx4="http://schemas.microsoft.com/office/drawing/2016/5/10/chartex" xmlns:cx3="http://schemas.microsoft.com/office/drawing/2016/5/9/chartex" xmlns:cx2="http://schemas.microsoft.com/office/drawing/2015/10/21/chartex">
+                <mc:Fallback xmlns:cx2="http://schemas.microsoft.com/office/drawing/2015/10/21/chartex" xmlns:cx3="http://schemas.microsoft.com/office/drawing/2016/5/9/chartex" xmlns:cx4="http://schemas.microsoft.com/office/drawing/2016/5/10/chartex" xmlns:cx5="http://schemas.microsoft.com/office/drawing/2016/5/11/chartex" xmlns:cx6="http://schemas.microsoft.com/office/drawing/2016/5/12/chartex" xmlns:cx7="http://schemas.microsoft.com/office/drawing/2016/5/13/chartex" xmlns:cx8="http://schemas.microsoft.com/office/drawing/2016/5/14/chartex" xmlns:aink="http://schemas.microsoft.com/office/drawing/2016/ink" xmlns:am3d="http://schemas.microsoft.com/office/drawing/2017/model3d" xmlns:oel="http://schemas.microsoft.com/office/2019/extlst" xmlns:w16cex="http://schemas.microsoft.com/office/word/2018/wordml/cex" xmlns:w16cid="http://schemas.microsoft.com/office/word/2016/wordml/cid" xmlns:w16="http://schemas.microsoft.com/office/word/2018/wordml" xmlns:w16du="http://schemas.microsoft.com/office/word/2023/wordml/word16du" xmlns:w16sdtdh="http://schemas.microsoft.com/office/word/2020/wordml/sdtdatahash" xmlns:w16se="http://schemas.microsoft.com/office/word/2015/wordml/symex" xmlns:cx1="http://schemas.microsoft.com/office/drawing/2015/9/8/chartex" xmlns:cx="http://schemas.microsoft.com/office/drawing/2014/chartex">
                   <w:pict>
                     <v:line w14:anchorId="3B873A45" id="Line 15" o:spid="_x0000_s1026" style="position:absolute;z-index:251659264;visibility:visible;mso-wrap-style:square;mso-width-percent:0;mso-height-percent:0;mso-wrap-distance-left:9pt;mso-wrap-distance-top:0;mso-wrap-distance-right:9pt;mso-wrap-distance-bottom:0;mso-position-horizontal:absolute;mso-position-horizontal-relative:text;mso-position-vertical:absolute;mso-position-vertical-relative:text;mso-width-percent:0;mso-height-percent:0;mso-width-relative:page;mso-height-relative:page" from="64.35pt,3.25pt" to="127.35pt,3.25pt" o:gfxdata="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"/>
                   </w:pict>
@@ -4133,7 +4141,7 @@
                     </wp:anchor>
                   </w:drawing>
                 </mc:Choice>
-                <mc:Fallback xmlns:w16sdtdh="http://schemas.microsoft.com/office/word/2020/wordml/sdtdatahash" xmlns:w16du="http://schemas.microsoft.com/office/word/2023/wordml/word16du" xmlns:w16="http://schemas.microsoft.com/office/word/2018/wordml" xmlns:w16cid="http://schemas.microsoft.com/office/word/2016/wordml/cid" xmlns:w16cex="http://schemas.microsoft.com/office/word/2018/wordml/cex" xmlns:oel="http://schemas.microsoft.com/office/2019/extlst" xmlns:am3d="http://schemas.microsoft.com/office/drawing/2017/model3d" xmlns:aink="http://schemas.microsoft.com/office/drawing/2016/ink" xmlns:cx8="http://schemas.microsoft.com/office/drawing/2016/5/14/chartex" xmlns:cx7="http://schemas.microsoft.com/office/drawing/2016/5/13/chartex" xmlns:cx6="http://schemas.microsoft.com/office/drawing/2016/5/12/chartex" xmlns:cx5="http://schemas.microsoft.com/office/drawing/2016/5/11/chartex" xmlns:cx4="http://schemas.microsoft.com/office/drawing/2016/5/10/chartex" xmlns:cx3="http://schemas.microsoft.com/office/drawing/2016/5/9/chartex" xmlns:cx2="http://schemas.microsoft.com/office/drawing/2015/10/21/chartex">
+                <mc:Fallback xmlns:cx2="http://schemas.microsoft.com/office/drawing/2015/10/21/chartex" xmlns:cx3="http://schemas.microsoft.com/office/drawing/2016/5/9/chartex" xmlns:cx4="http://schemas.microsoft.com/office/drawing/2016/5/10/chartex" xmlns:cx5="http://schemas.microsoft.com/office/drawing/2016/5/11/chartex" xmlns:cx6="http://schemas.microsoft.com/office/drawing/2016/5/12/chartex" xmlns:cx7="http://schemas.microsoft.com/office/drawing/2016/5/13/chartex" xmlns:cx8="http://schemas.microsoft.com/office/drawing/2016/5/14/chartex" xmlns:aink="http://schemas.microsoft.com/office/drawing/2016/ink" xmlns:am3d="http://schemas.microsoft.com/office/drawing/2017/model3d" xmlns:oel="http://schemas.microsoft.com/office/2019/extlst" xmlns:w16cex="http://schemas.microsoft.com/office/word/2018/wordml/cex" xmlns:w16cid="http://schemas.microsoft.com/office/word/2016/wordml/cid" xmlns:w16="http://schemas.microsoft.com/office/word/2018/wordml" xmlns:w16du="http://schemas.microsoft.com/office/word/2023/wordml/word16du" xmlns:w16sdtdh="http://schemas.microsoft.com/office/word/2020/wordml/sdtdatahash" xmlns:w16se="http://schemas.microsoft.com/office/word/2015/wordml/symex" xmlns:cx1="http://schemas.microsoft.com/office/drawing/2015/9/8/chartex" xmlns:cx="http://schemas.microsoft.com/office/drawing/2014/chartex">
                   <w:pict>
                     <v:line w14:anchorId="54F244DB" id="Line 14" o:spid="_x0000_s1026" style="position:absolute;z-index:251658240;visibility:visible;mso-wrap-style:square;mso-width-percent:0;mso-height-percent:0;mso-wrap-distance-left:9pt;mso-wrap-distance-top:0;mso-wrap-distance-right:9pt;mso-wrap-distance-bottom:0;mso-position-horizontal:absolute;mso-position-horizontal-relative:text;mso-position-vertical:absolute;mso-position-vertical-relative:text;mso-width-percent:0;mso-height-percent:0;mso-width-relative:page;mso-height-relative:page" from="63.3pt,1.75pt" to="207.3pt,1.75pt" o:gfxdata="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"/>
                   </w:pict>
@@ -6760,7 +6768,7 @@
 </file>
 
 <file path=word/endnotes.xml><?xml version="1.0" encoding="utf-8"?>
-<w:endnotes xmlns:wpc="http://schemas.microsoft.com/office/word/2010/wordprocessingCanvas" xmlns:cx="http://schemas.microsoft.com/office/drawing/2014/chartex" xmlns:cx1="http://schemas.microsoft.com/office/drawing/2015/9/8/chartex" xmlns:mc="http://schemas.openxmlformats.org/markup-compatibility/2006" xmlns:o="urn:schemas-microsoft-com:office:office" xmlns:r="http://schemas.openxmlformats.org/officeDocument/2006/relationships" xmlns:m="http://schemas.openxmlformats.org/officeDocument/2006/math" xmlns:v="urn:schemas-microsoft-com:vml" xmlns:wp14="http://schemas.microsoft.com/office/word/2010/wordprocessingDrawing" xmlns:wp="http://schemas.openxmlformats.org/drawingml/2006/wordprocessingDrawing" xmlns:w10="urn:schemas-microsoft-com:office:word" xmlns:w="http://schemas.openxmlformats.org/wordprocessingml/2006/main" xmlns:w14="http://schemas.microsoft.com/office/word/2010/wordml" xmlns:w15="http://schemas.microsoft.com/office/word/2012/wordml" xmlns:w16se="http://schemas.microsoft.com/office/word/2015/wordml/symex" xmlns:wpg="http://schemas.microsoft.com/office/word/2010/wordprocessingGroup" xmlns:wpi="http://schemas.microsoft.com/office/word/2010/wordprocessingInk" xmlns:wne="http://schemas.microsoft.com/office/word/2006/wordml" xmlns:wps="http://schemas.microsoft.com/office/word/2010/wordprocessingShape" mc:Ignorable="w14 w15 w16se wp14">
+<w:endnotes xmlns:wpc="http://schemas.microsoft.com/office/word/2010/wordprocessingCanvas" xmlns:mc="http://schemas.openxmlformats.org/markup-compatibility/2006" xmlns:o="urn:schemas-microsoft-com:office:office" xmlns:r="http://schemas.openxmlformats.org/officeDocument/2006/relationships" xmlns:m="http://schemas.openxmlformats.org/officeDocument/2006/math" xmlns:v="urn:schemas-microsoft-com:vml" xmlns:wp14="http://schemas.microsoft.com/office/word/2010/wordprocessingDrawing" xmlns:wp="http://schemas.openxmlformats.org/drawingml/2006/wordprocessingDrawing" xmlns:w10="urn:schemas-microsoft-com:office:word" xmlns:w="http://schemas.openxmlformats.org/wordprocessingml/2006/main" xmlns:w14="http://schemas.microsoft.com/office/word/2010/wordml" xmlns:w15="http://schemas.microsoft.com/office/word/2012/wordml" xmlns:wpg="http://schemas.microsoft.com/office/word/2010/wordprocessingGroup" xmlns:wpi="http://schemas.microsoft.com/office/word/2010/wordprocessingInk" xmlns:wne="http://schemas.microsoft.com/office/word/2006/wordml" xmlns:wps="http://schemas.microsoft.com/office/word/2010/wordprocessingShape" mc:Ignorable="w14 w15 wp14">
   <w:endnote w:type="separator" w:id="-1">
     <w:p>
       <w:r>
@@ -6779,7 +6787,7 @@
 </file>
 
 <file path=word/footnotes.xml><?xml version="1.0" encoding="utf-8"?>
-<w:footnotes xmlns:wpc="http://schemas.microsoft.com/office/word/2010/wordprocessingCanvas" xmlns:cx="http://schemas.microsoft.com/office/drawing/2014/chartex" xmlns:cx1="http://schemas.microsoft.com/office/drawing/2015/9/8/chartex" xmlns:mc="http://schemas.openxmlformats.org/markup-compatibility/2006" xmlns:o="urn:schemas-microsoft-com:office:office" xmlns:r="http://schemas.openxmlformats.org/officeDocument/2006/relationships" xmlns:m="http://schemas.openxmlformats.org/officeDocument/2006/math" xmlns:v="urn:schemas-microsoft-com:vml" xmlns:wp14="http://schemas.microsoft.com/office/word/2010/wordprocessingDrawing" xmlns:wp="http://schemas.openxmlformats.org/drawingml/2006/wordprocessingDrawing" xmlns:w10="urn:schemas-microsoft-com:office:word" xmlns:w="http://schemas.openxmlformats.org/wordprocessingml/2006/main" xmlns:w14="http://schemas.microsoft.com/office/word/2010/wordml" xmlns:w15="http://schemas.microsoft.com/office/word/2012/wordml" xmlns:w16se="http://schemas.microsoft.com/office/word/2015/wordml/symex" xmlns:wpg="http://schemas.microsoft.com/office/word/2010/wordprocessingGroup" xmlns:wpi="http://schemas.microsoft.com/office/word/2010/wordprocessingInk" xmlns:wne="http://schemas.microsoft.com/office/word/2006/wordml" xmlns:wps="http://schemas.microsoft.com/office/word/2010/wordprocessingShape" mc:Ignorable="w14 w15 w16se wp14">
+<w:footnotes xmlns:wpc="http://schemas.microsoft.com/office/word/2010/wordprocessingCanvas" xmlns:mc="http://schemas.openxmlformats.org/markup-compatibility/2006" xmlns:o="urn:schemas-microsoft-com:office:office" xmlns:r="http://schemas.openxmlformats.org/officeDocument/2006/relationships" xmlns:m="http://schemas.openxmlformats.org/officeDocument/2006/math" xmlns:v="urn:schemas-microsoft-com:vml" xmlns:wp14="http://schemas.microsoft.com/office/word/2010/wordprocessingDrawing" xmlns:wp="http://schemas.openxmlformats.org/drawingml/2006/wordprocessingDrawing" xmlns:w10="urn:schemas-microsoft-com:office:word" xmlns:w="http://schemas.openxmlformats.org/wordprocessingml/2006/main" xmlns:w14="http://schemas.microsoft.com/office/word/2010/wordml" xmlns:w15="http://schemas.microsoft.com/office/word/2012/wordml" xmlns:wpg="http://schemas.microsoft.com/office/word/2010/wordprocessingGroup" xmlns:wpi="http://schemas.microsoft.com/office/word/2010/wordprocessingInk" xmlns:wne="http://schemas.microsoft.com/office/word/2006/wordml" xmlns:wps="http://schemas.microsoft.com/office/word/2010/wordprocessingShape" mc:Ignorable="w14 w15 wp14">
   <w:footnote w:type="separator" w:id="-1">
     <w:p>
       <w:r>
@@ -6798,8 +6806,8 @@
 </file>
 
 <file path=word/numbering.xml><?xml version="1.0" encoding="utf-8"?>
-<w:numbering xmlns:wpc="http://schemas.microsoft.com/office/word/2010/wordprocessingCanvas" xmlns:cx="http://schemas.microsoft.com/office/drawing/2014/chartex" xmlns:cx1="http://schemas.microsoft.com/office/drawing/2015/9/8/chartex" xmlns:mc="http://schemas.openxmlformats.org/markup-compatibility/2006" xmlns:o="urn:schemas-microsoft-com:office:office" xmlns:r="http://schemas.openxmlformats.org/officeDocument/2006/relationships" xmlns:m="http://schemas.openxmlformats.org/officeDocument/2006/math" xmlns:v="urn:schemas-microsoft-com:vml" xmlns:wp14="http://schemas.microsoft.com/office/word/2010/wordprocessingDrawing" xmlns:wp="http://schemas.openxmlformats.org/drawingml/2006/wordprocessingDrawing" xmlns:w10="urn:schemas-microsoft-com:office:word" xmlns:w="http://schemas.openxmlformats.org/wordprocessingml/2006/main" xmlns:w14="http://schemas.microsoft.com/office/word/2010/wordml" xmlns:w15="http://schemas.microsoft.com/office/word/2012/wordml" xmlns:w16se="http://schemas.microsoft.com/office/word/2015/wordml/symex" xmlns:wpg="http://schemas.microsoft.com/office/word/2010/wordprocessingGroup" xmlns:wpi="http://schemas.microsoft.com/office/word/2010/wordprocessingInk" xmlns:wne="http://schemas.microsoft.com/office/word/2006/wordml" xmlns:wps="http://schemas.microsoft.com/office/word/2010/wordprocessingShape" mc:Ignorable="w14 w15 w16se wp14">
-  <w:abstractNum w:abstractNumId="0" w15:restartNumberingAfterBreak="0">
+<w:numbering xmlns:wpc="http://schemas.microsoft.com/office/word/2010/wordprocessingCanvas" xmlns:mc="http://schemas.openxmlformats.org/markup-compatibility/2006" xmlns:o="urn:schemas-microsoft-com:office:office" xmlns:r="http://schemas.openxmlformats.org/officeDocument/2006/relationships" xmlns:m="http://schemas.openxmlformats.org/officeDocument/2006/math" xmlns:v="urn:schemas-microsoft-com:vml" xmlns:wp14="http://schemas.microsoft.com/office/word/2010/wordprocessingDrawing" xmlns:wp="http://schemas.openxmlformats.org/drawingml/2006/wordprocessingDrawing" xmlns:w10="urn:schemas-microsoft-com:office:word" xmlns:w="http://schemas.openxmlformats.org/wordprocessingml/2006/main" xmlns:w14="http://schemas.microsoft.com/office/word/2010/wordml" xmlns:w15="http://schemas.microsoft.com/office/word/2012/wordml" xmlns:wpg="http://schemas.microsoft.com/office/word/2010/wordprocessingGroup" xmlns:wpi="http://schemas.microsoft.com/office/word/2010/wordprocessingInk" xmlns:wne="http://schemas.microsoft.com/office/word/2006/wordml" xmlns:wps="http://schemas.microsoft.com/office/word/2010/wordprocessingShape" mc:Ignorable="w14 w15 wp14">
+  <w:abstractNum w:abstractNumId="0">
     <w:nsid w:val="6E0327D0"/>
     <w:multiLevelType w:val="hybridMultilevel"/>
     <w:tmpl w:val="C83E9A76"/>
@@ -6918,7 +6926,7 @@
 </file>
 
 <file path=word/styles.xml><?xml version="1.0" encoding="utf-8"?>
-<w:styles xmlns:mc="http://schemas.openxmlformats.org/markup-compatibility/2006" xmlns:r="http://schemas.openxmlformats.org/officeDocument/2006/relationships" xmlns:w="http://schemas.openxmlformats.org/wordprocessingml/2006/main" xmlns:w14="http://schemas.microsoft.com/office/word/2010/wordml" xmlns:w15="http://schemas.microsoft.com/office/word/2012/wordml" xmlns:w16se="http://schemas.microsoft.com/office/word/2015/wordml/symex" mc:Ignorable="w14 w15 w16se">
+<w:styles xmlns:mc="http://schemas.openxmlformats.org/markup-compatibility/2006" xmlns:r="http://schemas.openxmlformats.org/officeDocument/2006/relationships" xmlns:w="http://schemas.openxmlformats.org/wordprocessingml/2006/main" xmlns:w14="http://schemas.microsoft.com/office/word/2010/wordml" xmlns:w15="http://schemas.microsoft.com/office/word/2012/wordml" mc:Ignorable="w14 w15">
   <w:docDefaults>
     <w:rPrDefault>
       <w:rPr>
@@ -7245,6 +7253,7 @@
     <w:basedOn w:val="TableNormal"/>
     <w:rsid w:val="00D5452B"/>
     <w:tblPr>
+      <w:tblInd w:w="0" w:type="dxa"/>
       <w:tblBorders>
         <w:top w:val="single" w:sz="4" w:space="0" w:color="auto"/>
         <w:left w:val="single" w:sz="4" w:space="0" w:color="auto"/>
@@ -7253,6 +7262,12 @@
         <w:insideH w:val="single" w:sz="4" w:space="0" w:color="auto"/>
         <w:insideV w:val="single" w:sz="4" w:space="0" w:color="auto"/>
       </w:tblBorders>
+      <w:tblCellMar>
+        <w:top w:w="0" w:type="dxa"/>
+        <w:left w:w="108" w:type="dxa"/>
+        <w:bottom w:w="0" w:type="dxa"/>
+        <w:right w:w="108" w:type="dxa"/>
+      </w:tblCellMar>
     </w:tblPr>
   </w:style>
   <w:style w:type="paragraph" w:styleId="BodyTextIndent">
@@ -7632,7 +7647,7 @@
 </file>
 
 <file path=customXml/itemProps1.xml><?xml version="1.0" encoding="utf-8"?>
-<ds:datastoreItem xmlns:ds="http://schemas.openxmlformats.org/officeDocument/2006/customXml" ds:itemID="{7D0469D5-4FF9-49D4-B2AB-F6E1291BE881}">
+<ds:datastoreItem xmlns:ds="http://schemas.openxmlformats.org/officeDocument/2006/customXml" ds:itemID="{64625B9F-15F8-489A-829D-E4EBFB127B1A}">
   <ds:schemaRefs>
     <ds:schemaRef ds:uri="http://schemas.openxmlformats.org/officeDocument/2006/bibliography"/>
   </ds:schemaRefs>

</xml_diff>

<commit_message>
them ki vao do an
</commit_message>
<xml_diff>
--- a/src/templates/HopDongDA.docx
+++ b/src/templates/HopDongDA.docx
@@ -108,7 +108,7 @@
                     </wp:anchor>
                   </w:drawing>
                 </mc:Choice>
-                <mc:Fallback xmlns:cx2="http://schemas.microsoft.com/office/drawing/2015/10/21/chartex" xmlns:cx3="http://schemas.microsoft.com/office/drawing/2016/5/9/chartex" xmlns:cx4="http://schemas.microsoft.com/office/drawing/2016/5/10/chartex" xmlns:cx5="http://schemas.microsoft.com/office/drawing/2016/5/11/chartex" xmlns:cx6="http://schemas.microsoft.com/office/drawing/2016/5/12/chartex" xmlns:cx7="http://schemas.microsoft.com/office/drawing/2016/5/13/chartex" xmlns:cx8="http://schemas.microsoft.com/office/drawing/2016/5/14/chartex" xmlns:aink="http://schemas.microsoft.com/office/drawing/2016/ink" xmlns:am3d="http://schemas.microsoft.com/office/drawing/2017/model3d" xmlns:oel="http://schemas.microsoft.com/office/2019/extlst" xmlns:w16cex="http://schemas.microsoft.com/office/word/2018/wordml/cex" xmlns:w16cid="http://schemas.microsoft.com/office/word/2016/wordml/cid" xmlns:w16="http://schemas.microsoft.com/office/word/2018/wordml" xmlns:w16du="http://schemas.microsoft.com/office/word/2023/wordml/word16du" xmlns:w16sdtdh="http://schemas.microsoft.com/office/word/2020/wordml/sdtdatahash">
+                <mc:Fallback xmlns:w16sdtdh="http://schemas.microsoft.com/office/word/2020/wordml/sdtdatahash" xmlns:w16du="http://schemas.microsoft.com/office/word/2023/wordml/word16du" xmlns:w16="http://schemas.microsoft.com/office/word/2018/wordml" xmlns:w16cid="http://schemas.microsoft.com/office/word/2016/wordml/cid" xmlns:w16cex="http://schemas.microsoft.com/office/word/2018/wordml/cex" xmlns:oel="http://schemas.microsoft.com/office/2019/extlst" xmlns:am3d="http://schemas.microsoft.com/office/drawing/2017/model3d" xmlns:aink="http://schemas.microsoft.com/office/drawing/2016/ink" xmlns:cx8="http://schemas.microsoft.com/office/drawing/2016/5/14/chartex" xmlns:cx7="http://schemas.microsoft.com/office/drawing/2016/5/13/chartex" xmlns:cx6="http://schemas.microsoft.com/office/drawing/2016/5/12/chartex" xmlns:cx5="http://schemas.microsoft.com/office/drawing/2016/5/11/chartex" xmlns:cx4="http://schemas.microsoft.com/office/drawing/2016/5/10/chartex" xmlns:cx3="http://schemas.microsoft.com/office/drawing/2016/5/9/chartex" xmlns:cx2="http://schemas.microsoft.com/office/drawing/2015/10/21/chartex">
                   <w:pict>
                     <v:line w14:anchorId="4225EECB" id="Line 13" o:spid="_x0000_s1026" style="position:absolute;z-index:251657216;visibility:visible;mso-wrap-style:square;mso-width-percent:0;mso-height-percent:0;mso-wrap-distance-left:9pt;mso-wrap-distance-top:0;mso-wrap-distance-right:9pt;mso-wrap-distance-bottom:0;mso-position-horizontal:absolute;mso-position-horizontal-relative:text;mso-position-vertical:absolute;mso-position-vertical-relative:text;mso-width-percent:0;mso-height-percent:0;mso-width-relative:page;mso-height-relative:page" from="67.2pt,16.3pt" to="121.2pt,16.3pt" o:gfxdata="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"/>
                   </w:pict>
@@ -238,7 +238,7 @@
                     </wp:anchor>
                   </w:drawing>
                 </mc:Choice>
-                <mc:Fallback xmlns:cx2="http://schemas.microsoft.com/office/drawing/2015/10/21/chartex" xmlns:cx3="http://schemas.microsoft.com/office/drawing/2016/5/9/chartex" xmlns:cx4="http://schemas.microsoft.com/office/drawing/2016/5/10/chartex" xmlns:cx5="http://schemas.microsoft.com/office/drawing/2016/5/11/chartex" xmlns:cx6="http://schemas.microsoft.com/office/drawing/2016/5/12/chartex" xmlns:cx7="http://schemas.microsoft.com/office/drawing/2016/5/13/chartex" xmlns:cx8="http://schemas.microsoft.com/office/drawing/2016/5/14/chartex" xmlns:aink="http://schemas.microsoft.com/office/drawing/2016/ink" xmlns:am3d="http://schemas.microsoft.com/office/drawing/2017/model3d" xmlns:oel="http://schemas.microsoft.com/office/2019/extlst" xmlns:w16cex="http://schemas.microsoft.com/office/word/2018/wordml/cex" xmlns:w16cid="http://schemas.microsoft.com/office/word/2016/wordml/cid" xmlns:w16="http://schemas.microsoft.com/office/word/2018/wordml" xmlns:w16du="http://schemas.microsoft.com/office/word/2023/wordml/word16du" xmlns:w16sdtdh="http://schemas.microsoft.com/office/word/2020/wordml/sdtdatahash">
+                <mc:Fallback xmlns:w16sdtdh="http://schemas.microsoft.com/office/word/2020/wordml/sdtdatahash" xmlns:w16du="http://schemas.microsoft.com/office/word/2023/wordml/word16du" xmlns:w16="http://schemas.microsoft.com/office/word/2018/wordml" xmlns:w16cid="http://schemas.microsoft.com/office/word/2016/wordml/cid" xmlns:w16cex="http://schemas.microsoft.com/office/word/2018/wordml/cex" xmlns:oel="http://schemas.microsoft.com/office/2019/extlst" xmlns:am3d="http://schemas.microsoft.com/office/drawing/2017/model3d" xmlns:aink="http://schemas.microsoft.com/office/drawing/2016/ink" xmlns:cx8="http://schemas.microsoft.com/office/drawing/2016/5/14/chartex" xmlns:cx7="http://schemas.microsoft.com/office/drawing/2016/5/13/chartex" xmlns:cx6="http://schemas.microsoft.com/office/drawing/2016/5/12/chartex" xmlns:cx5="http://schemas.microsoft.com/office/drawing/2016/5/11/chartex" xmlns:cx4="http://schemas.microsoft.com/office/drawing/2016/5/10/chartex" xmlns:cx3="http://schemas.microsoft.com/office/drawing/2016/5/9/chartex" xmlns:cx2="http://schemas.microsoft.com/office/drawing/2015/10/21/chartex">
                   <w:pict>
                     <v:line w14:anchorId="325E8022" id="Line 12" o:spid="_x0000_s1026" style="position:absolute;z-index:251656192;visibility:visible;mso-wrap-style:square;mso-width-percent:0;mso-height-percent:0;mso-wrap-distance-left:9pt;mso-wrap-distance-top:0;mso-wrap-distance-right:9pt;mso-wrap-distance-bottom:0;mso-position-horizontal:absolute;mso-position-horizontal-relative:text;mso-position-vertical:absolute;mso-position-vertical-relative:text;mso-width-percent:0;mso-height-percent:0;mso-width-relative:page;mso-height-relative:page" from="62.55pt,.8pt" to="204.6pt,.8pt" o:gfxdata="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"/>
                   </w:pict>
@@ -510,6 +510,8 @@
         </w:rPr>
         <w:fldChar w:fldCharType="end"/>
       </w:r>
+      <w:bookmarkStart w:id="0" w:name="_GoBack"/>
+      <w:bookmarkEnd w:id="0"/>
       <w:r>
         <w:rPr>
           <w:sz w:val="28"/>
@@ -4009,7 +4011,7 @@
                     </wp:anchor>
                   </w:drawing>
                 </mc:Choice>
-                <mc:Fallback xmlns:cx2="http://schemas.microsoft.com/office/drawing/2015/10/21/chartex" xmlns:cx3="http://schemas.microsoft.com/office/drawing/2016/5/9/chartex" xmlns:cx4="http://schemas.microsoft.com/office/drawing/2016/5/10/chartex" xmlns:cx5="http://schemas.microsoft.com/office/drawing/2016/5/11/chartex" xmlns:cx6="http://schemas.microsoft.com/office/drawing/2016/5/12/chartex" xmlns:cx7="http://schemas.microsoft.com/office/drawing/2016/5/13/chartex" xmlns:cx8="http://schemas.microsoft.com/office/drawing/2016/5/14/chartex" xmlns:aink="http://schemas.microsoft.com/office/drawing/2016/ink" xmlns:am3d="http://schemas.microsoft.com/office/drawing/2017/model3d" xmlns:oel="http://schemas.microsoft.com/office/2019/extlst" xmlns:w16cex="http://schemas.microsoft.com/office/word/2018/wordml/cex" xmlns:w16cid="http://schemas.microsoft.com/office/word/2016/wordml/cid" xmlns:w16="http://schemas.microsoft.com/office/word/2018/wordml" xmlns:w16du="http://schemas.microsoft.com/office/word/2023/wordml/word16du" xmlns:w16sdtdh="http://schemas.microsoft.com/office/word/2020/wordml/sdtdatahash">
+                <mc:Fallback xmlns:w16sdtdh="http://schemas.microsoft.com/office/word/2020/wordml/sdtdatahash" xmlns:w16du="http://schemas.microsoft.com/office/word/2023/wordml/word16du" xmlns:w16="http://schemas.microsoft.com/office/word/2018/wordml" xmlns:w16cid="http://schemas.microsoft.com/office/word/2016/wordml/cid" xmlns:w16cex="http://schemas.microsoft.com/office/word/2018/wordml/cex" xmlns:oel="http://schemas.microsoft.com/office/2019/extlst" xmlns:am3d="http://schemas.microsoft.com/office/drawing/2017/model3d" xmlns:aink="http://schemas.microsoft.com/office/drawing/2016/ink" xmlns:cx8="http://schemas.microsoft.com/office/drawing/2016/5/14/chartex" xmlns:cx7="http://schemas.microsoft.com/office/drawing/2016/5/13/chartex" xmlns:cx6="http://schemas.microsoft.com/office/drawing/2016/5/12/chartex" xmlns:cx5="http://schemas.microsoft.com/office/drawing/2016/5/11/chartex" xmlns:cx4="http://schemas.microsoft.com/office/drawing/2016/5/10/chartex" xmlns:cx3="http://schemas.microsoft.com/office/drawing/2016/5/9/chartex" xmlns:cx2="http://schemas.microsoft.com/office/drawing/2015/10/21/chartex">
                   <w:pict>
                     <v:line w14:anchorId="3B873A45" id="Line 15" o:spid="_x0000_s1026" style="position:absolute;z-index:251659264;visibility:visible;mso-wrap-style:square;mso-width-percent:0;mso-height-percent:0;mso-wrap-distance-left:9pt;mso-wrap-distance-top:0;mso-wrap-distance-right:9pt;mso-wrap-distance-bottom:0;mso-position-horizontal:absolute;mso-position-horizontal-relative:text;mso-position-vertical:absolute;mso-position-vertical-relative:text;mso-width-percent:0;mso-height-percent:0;mso-width-relative:page;mso-height-relative:page" from="64.35pt,3.25pt" to="127.35pt,3.25pt" o:gfxdata="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"/>
                   </w:pict>
@@ -4140,7 +4142,7 @@
                     </wp:anchor>
                   </w:drawing>
                 </mc:Choice>
-                <mc:Fallback xmlns:cx2="http://schemas.microsoft.com/office/drawing/2015/10/21/chartex" xmlns:cx3="http://schemas.microsoft.com/office/drawing/2016/5/9/chartex" xmlns:cx4="http://schemas.microsoft.com/office/drawing/2016/5/10/chartex" xmlns:cx5="http://schemas.microsoft.com/office/drawing/2016/5/11/chartex" xmlns:cx6="http://schemas.microsoft.com/office/drawing/2016/5/12/chartex" xmlns:cx7="http://schemas.microsoft.com/office/drawing/2016/5/13/chartex" xmlns:cx8="http://schemas.microsoft.com/office/drawing/2016/5/14/chartex" xmlns:aink="http://schemas.microsoft.com/office/drawing/2016/ink" xmlns:am3d="http://schemas.microsoft.com/office/drawing/2017/model3d" xmlns:oel="http://schemas.microsoft.com/office/2019/extlst" xmlns:w16cex="http://schemas.microsoft.com/office/word/2018/wordml/cex" xmlns:w16cid="http://schemas.microsoft.com/office/word/2016/wordml/cid" xmlns:w16="http://schemas.microsoft.com/office/word/2018/wordml" xmlns:w16du="http://schemas.microsoft.com/office/word/2023/wordml/word16du" xmlns:w16sdtdh="http://schemas.microsoft.com/office/word/2020/wordml/sdtdatahash">
+                <mc:Fallback xmlns:w16sdtdh="http://schemas.microsoft.com/office/word/2020/wordml/sdtdatahash" xmlns:w16du="http://schemas.microsoft.com/office/word/2023/wordml/word16du" xmlns:w16="http://schemas.microsoft.com/office/word/2018/wordml" xmlns:w16cid="http://schemas.microsoft.com/office/word/2016/wordml/cid" xmlns:w16cex="http://schemas.microsoft.com/office/word/2018/wordml/cex" xmlns:oel="http://schemas.microsoft.com/office/2019/extlst" xmlns:am3d="http://schemas.microsoft.com/office/drawing/2017/model3d" xmlns:aink="http://schemas.microsoft.com/office/drawing/2016/ink" xmlns:cx8="http://schemas.microsoft.com/office/drawing/2016/5/14/chartex" xmlns:cx7="http://schemas.microsoft.com/office/drawing/2016/5/13/chartex" xmlns:cx6="http://schemas.microsoft.com/office/drawing/2016/5/12/chartex" xmlns:cx5="http://schemas.microsoft.com/office/drawing/2016/5/11/chartex" xmlns:cx4="http://schemas.microsoft.com/office/drawing/2016/5/10/chartex" xmlns:cx3="http://schemas.microsoft.com/office/drawing/2016/5/9/chartex" xmlns:cx2="http://schemas.microsoft.com/office/drawing/2015/10/21/chartex">
                   <w:pict>
                     <v:line w14:anchorId="54F244DB" id="Line 14" o:spid="_x0000_s1026" style="position:absolute;z-index:251658240;visibility:visible;mso-wrap-style:square;mso-width-percent:0;mso-height-percent:0;mso-wrap-distance-left:9pt;mso-wrap-distance-top:0;mso-wrap-distance-right:9pt;mso-wrap-distance-bottom:0;mso-position-horizontal:absolute;mso-position-horizontal-relative:text;mso-position-vertical:absolute;mso-position-vertical-relative:text;mso-width-percent:0;mso-height-percent:0;mso-width-relative:page;mso-height-relative:page" from="63.3pt,1.75pt" to="207.3pt,1.75pt" o:gfxdata="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"/>
                   </w:pict>
@@ -6058,8 +6060,6 @@
         </w:rPr>
         <w:t xml:space="preserve"> 100,000</w:t>
       </w:r>
-      <w:bookmarkStart w:id="0" w:name="_GoBack"/>
-      <w:bookmarkEnd w:id="0"/>
       <w:r>
         <w:rPr>
           <w:sz w:val="28"/>
@@ -7662,7 +7662,7 @@
 </file>
 
 <file path=customXml/itemProps1.xml><?xml version="1.0" encoding="utf-8"?>
-<ds:datastoreItem xmlns:ds="http://schemas.openxmlformats.org/officeDocument/2006/customXml" ds:itemID="{E103242E-C018-4C21-9D54-4FFA55D7E827}">
+<ds:datastoreItem xmlns:ds="http://schemas.openxmlformats.org/officeDocument/2006/customXml" ds:itemID="{2EB08FD6-12F1-4BEE-814F-B5B08848D61B}">
   <ds:schemaRefs>
     <ds:schemaRef ds:uri="http://schemas.openxmlformats.org/officeDocument/2006/bibliography"/>
   </ds:schemaRefs>

</xml_diff>

<commit_message>
fix : số thập phân của số tiết, fix phụ lục hd ( phụ lục chưa check ), fix mẫu hd đồ án
</commit_message>
<xml_diff>
--- a/src/templates/HopDongDA.docx
+++ b/src/templates/HopDongDA.docx
@@ -108,7 +108,7 @@
                     </wp:anchor>
                   </w:drawing>
                 </mc:Choice>
-                <mc:Fallback xmlns:cx="http://schemas.microsoft.com/office/drawing/2014/chartex" xmlns:w15="http://schemas.microsoft.com/office/word/2012/wordml" xmlns:w16se="http://schemas.microsoft.com/office/word/2015/wordml/symex" xmlns:cx1="http://schemas.microsoft.com/office/drawing/2015/9/8/chartex" xmlns:cx2="http://schemas.microsoft.com/office/drawing/2015/10/21/chartex" xmlns:cx3="http://schemas.microsoft.com/office/drawing/2016/5/9/chartex" xmlns:cx4="http://schemas.microsoft.com/office/drawing/2016/5/10/chartex" xmlns:cx5="http://schemas.microsoft.com/office/drawing/2016/5/11/chartex" xmlns:cx6="http://schemas.microsoft.com/office/drawing/2016/5/12/chartex" xmlns:cx7="http://schemas.microsoft.com/office/drawing/2016/5/13/chartex" xmlns:cx8="http://schemas.microsoft.com/office/drawing/2016/5/14/chartex" xmlns:aink="http://schemas.microsoft.com/office/drawing/2016/ink" xmlns:am3d="http://schemas.microsoft.com/office/drawing/2017/model3d" xmlns:oel="http://schemas.microsoft.com/office/2019/extlst" xmlns:w16cex="http://schemas.microsoft.com/office/word/2018/wordml/cex" xmlns:w16cid="http://schemas.microsoft.com/office/word/2016/wordml/cid" xmlns:w16="http://schemas.microsoft.com/office/word/2018/wordml" xmlns:w16du="http://schemas.microsoft.com/office/word/2023/wordml/word16du" xmlns:w16sdtdh="http://schemas.microsoft.com/office/word/2020/wordml/sdtdatahash" xmlns:w16sdtfl="http://schemas.microsoft.com/office/word/2024/wordml/sdtformatlock">
+                <mc:Fallback xmlns:w16sdtfl="http://schemas.microsoft.com/office/word/2024/wordml/sdtformatlock" xmlns:w16sdtdh="http://schemas.microsoft.com/office/word/2020/wordml/sdtdatahash" xmlns:w16du="http://schemas.microsoft.com/office/word/2023/wordml/word16du" xmlns:w16="http://schemas.microsoft.com/office/word/2018/wordml" xmlns:w16cid="http://schemas.microsoft.com/office/word/2016/wordml/cid" xmlns:w16cex="http://schemas.microsoft.com/office/word/2018/wordml/cex" xmlns:oel="http://schemas.microsoft.com/office/2019/extlst" xmlns:am3d="http://schemas.microsoft.com/office/drawing/2017/model3d" xmlns:aink="http://schemas.microsoft.com/office/drawing/2016/ink" xmlns:cx8="http://schemas.microsoft.com/office/drawing/2016/5/14/chartex" xmlns:cx7="http://schemas.microsoft.com/office/drawing/2016/5/13/chartex" xmlns:cx6="http://schemas.microsoft.com/office/drawing/2016/5/12/chartex" xmlns:cx5="http://schemas.microsoft.com/office/drawing/2016/5/11/chartex" xmlns:cx4="http://schemas.microsoft.com/office/drawing/2016/5/10/chartex" xmlns:cx3="http://schemas.microsoft.com/office/drawing/2016/5/9/chartex" xmlns:cx2="http://schemas.microsoft.com/office/drawing/2015/10/21/chartex" xmlns:cx1="http://schemas.microsoft.com/office/drawing/2015/9/8/chartex" xmlns:w16se="http://schemas.microsoft.com/office/word/2015/wordml/symex" xmlns:w15="http://schemas.microsoft.com/office/word/2012/wordml" xmlns:cx="http://schemas.microsoft.com/office/drawing/2014/chartex">
                   <w:pict>
                     <v:line w14:anchorId="4225EECB" id="Line 13" o:spid="_x0000_s1026" style="position:absolute;z-index:251657216;visibility:visible;mso-wrap-style:square;mso-width-percent:0;mso-height-percent:0;mso-wrap-distance-left:9pt;mso-wrap-distance-top:0;mso-wrap-distance-right:9pt;mso-wrap-distance-bottom:0;mso-position-horizontal:absolute;mso-position-horizontal-relative:text;mso-position-vertical:absolute;mso-position-vertical-relative:text;mso-width-percent:0;mso-height-percent:0;mso-width-relative:page;mso-height-relative:page" from="67.2pt,16.3pt" to="121.2pt,16.3pt" o:gfxdata="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"/>
                   </w:pict>
@@ -238,7 +238,7 @@
                     </wp:anchor>
                   </w:drawing>
                 </mc:Choice>
-                <mc:Fallback xmlns:cx="http://schemas.microsoft.com/office/drawing/2014/chartex" xmlns:w15="http://schemas.microsoft.com/office/word/2012/wordml" xmlns:w16se="http://schemas.microsoft.com/office/word/2015/wordml/symex" xmlns:cx1="http://schemas.microsoft.com/office/drawing/2015/9/8/chartex" xmlns:cx2="http://schemas.microsoft.com/office/drawing/2015/10/21/chartex" xmlns:cx3="http://schemas.microsoft.com/office/drawing/2016/5/9/chartex" xmlns:cx4="http://schemas.microsoft.com/office/drawing/2016/5/10/chartex" xmlns:cx5="http://schemas.microsoft.com/office/drawing/2016/5/11/chartex" xmlns:cx6="http://schemas.microsoft.com/office/drawing/2016/5/12/chartex" xmlns:cx7="http://schemas.microsoft.com/office/drawing/2016/5/13/chartex" xmlns:cx8="http://schemas.microsoft.com/office/drawing/2016/5/14/chartex" xmlns:aink="http://schemas.microsoft.com/office/drawing/2016/ink" xmlns:am3d="http://schemas.microsoft.com/office/drawing/2017/model3d" xmlns:oel="http://schemas.microsoft.com/office/2019/extlst" xmlns:w16cex="http://schemas.microsoft.com/office/word/2018/wordml/cex" xmlns:w16cid="http://schemas.microsoft.com/office/word/2016/wordml/cid" xmlns:w16="http://schemas.microsoft.com/office/word/2018/wordml" xmlns:w16du="http://schemas.microsoft.com/office/word/2023/wordml/word16du" xmlns:w16sdtdh="http://schemas.microsoft.com/office/word/2020/wordml/sdtdatahash" xmlns:w16sdtfl="http://schemas.microsoft.com/office/word/2024/wordml/sdtformatlock">
+                <mc:Fallback xmlns:w16sdtfl="http://schemas.microsoft.com/office/word/2024/wordml/sdtformatlock" xmlns:w16sdtdh="http://schemas.microsoft.com/office/word/2020/wordml/sdtdatahash" xmlns:w16du="http://schemas.microsoft.com/office/word/2023/wordml/word16du" xmlns:w16="http://schemas.microsoft.com/office/word/2018/wordml" xmlns:w16cid="http://schemas.microsoft.com/office/word/2016/wordml/cid" xmlns:w16cex="http://schemas.microsoft.com/office/word/2018/wordml/cex" xmlns:oel="http://schemas.microsoft.com/office/2019/extlst" xmlns:am3d="http://schemas.microsoft.com/office/drawing/2017/model3d" xmlns:aink="http://schemas.microsoft.com/office/drawing/2016/ink" xmlns:cx8="http://schemas.microsoft.com/office/drawing/2016/5/14/chartex" xmlns:cx7="http://schemas.microsoft.com/office/drawing/2016/5/13/chartex" xmlns:cx6="http://schemas.microsoft.com/office/drawing/2016/5/12/chartex" xmlns:cx5="http://schemas.microsoft.com/office/drawing/2016/5/11/chartex" xmlns:cx4="http://schemas.microsoft.com/office/drawing/2016/5/10/chartex" xmlns:cx3="http://schemas.microsoft.com/office/drawing/2016/5/9/chartex" xmlns:cx2="http://schemas.microsoft.com/office/drawing/2015/10/21/chartex" xmlns:cx1="http://schemas.microsoft.com/office/drawing/2015/9/8/chartex" xmlns:w16se="http://schemas.microsoft.com/office/word/2015/wordml/symex" xmlns:w15="http://schemas.microsoft.com/office/word/2012/wordml" xmlns:cx="http://schemas.microsoft.com/office/drawing/2014/chartex">
                   <w:pict>
                     <v:line w14:anchorId="325E8022" id="Line 12" o:spid="_x0000_s1026" style="position:absolute;z-index:251656192;visibility:visible;mso-wrap-style:square;mso-width-percent:0;mso-height-percent:0;mso-wrap-distance-left:9pt;mso-wrap-distance-top:0;mso-wrap-distance-right:9pt;mso-wrap-distance-bottom:0;mso-position-horizontal:absolute;mso-position-horizontal-relative:text;mso-position-vertical:absolute;mso-position-vertical-relative:text;mso-width-percent:0;mso-height-percent:0;mso-width-relative:page;mso-height-relative:page" from="62.55pt,.8pt" to="204.6pt,.8pt" o:gfxdata="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"/>
                   </w:pict>
@@ -2787,7 +2787,22 @@
           <w:sz w:val="28"/>
           <w:szCs w:val="28"/>
         </w:rPr>
-        <w:t>100,000</w:t>
+        <w:t>100</w:t>
+      </w:r>
+      <w:r>
+        <w:rPr>
+          <w:sz w:val="28"/>
+          <w:szCs w:val="28"/>
+          <w:lang w:val="vi-VN"/>
+        </w:rPr>
+        <w:t>.</w:t>
+      </w:r>
+      <w:r>
+        <w:rPr>
+          <w:sz w:val="28"/>
+          <w:szCs w:val="28"/>
+        </w:rPr>
+        <w:t>000</w:t>
       </w:r>
       <w:r>
         <w:rPr>
@@ -4066,7 +4081,7 @@
                     </wp:anchor>
                   </w:drawing>
                 </mc:Choice>
-                <mc:Fallback xmlns:cx="http://schemas.microsoft.com/office/drawing/2014/chartex" xmlns:w15="http://schemas.microsoft.com/office/word/2012/wordml" xmlns:w16se="http://schemas.microsoft.com/office/word/2015/wordml/symex" xmlns:cx1="http://schemas.microsoft.com/office/drawing/2015/9/8/chartex" xmlns:cx2="http://schemas.microsoft.com/office/drawing/2015/10/21/chartex" xmlns:cx3="http://schemas.microsoft.com/office/drawing/2016/5/9/chartex" xmlns:cx4="http://schemas.microsoft.com/office/drawing/2016/5/10/chartex" xmlns:cx5="http://schemas.microsoft.com/office/drawing/2016/5/11/chartex" xmlns:cx6="http://schemas.microsoft.com/office/drawing/2016/5/12/chartex" xmlns:cx7="http://schemas.microsoft.com/office/drawing/2016/5/13/chartex" xmlns:cx8="http://schemas.microsoft.com/office/drawing/2016/5/14/chartex" xmlns:aink="http://schemas.microsoft.com/office/drawing/2016/ink" xmlns:am3d="http://schemas.microsoft.com/office/drawing/2017/model3d" xmlns:oel="http://schemas.microsoft.com/office/2019/extlst" xmlns:w16cex="http://schemas.microsoft.com/office/word/2018/wordml/cex" xmlns:w16cid="http://schemas.microsoft.com/office/word/2016/wordml/cid" xmlns:w16="http://schemas.microsoft.com/office/word/2018/wordml" xmlns:w16du="http://schemas.microsoft.com/office/word/2023/wordml/word16du" xmlns:w16sdtdh="http://schemas.microsoft.com/office/word/2020/wordml/sdtdatahash" xmlns:w16sdtfl="http://schemas.microsoft.com/office/word/2024/wordml/sdtformatlock">
+                <mc:Fallback xmlns:w16sdtfl="http://schemas.microsoft.com/office/word/2024/wordml/sdtformatlock" xmlns:w16sdtdh="http://schemas.microsoft.com/office/word/2020/wordml/sdtdatahash" xmlns:w16du="http://schemas.microsoft.com/office/word/2023/wordml/word16du" xmlns:w16="http://schemas.microsoft.com/office/word/2018/wordml" xmlns:w16cid="http://schemas.microsoft.com/office/word/2016/wordml/cid" xmlns:w16cex="http://schemas.microsoft.com/office/word/2018/wordml/cex" xmlns:oel="http://schemas.microsoft.com/office/2019/extlst" xmlns:am3d="http://schemas.microsoft.com/office/drawing/2017/model3d" xmlns:aink="http://schemas.microsoft.com/office/drawing/2016/ink" xmlns:cx8="http://schemas.microsoft.com/office/drawing/2016/5/14/chartex" xmlns:cx7="http://schemas.microsoft.com/office/drawing/2016/5/13/chartex" xmlns:cx6="http://schemas.microsoft.com/office/drawing/2016/5/12/chartex" xmlns:cx5="http://schemas.microsoft.com/office/drawing/2016/5/11/chartex" xmlns:cx4="http://schemas.microsoft.com/office/drawing/2016/5/10/chartex" xmlns:cx3="http://schemas.microsoft.com/office/drawing/2016/5/9/chartex" xmlns:cx2="http://schemas.microsoft.com/office/drawing/2015/10/21/chartex" xmlns:cx1="http://schemas.microsoft.com/office/drawing/2015/9/8/chartex" xmlns:w16se="http://schemas.microsoft.com/office/word/2015/wordml/symex" xmlns:w15="http://schemas.microsoft.com/office/word/2012/wordml" xmlns:cx="http://schemas.microsoft.com/office/drawing/2014/chartex">
                   <w:pict>
                     <v:line w14:anchorId="3B873A45" id="Line 15" o:spid="_x0000_s1026" style="position:absolute;z-index:251659264;visibility:visible;mso-wrap-style:square;mso-width-percent:0;mso-height-percent:0;mso-wrap-distance-left:9pt;mso-wrap-distance-top:0;mso-wrap-distance-right:9pt;mso-wrap-distance-bottom:0;mso-position-horizontal:absolute;mso-position-horizontal-relative:text;mso-position-vertical:absolute;mso-position-vertical-relative:text;mso-width-percent:0;mso-height-percent:0;mso-width-relative:page;mso-height-relative:page" from="64.35pt,3.25pt" to="127.35pt,3.25pt" o:gfxdata="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"/>
                   </w:pict>
@@ -4197,7 +4212,7 @@
                     </wp:anchor>
                   </w:drawing>
                 </mc:Choice>
-                <mc:Fallback xmlns:cx="http://schemas.microsoft.com/office/drawing/2014/chartex" xmlns:w15="http://schemas.microsoft.com/office/word/2012/wordml" xmlns:w16se="http://schemas.microsoft.com/office/word/2015/wordml/symex" xmlns:cx1="http://schemas.microsoft.com/office/drawing/2015/9/8/chartex" xmlns:cx2="http://schemas.microsoft.com/office/drawing/2015/10/21/chartex" xmlns:cx3="http://schemas.microsoft.com/office/drawing/2016/5/9/chartex" xmlns:cx4="http://schemas.microsoft.com/office/drawing/2016/5/10/chartex" xmlns:cx5="http://schemas.microsoft.com/office/drawing/2016/5/11/chartex" xmlns:cx6="http://schemas.microsoft.com/office/drawing/2016/5/12/chartex" xmlns:cx7="http://schemas.microsoft.com/office/drawing/2016/5/13/chartex" xmlns:cx8="http://schemas.microsoft.com/office/drawing/2016/5/14/chartex" xmlns:aink="http://schemas.microsoft.com/office/drawing/2016/ink" xmlns:am3d="http://schemas.microsoft.com/office/drawing/2017/model3d" xmlns:oel="http://schemas.microsoft.com/office/2019/extlst" xmlns:w16cex="http://schemas.microsoft.com/office/word/2018/wordml/cex" xmlns:w16cid="http://schemas.microsoft.com/office/word/2016/wordml/cid" xmlns:w16="http://schemas.microsoft.com/office/word/2018/wordml" xmlns:w16du="http://schemas.microsoft.com/office/word/2023/wordml/word16du" xmlns:w16sdtdh="http://schemas.microsoft.com/office/word/2020/wordml/sdtdatahash" xmlns:w16sdtfl="http://schemas.microsoft.com/office/word/2024/wordml/sdtformatlock">
+                <mc:Fallback xmlns:w16sdtfl="http://schemas.microsoft.com/office/word/2024/wordml/sdtformatlock" xmlns:w16sdtdh="http://schemas.microsoft.com/office/word/2020/wordml/sdtdatahash" xmlns:w16du="http://schemas.microsoft.com/office/word/2023/wordml/word16du" xmlns:w16="http://schemas.microsoft.com/office/word/2018/wordml" xmlns:w16cid="http://schemas.microsoft.com/office/word/2016/wordml/cid" xmlns:w16cex="http://schemas.microsoft.com/office/word/2018/wordml/cex" xmlns:oel="http://schemas.microsoft.com/office/2019/extlst" xmlns:am3d="http://schemas.microsoft.com/office/drawing/2017/model3d" xmlns:aink="http://schemas.microsoft.com/office/drawing/2016/ink" xmlns:cx8="http://schemas.microsoft.com/office/drawing/2016/5/14/chartex" xmlns:cx7="http://schemas.microsoft.com/office/drawing/2016/5/13/chartex" xmlns:cx6="http://schemas.microsoft.com/office/drawing/2016/5/12/chartex" xmlns:cx5="http://schemas.microsoft.com/office/drawing/2016/5/11/chartex" xmlns:cx4="http://schemas.microsoft.com/office/drawing/2016/5/10/chartex" xmlns:cx3="http://schemas.microsoft.com/office/drawing/2016/5/9/chartex" xmlns:cx2="http://schemas.microsoft.com/office/drawing/2015/10/21/chartex" xmlns:cx1="http://schemas.microsoft.com/office/drawing/2015/9/8/chartex" xmlns:w16se="http://schemas.microsoft.com/office/word/2015/wordml/symex" xmlns:w15="http://schemas.microsoft.com/office/word/2012/wordml" xmlns:cx="http://schemas.microsoft.com/office/drawing/2014/chartex">
                   <w:pict>
                     <v:line w14:anchorId="54F244DB" id="Line 14" o:spid="_x0000_s1026" style="position:absolute;z-index:251658240;visibility:visible;mso-wrap-style:square;mso-width-percent:0;mso-height-percent:0;mso-wrap-distance-left:9pt;mso-wrap-distance-top:0;mso-wrap-distance-right:9pt;mso-wrap-distance-bottom:0;mso-position-horizontal:absolute;mso-position-horizontal-relative:text;mso-position-vertical:absolute;mso-position-vertical-relative:text;mso-width-percent:0;mso-height-percent:0;mso-width-relative:page;mso-height-relative:page" from="63.3pt,1.75pt" to="207.3pt,1.75pt" o:gfxdata="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"/>
                   </w:pict>
@@ -6278,7 +6293,7 @@
           <w:szCs w:val="28"/>
           <w:lang w:val="vi-VN"/>
         </w:rPr>
-        <w:t>,</w:t>
+        <w:t>.</w:t>
       </w:r>
       <w:r>
         <w:rPr>
@@ -7190,7 +7205,7 @@
                     </wp:anchor>
                   </w:drawing>
                 </mc:Choice>
-                <mc:Fallback xmlns:cx="http://schemas.microsoft.com/office/drawing/2014/chartex" xmlns:w15="http://schemas.microsoft.com/office/word/2012/wordml" xmlns:w16se="http://schemas.microsoft.com/office/word/2015/wordml/symex" xmlns:cx1="http://schemas.microsoft.com/office/drawing/2015/9/8/chartex" xmlns:cx2="http://schemas.microsoft.com/office/drawing/2015/10/21/chartex" xmlns:cx3="http://schemas.microsoft.com/office/drawing/2016/5/9/chartex" xmlns:cx4="http://schemas.microsoft.com/office/drawing/2016/5/10/chartex" xmlns:cx5="http://schemas.microsoft.com/office/drawing/2016/5/11/chartex" xmlns:cx6="http://schemas.microsoft.com/office/drawing/2016/5/12/chartex" xmlns:cx7="http://schemas.microsoft.com/office/drawing/2016/5/13/chartex" xmlns:cx8="http://schemas.microsoft.com/office/drawing/2016/5/14/chartex" xmlns:aink="http://schemas.microsoft.com/office/drawing/2016/ink" xmlns:am3d="http://schemas.microsoft.com/office/drawing/2017/model3d" xmlns:oel="http://schemas.microsoft.com/office/2019/extlst" xmlns:w16cex="http://schemas.microsoft.com/office/word/2018/wordml/cex" xmlns:w16cid="http://schemas.microsoft.com/office/word/2016/wordml/cid" xmlns:w16="http://schemas.microsoft.com/office/word/2018/wordml" xmlns:w16du="http://schemas.microsoft.com/office/word/2023/wordml/word16du" xmlns:w16sdtdh="http://schemas.microsoft.com/office/word/2020/wordml/sdtdatahash" xmlns:w16sdtfl="http://schemas.microsoft.com/office/word/2024/wordml/sdtformatlock">
+                <mc:Fallback xmlns:w16sdtfl="http://schemas.microsoft.com/office/word/2024/wordml/sdtformatlock" xmlns:w16sdtdh="http://schemas.microsoft.com/office/word/2020/wordml/sdtdatahash" xmlns:w16du="http://schemas.microsoft.com/office/word/2023/wordml/word16du" xmlns:w16="http://schemas.microsoft.com/office/word/2018/wordml" xmlns:w16cid="http://schemas.microsoft.com/office/word/2016/wordml/cid" xmlns:w16cex="http://schemas.microsoft.com/office/word/2018/wordml/cex" xmlns:oel="http://schemas.microsoft.com/office/2019/extlst" xmlns:am3d="http://schemas.microsoft.com/office/drawing/2017/model3d" xmlns:aink="http://schemas.microsoft.com/office/drawing/2016/ink" xmlns:cx8="http://schemas.microsoft.com/office/drawing/2016/5/14/chartex" xmlns:cx7="http://schemas.microsoft.com/office/drawing/2016/5/13/chartex" xmlns:cx6="http://schemas.microsoft.com/office/drawing/2016/5/12/chartex" xmlns:cx5="http://schemas.microsoft.com/office/drawing/2016/5/11/chartex" xmlns:cx4="http://schemas.microsoft.com/office/drawing/2016/5/10/chartex" xmlns:cx3="http://schemas.microsoft.com/office/drawing/2016/5/9/chartex" xmlns:cx2="http://schemas.microsoft.com/office/drawing/2015/10/21/chartex" xmlns:cx1="http://schemas.microsoft.com/office/drawing/2015/9/8/chartex" xmlns:w16se="http://schemas.microsoft.com/office/word/2015/wordml/symex" xmlns:w15="http://schemas.microsoft.com/office/word/2012/wordml" xmlns:cx="http://schemas.microsoft.com/office/drawing/2014/chartex">
                   <w:pict>
                     <v:line w14:anchorId="4095FF49" id="Line 15" o:spid="_x0000_s1026" style="position:absolute;z-index:251662336;visibility:visible;mso-wrap-style:square;mso-width-percent:0;mso-height-percent:0;mso-wrap-distance-left:9pt;mso-wrap-distance-top:0;mso-wrap-distance-right:9pt;mso-wrap-distance-bottom:0;mso-position-horizontal:absolute;mso-position-horizontal-relative:text;mso-position-vertical:absolute;mso-position-vertical-relative:text;mso-width-percent:0;mso-height-percent:0;mso-width-relative:page;mso-height-relative:page" from="64.35pt,3.25pt" to="127.35pt,3.25pt" o:gfxdata="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"/>
                   </w:pict>
@@ -7321,7 +7336,7 @@
                     </wp:anchor>
                   </w:drawing>
                 </mc:Choice>
-                <mc:Fallback xmlns:cx="http://schemas.microsoft.com/office/drawing/2014/chartex" xmlns:w15="http://schemas.microsoft.com/office/word/2012/wordml" xmlns:w16se="http://schemas.microsoft.com/office/word/2015/wordml/symex" xmlns:cx1="http://schemas.microsoft.com/office/drawing/2015/9/8/chartex" xmlns:cx2="http://schemas.microsoft.com/office/drawing/2015/10/21/chartex" xmlns:cx3="http://schemas.microsoft.com/office/drawing/2016/5/9/chartex" xmlns:cx4="http://schemas.microsoft.com/office/drawing/2016/5/10/chartex" xmlns:cx5="http://schemas.microsoft.com/office/drawing/2016/5/11/chartex" xmlns:cx6="http://schemas.microsoft.com/office/drawing/2016/5/12/chartex" xmlns:cx7="http://schemas.microsoft.com/office/drawing/2016/5/13/chartex" xmlns:cx8="http://schemas.microsoft.com/office/drawing/2016/5/14/chartex" xmlns:aink="http://schemas.microsoft.com/office/drawing/2016/ink" xmlns:am3d="http://schemas.microsoft.com/office/drawing/2017/model3d" xmlns:oel="http://schemas.microsoft.com/office/2019/extlst" xmlns:w16cex="http://schemas.microsoft.com/office/word/2018/wordml/cex" xmlns:w16cid="http://schemas.microsoft.com/office/word/2016/wordml/cid" xmlns:w16="http://schemas.microsoft.com/office/word/2018/wordml" xmlns:w16du="http://schemas.microsoft.com/office/word/2023/wordml/word16du" xmlns:w16sdtdh="http://schemas.microsoft.com/office/word/2020/wordml/sdtdatahash" xmlns:w16sdtfl="http://schemas.microsoft.com/office/word/2024/wordml/sdtformatlock">
+                <mc:Fallback xmlns:w16sdtfl="http://schemas.microsoft.com/office/word/2024/wordml/sdtformatlock" xmlns:w16sdtdh="http://schemas.microsoft.com/office/word/2020/wordml/sdtdatahash" xmlns:w16du="http://schemas.microsoft.com/office/word/2023/wordml/word16du" xmlns:w16="http://schemas.microsoft.com/office/word/2018/wordml" xmlns:w16cid="http://schemas.microsoft.com/office/word/2016/wordml/cid" xmlns:w16cex="http://schemas.microsoft.com/office/word/2018/wordml/cex" xmlns:oel="http://schemas.microsoft.com/office/2019/extlst" xmlns:am3d="http://schemas.microsoft.com/office/drawing/2017/model3d" xmlns:aink="http://schemas.microsoft.com/office/drawing/2016/ink" xmlns:cx8="http://schemas.microsoft.com/office/drawing/2016/5/14/chartex" xmlns:cx7="http://schemas.microsoft.com/office/drawing/2016/5/13/chartex" xmlns:cx6="http://schemas.microsoft.com/office/drawing/2016/5/12/chartex" xmlns:cx5="http://schemas.microsoft.com/office/drawing/2016/5/11/chartex" xmlns:cx4="http://schemas.microsoft.com/office/drawing/2016/5/10/chartex" xmlns:cx3="http://schemas.microsoft.com/office/drawing/2016/5/9/chartex" xmlns:cx2="http://schemas.microsoft.com/office/drawing/2015/10/21/chartex" xmlns:cx1="http://schemas.microsoft.com/office/drawing/2015/9/8/chartex" xmlns:w16se="http://schemas.microsoft.com/office/word/2015/wordml/symex" xmlns:w15="http://schemas.microsoft.com/office/word/2012/wordml" xmlns:cx="http://schemas.microsoft.com/office/drawing/2014/chartex">
                   <w:pict>
                     <v:line w14:anchorId="78588C81" id="Line 14" o:spid="_x0000_s1026" style="position:absolute;z-index:251661312;visibility:visible;mso-wrap-style:square;mso-width-percent:0;mso-height-percent:0;mso-wrap-distance-left:9pt;mso-wrap-distance-top:0;mso-wrap-distance-right:9pt;mso-wrap-distance-bottom:0;mso-position-horizontal:absolute;mso-position-horizontal-relative:text;mso-position-vertical:absolute;mso-position-vertical-relative:text;mso-width-percent:0;mso-height-percent:0;mso-width-relative:page;mso-height-relative:page" from="63.3pt,1.75pt" to="207.3pt,1.75pt" o:gfxdata="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"/>
                   </w:pict>
@@ -9083,439 +9098,447 @@
         </w:rPr>
         <w:fldChar w:fldCharType="end"/>
       </w:r>
+      <w:r>
+        <w:rPr>
+          <w:spacing w:val="-6"/>
+          <w:sz w:val="28"/>
+          <w:szCs w:val="28"/>
+          <w:lang w:val="it-IT"/>
+        </w:rPr>
+        <w:t xml:space="preserve"> </w:t>
+      </w:r>
+      <w:r>
+        <w:rPr>
+          <w:sz w:val="28"/>
+          <w:szCs w:val="28"/>
+        </w:rPr>
+        <w:fldChar w:fldCharType="begin"/>
+      </w:r>
+      <w:r>
+        <w:rPr>
+          <w:sz w:val="28"/>
+          <w:szCs w:val="28"/>
+          <w:lang w:val="it-IT"/>
+        </w:rPr>
+        <w:instrText xml:space="preserve"> MERGEFIELD  Ngày_bắt_đầu </w:instrText>
+      </w:r>
+      <w:r>
+        <w:rPr>
+          <w:sz w:val="28"/>
+          <w:szCs w:val="28"/>
+        </w:rPr>
+        <w:fldChar w:fldCharType="separate"/>
+      </w:r>
+      <w:r>
+        <w:rPr>
+          <w:noProof/>
+          <w:sz w:val="28"/>
+          <w:szCs w:val="28"/>
+          <w:lang w:val="it-IT"/>
+        </w:rPr>
+        <w:t>«Ngày_bắt_đầu»</w:t>
+      </w:r>
+      <w:r>
+        <w:rPr>
+          <w:sz w:val="28"/>
+          <w:szCs w:val="28"/>
+        </w:rPr>
+        <w:fldChar w:fldCharType="end"/>
+      </w:r>
+      <w:r>
+        <w:rPr>
+          <w:sz w:val="28"/>
+          <w:szCs w:val="28"/>
+          <w:lang w:val="pt-BR"/>
+        </w:rPr>
+        <w:t>. Cụ thể:</w:t>
+      </w:r>
+    </w:p>
+    <w:p>
+      <w:pPr>
+        <w:spacing w:before="20" w:line="264" w:lineRule="auto"/>
+        <w:ind w:firstLine="397"/>
+        <w:jc w:val="both"/>
+        <w:rPr>
+          <w:iCs/>
+          <w:sz w:val="28"/>
+          <w:szCs w:val="28"/>
+          <w:lang w:val="pt-BR"/>
+        </w:rPr>
+      </w:pPr>
+      <w:r>
+        <w:rPr>
+          <w:b/>
+          <w:iCs/>
+          <w:sz w:val="28"/>
+          <w:szCs w:val="28"/>
+          <w:lang w:val="pt-BR"/>
+        </w:rPr>
+        <w:t>I.</w:t>
+      </w:r>
+      <w:r>
+        <w:rPr>
+          <w:iCs/>
+          <w:sz w:val="28"/>
+          <w:szCs w:val="28"/>
+          <w:lang w:val="pt-BR"/>
+        </w:rPr>
+        <w:t xml:space="preserve"> </w:t>
+      </w:r>
+      <w:r>
+        <w:rPr>
+          <w:b/>
+          <w:bCs/>
+          <w:iCs/>
+          <w:sz w:val="28"/>
+          <w:szCs w:val="28"/>
+          <w:lang w:val="pt-BR"/>
+        </w:rPr>
+        <w:t>Nội dung công việc:</w:t>
+      </w:r>
+    </w:p>
+    <w:p>
+      <w:pPr>
+        <w:spacing w:before="20" w:line="264" w:lineRule="auto"/>
+        <w:ind w:firstLine="397"/>
+        <w:jc w:val="both"/>
+        <w:rPr>
+          <w:sz w:val="28"/>
+          <w:szCs w:val="28"/>
+          <w:lang w:val="pt-BR"/>
+        </w:rPr>
+      </w:pPr>
+      <w:r>
+        <w:rPr>
+          <w:b/>
+          <w:sz w:val="28"/>
+          <w:szCs w:val="28"/>
+          <w:lang w:val="pt-BR"/>
+        </w:rPr>
+        <w:t>-</w:t>
+      </w:r>
+      <w:r>
+        <w:rPr>
+          <w:sz w:val="28"/>
+          <w:szCs w:val="28"/>
+          <w:lang w:val="pt-BR"/>
+        </w:rPr>
+        <w:t xml:space="preserve">Thời gian thực hiện hợp đồng: </w:t>
+      </w:r>
+      <w:r>
+        <w:rPr>
+          <w:sz w:val="28"/>
+          <w:szCs w:val="28"/>
+        </w:rPr>
+        <w:fldChar w:fldCharType="begin"/>
+      </w:r>
+      <w:r>
+        <w:rPr>
+          <w:sz w:val="28"/>
+          <w:szCs w:val="28"/>
+          <w:lang w:val="pt-BR"/>
+        </w:rPr>
+        <w:instrText xml:space="preserve"> MERGEFIELD "Thời_gian_thực_hiện" </w:instrText>
+      </w:r>
+      <w:r>
+        <w:rPr>
+          <w:sz w:val="28"/>
+          <w:szCs w:val="28"/>
+        </w:rPr>
+        <w:fldChar w:fldCharType="separate"/>
+      </w:r>
+      <w:r>
+        <w:rPr>
+          <w:noProof/>
+          <w:sz w:val="28"/>
+          <w:szCs w:val="28"/>
+          <w:lang w:val="pt-BR"/>
+        </w:rPr>
+        <w:t>«Thời_gian_thực_hiện»</w:t>
+      </w:r>
+      <w:r>
+        <w:rPr>
+          <w:sz w:val="28"/>
+          <w:szCs w:val="28"/>
+        </w:rPr>
+        <w:fldChar w:fldCharType="end"/>
+      </w:r>
+    </w:p>
+    <w:p>
+      <w:pPr>
+        <w:spacing w:before="20" w:line="264" w:lineRule="auto"/>
+        <w:ind w:firstLine="397"/>
+        <w:jc w:val="both"/>
+        <w:rPr>
+          <w:sz w:val="28"/>
+          <w:szCs w:val="28"/>
+          <w:lang w:val="pt-BR"/>
+        </w:rPr>
+      </w:pPr>
+      <w:r>
+        <w:rPr>
+          <w:b/>
+          <w:sz w:val="28"/>
+          <w:szCs w:val="28"/>
+          <w:lang w:val="pt-BR"/>
+        </w:rPr>
+        <w:t xml:space="preserve">- </w:t>
+      </w:r>
+      <w:r>
+        <w:rPr>
+          <w:bCs/>
+          <w:sz w:val="28"/>
+          <w:szCs w:val="28"/>
+          <w:lang w:val="pt-BR"/>
+        </w:rPr>
+        <w:t>Giá trị hợp đồng đã thực hiện</w:t>
+      </w:r>
+      <w:r>
+        <w:rPr>
+          <w:bCs/>
+          <w:sz w:val="28"/>
+          <w:szCs w:val="28"/>
+          <w:lang w:val="pt-BR"/>
+        </w:rPr>
+        <w:t>:</w:t>
+      </w:r>
+      <w:r>
+        <w:rPr>
+          <w:sz w:val="28"/>
+          <w:szCs w:val="28"/>
+          <w:lang w:val="pt-BR"/>
+        </w:rPr>
+        <w:t xml:space="preserve"> </w:t>
+      </w:r>
+      <w:r>
+        <w:rPr>
+          <w:sz w:val="28"/>
+          <w:szCs w:val="28"/>
+        </w:rPr>
+        <w:fldChar w:fldCharType="begin"/>
+      </w:r>
+      <w:r>
+        <w:rPr>
+          <w:sz w:val="28"/>
+          <w:szCs w:val="28"/>
+          <w:lang w:val="pt-BR"/>
+        </w:rPr>
+        <w:instrText xml:space="preserve"> MERGEFIELD "Tiền_text" </w:instrText>
+      </w:r>
+      <w:r>
+        <w:rPr>
+          <w:sz w:val="28"/>
+          <w:szCs w:val="28"/>
+        </w:rPr>
+        <w:fldChar w:fldCharType="separate"/>
+      </w:r>
+      <w:r>
+        <w:rPr>
+          <w:noProof/>
+          <w:sz w:val="28"/>
+          <w:szCs w:val="28"/>
+          <w:lang w:val="pt-BR"/>
+        </w:rPr>
+        <w:t>«Tiền_text»</w:t>
+      </w:r>
+      <w:r>
+        <w:rPr>
+          <w:sz w:val="28"/>
+          <w:szCs w:val="28"/>
+        </w:rPr>
+        <w:fldChar w:fldCharType="end"/>
+      </w:r>
+      <w:r>
+        <w:rPr>
+          <w:sz w:val="28"/>
+          <w:szCs w:val="28"/>
+          <w:lang w:val="pt-BR"/>
+        </w:rPr>
+        <w:t xml:space="preserve"> đ</w:t>
+      </w:r>
+    </w:p>
+    <w:p>
+      <w:pPr>
+        <w:spacing w:before="20" w:line="264" w:lineRule="auto"/>
+        <w:ind w:firstLine="397"/>
+        <w:jc w:val="both"/>
+        <w:rPr>
+          <w:b/>
+          <w:iCs/>
+          <w:sz w:val="28"/>
+          <w:szCs w:val="28"/>
+          <w:lang w:val="pt-BR"/>
+        </w:rPr>
+      </w:pPr>
+      <w:r>
+        <w:rPr>
+          <w:b/>
+          <w:iCs/>
+          <w:sz w:val="28"/>
+          <w:szCs w:val="28"/>
+          <w:lang w:val="pt-BR"/>
+        </w:rPr>
+        <w:t>II. Phần thanh toán:</w:t>
+      </w:r>
+    </w:p>
+    <w:p>
+      <w:pPr>
+        <w:spacing w:before="20" w:line="276" w:lineRule="auto"/>
+        <w:ind w:firstLine="397"/>
+        <w:jc w:val="both"/>
+        <w:outlineLvl w:val="0"/>
+        <w:rPr>
+          <w:sz w:val="28"/>
+          <w:szCs w:val="28"/>
+          <w:lang w:val="vi-VN"/>
+        </w:rPr>
+      </w:pPr>
+      <w:r>
+        <w:rPr>
+          <w:sz w:val="28"/>
+          <w:szCs w:val="28"/>
+          <w:lang w:val="vi-VN"/>
+        </w:rPr>
+        <w:t xml:space="preserve">- Số tiền Bên A đã tạm ứng cho bên B là: 0 đồng </w:t>
+      </w:r>
+      <w:r>
+        <w:rPr>
+          <w:i/>
+          <w:sz w:val="28"/>
+          <w:szCs w:val="28"/>
+          <w:lang w:val="vi-VN"/>
+        </w:rPr>
+        <w:t>(Không đồng).</w:t>
+      </w:r>
+    </w:p>
+    <w:p>
+      <w:pPr>
+        <w:spacing w:before="20" w:line="276" w:lineRule="auto"/>
+        <w:ind w:firstLine="397"/>
+        <w:jc w:val="both"/>
+        <w:outlineLvl w:val="0"/>
+        <w:rPr>
+          <w:sz w:val="28"/>
+          <w:szCs w:val="28"/>
+          <w:lang w:val="vi-VN"/>
+        </w:rPr>
+      </w:pPr>
+      <w:r>
+        <w:rPr>
+          <w:sz w:val="28"/>
+          <w:szCs w:val="28"/>
+          <w:lang w:val="vi-VN"/>
+        </w:rPr>
+        <w:lastRenderedPageBreak/>
+        <w:t xml:space="preserve">- Số tiền phạt do bên B vi phạm hợp đồng là: 0 đồng </w:t>
+      </w:r>
+      <w:r>
+        <w:rPr>
+          <w:i/>
+          <w:sz w:val="28"/>
+          <w:szCs w:val="28"/>
+          <w:lang w:val="vi-VN"/>
+        </w:rPr>
+        <w:t>(Không đồng).</w:t>
+      </w:r>
+    </w:p>
+    <w:p>
+      <w:pPr>
+        <w:spacing w:before="20" w:line="276" w:lineRule="auto"/>
+        <w:ind w:firstLine="397"/>
+        <w:jc w:val="both"/>
+        <w:outlineLvl w:val="0"/>
+        <w:rPr>
+          <w:sz w:val="28"/>
+          <w:szCs w:val="28"/>
+          <w:lang w:val="vi-VN"/>
+        </w:rPr>
+      </w:pPr>
+      <w:r>
+        <w:rPr>
+          <w:sz w:val="28"/>
+          <w:szCs w:val="28"/>
+          <w:lang w:val="vi-VN"/>
+        </w:rPr>
+        <w:t>- Số tiền Bên A còn phải thanh toán cho bên B số tiền là:</w:t>
+      </w:r>
+    </w:p>
+    <w:p>
+      <w:pPr>
+        <w:spacing w:before="20" w:line="264" w:lineRule="auto"/>
+        <w:ind w:firstLine="720"/>
+        <w:jc w:val="both"/>
+        <w:rPr>
+          <w:bCs/>
+          <w:spacing w:val="-4"/>
+          <w:sz w:val="28"/>
+          <w:szCs w:val="28"/>
+          <w:lang w:val="pt-BR"/>
+        </w:rPr>
+      </w:pPr>
+      <w:r>
+        <w:rPr>
+          <w:sz w:val="28"/>
+          <w:szCs w:val="28"/>
+        </w:rPr>
+        <w:fldChar w:fldCharType="begin"/>
+      </w:r>
+      <w:r>
+        <w:rPr>
+          <w:sz w:val="28"/>
+          <w:szCs w:val="28"/>
+          <w:lang w:val="pt-BR"/>
+        </w:rPr>
+        <w:instrText xml:space="preserve"> MERGEFIELD  Số_tiết </w:instrText>
+      </w:r>
+      <w:r>
+        <w:rPr>
+          <w:sz w:val="28"/>
+          <w:szCs w:val="28"/>
+        </w:rPr>
+        <w:fldChar w:fldCharType="separate"/>
+      </w:r>
+      <w:r>
+        <w:rPr>
+          <w:noProof/>
+          <w:sz w:val="28"/>
+          <w:szCs w:val="28"/>
+          <w:lang w:val="pt-BR"/>
+        </w:rPr>
+        <w:t>«Số_tiết»</w:t>
+      </w:r>
+      <w:r>
+        <w:rPr>
+          <w:sz w:val="28"/>
+          <w:szCs w:val="28"/>
+        </w:rPr>
+        <w:fldChar w:fldCharType="end"/>
+      </w:r>
+      <w:r>
+        <w:rPr>
+          <w:sz w:val="28"/>
+          <w:szCs w:val="28"/>
+          <w:lang w:val="pt-BR"/>
+        </w:rPr>
+        <w:t xml:space="preserve"> tiết x</w:t>
+      </w:r>
+      <w:r>
+        <w:rPr>
+          <w:sz w:val="28"/>
+          <w:szCs w:val="28"/>
+          <w:lang w:val="vi-VN"/>
+        </w:rPr>
+        <w:t xml:space="preserve"> 100.</w:t>
+      </w:r>
       <w:bookmarkStart w:id="0" w:name="_GoBack"/>
       <w:bookmarkEnd w:id="0"/>
       <w:r>
         <w:rPr>
-          <w:spacing w:val="-6"/>
-          <w:sz w:val="28"/>
-          <w:szCs w:val="28"/>
-          <w:lang w:val="it-IT"/>
-        </w:rPr>
-        <w:t xml:space="preserve"> </w:t>
-      </w:r>
-      <w:r>
-        <w:rPr>
-          <w:sz w:val="28"/>
-          <w:szCs w:val="28"/>
-        </w:rPr>
-        <w:fldChar w:fldCharType="begin"/>
-      </w:r>
-      <w:r>
-        <w:rPr>
-          <w:sz w:val="28"/>
-          <w:szCs w:val="28"/>
-          <w:lang w:val="it-IT"/>
-        </w:rPr>
-        <w:instrText xml:space="preserve"> MERGEFIELD  Ngày_bắt_đầu </w:instrText>
-      </w:r>
-      <w:r>
-        <w:rPr>
-          <w:sz w:val="28"/>
-          <w:szCs w:val="28"/>
-        </w:rPr>
-        <w:fldChar w:fldCharType="separate"/>
-      </w:r>
-      <w:r>
-        <w:rPr>
-          <w:noProof/>
-          <w:sz w:val="28"/>
-          <w:szCs w:val="28"/>
-          <w:lang w:val="it-IT"/>
-        </w:rPr>
-        <w:t>«Ngày_bắt_đầu»</w:t>
-      </w:r>
-      <w:r>
-        <w:rPr>
-          <w:sz w:val="28"/>
-          <w:szCs w:val="28"/>
-        </w:rPr>
-        <w:fldChar w:fldCharType="end"/>
-      </w:r>
-      <w:r>
-        <w:rPr>
-          <w:sz w:val="28"/>
-          <w:szCs w:val="28"/>
-          <w:lang w:val="pt-BR"/>
-        </w:rPr>
-        <w:t>. Cụ thể:</w:t>
-      </w:r>
-    </w:p>
-    <w:p>
-      <w:pPr>
-        <w:spacing w:before="20" w:line="264" w:lineRule="auto"/>
-        <w:ind w:firstLine="397"/>
-        <w:jc w:val="both"/>
-        <w:rPr>
-          <w:iCs/>
-          <w:sz w:val="28"/>
-          <w:szCs w:val="28"/>
-          <w:lang w:val="pt-BR"/>
-        </w:rPr>
-      </w:pPr>
-      <w:r>
-        <w:rPr>
-          <w:b/>
-          <w:iCs/>
-          <w:sz w:val="28"/>
-          <w:szCs w:val="28"/>
-          <w:lang w:val="pt-BR"/>
-        </w:rPr>
-        <w:t>I.</w:t>
-      </w:r>
-      <w:r>
-        <w:rPr>
-          <w:iCs/>
-          <w:sz w:val="28"/>
-          <w:szCs w:val="28"/>
-          <w:lang w:val="pt-BR"/>
-        </w:rPr>
-        <w:t xml:space="preserve"> </w:t>
-      </w:r>
-      <w:r>
-        <w:rPr>
-          <w:b/>
-          <w:bCs/>
-          <w:iCs/>
-          <w:sz w:val="28"/>
-          <w:szCs w:val="28"/>
-          <w:lang w:val="pt-BR"/>
-        </w:rPr>
-        <w:t>Nội dung công việc:</w:t>
-      </w:r>
-    </w:p>
-    <w:p>
-      <w:pPr>
-        <w:spacing w:before="20" w:line="264" w:lineRule="auto"/>
-        <w:ind w:firstLine="397"/>
-        <w:jc w:val="both"/>
-        <w:rPr>
-          <w:sz w:val="28"/>
-          <w:szCs w:val="28"/>
-          <w:lang w:val="pt-BR"/>
-        </w:rPr>
-      </w:pPr>
-      <w:r>
-        <w:rPr>
-          <w:b/>
-          <w:sz w:val="28"/>
-          <w:szCs w:val="28"/>
-          <w:lang w:val="pt-BR"/>
-        </w:rPr>
-        <w:t>-</w:t>
-      </w:r>
-      <w:r>
-        <w:rPr>
-          <w:sz w:val="28"/>
-          <w:szCs w:val="28"/>
-          <w:lang w:val="pt-BR"/>
-        </w:rPr>
-        <w:t xml:space="preserve">Thời gian thực hiện hợp đồng: </w:t>
-      </w:r>
-      <w:r>
-        <w:rPr>
-          <w:sz w:val="28"/>
-          <w:szCs w:val="28"/>
-        </w:rPr>
-        <w:fldChar w:fldCharType="begin"/>
-      </w:r>
-      <w:r>
-        <w:rPr>
-          <w:sz w:val="28"/>
-          <w:szCs w:val="28"/>
-          <w:lang w:val="pt-BR"/>
-        </w:rPr>
-        <w:instrText xml:space="preserve"> MERGEFIELD "Thời_gian_thực_hiện" </w:instrText>
-      </w:r>
-      <w:r>
-        <w:rPr>
-          <w:sz w:val="28"/>
-          <w:szCs w:val="28"/>
-        </w:rPr>
-        <w:fldChar w:fldCharType="separate"/>
-      </w:r>
-      <w:r>
-        <w:rPr>
-          <w:noProof/>
-          <w:sz w:val="28"/>
-          <w:szCs w:val="28"/>
-          <w:lang w:val="pt-BR"/>
-        </w:rPr>
-        <w:t>«Thời_gian_thực_hiện»</w:t>
-      </w:r>
-      <w:r>
-        <w:rPr>
-          <w:sz w:val="28"/>
-          <w:szCs w:val="28"/>
-        </w:rPr>
-        <w:fldChar w:fldCharType="end"/>
-      </w:r>
-    </w:p>
-    <w:p>
-      <w:pPr>
-        <w:spacing w:before="20" w:line="264" w:lineRule="auto"/>
-        <w:ind w:firstLine="397"/>
-        <w:jc w:val="both"/>
-        <w:rPr>
-          <w:sz w:val="28"/>
-          <w:szCs w:val="28"/>
-          <w:lang w:val="pt-BR"/>
-        </w:rPr>
-      </w:pPr>
-      <w:r>
-        <w:rPr>
-          <w:b/>
-          <w:sz w:val="28"/>
-          <w:szCs w:val="28"/>
-          <w:lang w:val="pt-BR"/>
-        </w:rPr>
-        <w:t xml:space="preserve">- </w:t>
-      </w:r>
-      <w:r>
-        <w:rPr>
-          <w:bCs/>
-          <w:sz w:val="28"/>
-          <w:szCs w:val="28"/>
-          <w:lang w:val="pt-BR"/>
-        </w:rPr>
-        <w:t>Giá trị hợp đồng đã thực hiện</w:t>
-      </w:r>
-      <w:r>
-        <w:rPr>
-          <w:bCs/>
-          <w:sz w:val="28"/>
-          <w:szCs w:val="28"/>
-          <w:lang w:val="pt-BR"/>
-        </w:rPr>
-        <w:t>:</w:t>
-      </w:r>
-      <w:r>
-        <w:rPr>
-          <w:sz w:val="28"/>
-          <w:szCs w:val="28"/>
-          <w:lang w:val="pt-BR"/>
-        </w:rPr>
-        <w:t xml:space="preserve"> </w:t>
-      </w:r>
-      <w:r>
-        <w:rPr>
-          <w:sz w:val="28"/>
-          <w:szCs w:val="28"/>
-        </w:rPr>
-        <w:fldChar w:fldCharType="begin"/>
-      </w:r>
-      <w:r>
-        <w:rPr>
-          <w:sz w:val="28"/>
-          <w:szCs w:val="28"/>
-          <w:lang w:val="pt-BR"/>
-        </w:rPr>
-        <w:instrText xml:space="preserve"> MERGEFIELD "Tiền_text" </w:instrText>
-      </w:r>
-      <w:r>
-        <w:rPr>
-          <w:sz w:val="28"/>
-          <w:szCs w:val="28"/>
-        </w:rPr>
-        <w:fldChar w:fldCharType="separate"/>
-      </w:r>
-      <w:r>
-        <w:rPr>
-          <w:noProof/>
-          <w:sz w:val="28"/>
-          <w:szCs w:val="28"/>
-          <w:lang w:val="pt-BR"/>
-        </w:rPr>
-        <w:t>«Tiền_text»</w:t>
-      </w:r>
-      <w:r>
-        <w:rPr>
-          <w:sz w:val="28"/>
-          <w:szCs w:val="28"/>
-        </w:rPr>
-        <w:fldChar w:fldCharType="end"/>
-      </w:r>
-      <w:r>
-        <w:rPr>
-          <w:sz w:val="28"/>
-          <w:szCs w:val="28"/>
-          <w:lang w:val="pt-BR"/>
-        </w:rPr>
-        <w:t xml:space="preserve"> đ</w:t>
-      </w:r>
-    </w:p>
-    <w:p>
-      <w:pPr>
-        <w:spacing w:before="20" w:line="264" w:lineRule="auto"/>
-        <w:ind w:firstLine="397"/>
-        <w:jc w:val="both"/>
-        <w:rPr>
-          <w:b/>
-          <w:iCs/>
-          <w:sz w:val="28"/>
-          <w:szCs w:val="28"/>
-          <w:lang w:val="pt-BR"/>
-        </w:rPr>
-      </w:pPr>
-      <w:r>
-        <w:rPr>
-          <w:b/>
-          <w:iCs/>
-          <w:sz w:val="28"/>
-          <w:szCs w:val="28"/>
-          <w:lang w:val="pt-BR"/>
-        </w:rPr>
-        <w:t>II. Phần thanh toán:</w:t>
-      </w:r>
-    </w:p>
-    <w:p>
-      <w:pPr>
-        <w:spacing w:before="20" w:line="276" w:lineRule="auto"/>
-        <w:ind w:firstLine="397"/>
-        <w:jc w:val="both"/>
-        <w:outlineLvl w:val="0"/>
-        <w:rPr>
-          <w:sz w:val="28"/>
-          <w:szCs w:val="28"/>
-          <w:lang w:val="vi-VN"/>
-        </w:rPr>
-      </w:pPr>
-      <w:r>
-        <w:rPr>
-          <w:sz w:val="28"/>
-          <w:szCs w:val="28"/>
-          <w:lang w:val="vi-VN"/>
-        </w:rPr>
-        <w:t xml:space="preserve">- Số tiền Bên A đã tạm ứng cho bên B là: 0 đồng </w:t>
-      </w:r>
-      <w:r>
-        <w:rPr>
-          <w:i/>
-          <w:sz w:val="28"/>
-          <w:szCs w:val="28"/>
-          <w:lang w:val="vi-VN"/>
-        </w:rPr>
-        <w:t>(Không đồng).</w:t>
-      </w:r>
-    </w:p>
-    <w:p>
-      <w:pPr>
-        <w:spacing w:before="20" w:line="276" w:lineRule="auto"/>
-        <w:ind w:firstLine="397"/>
-        <w:jc w:val="both"/>
-        <w:outlineLvl w:val="0"/>
-        <w:rPr>
-          <w:sz w:val="28"/>
-          <w:szCs w:val="28"/>
-          <w:lang w:val="vi-VN"/>
-        </w:rPr>
-      </w:pPr>
-      <w:r>
-        <w:rPr>
-          <w:sz w:val="28"/>
-          <w:szCs w:val="28"/>
-          <w:lang w:val="vi-VN"/>
-        </w:rPr>
-        <w:lastRenderedPageBreak/>
-        <w:t xml:space="preserve">- Số tiền phạt do bên B vi phạm hợp đồng là: 0 đồng </w:t>
-      </w:r>
-      <w:r>
-        <w:rPr>
-          <w:i/>
-          <w:sz w:val="28"/>
-          <w:szCs w:val="28"/>
-          <w:lang w:val="vi-VN"/>
-        </w:rPr>
-        <w:t>(Không đồng).</w:t>
-      </w:r>
-    </w:p>
-    <w:p>
-      <w:pPr>
-        <w:spacing w:before="20" w:line="276" w:lineRule="auto"/>
-        <w:ind w:firstLine="397"/>
-        <w:jc w:val="both"/>
-        <w:outlineLvl w:val="0"/>
-        <w:rPr>
-          <w:sz w:val="28"/>
-          <w:szCs w:val="28"/>
-          <w:lang w:val="vi-VN"/>
-        </w:rPr>
-      </w:pPr>
-      <w:r>
-        <w:rPr>
-          <w:sz w:val="28"/>
-          <w:szCs w:val="28"/>
-          <w:lang w:val="vi-VN"/>
-        </w:rPr>
-        <w:t>- Số tiền Bên A còn phải thanh toán cho bên B số tiền là:</w:t>
-      </w:r>
-    </w:p>
-    <w:p>
-      <w:pPr>
-        <w:spacing w:before="20" w:line="264" w:lineRule="auto"/>
-        <w:ind w:firstLine="720"/>
-        <w:jc w:val="both"/>
-        <w:rPr>
-          <w:bCs/>
-          <w:spacing w:val="-4"/>
-          <w:sz w:val="28"/>
-          <w:szCs w:val="28"/>
-          <w:lang w:val="pt-BR"/>
-        </w:rPr>
-      </w:pPr>
-      <w:r>
-        <w:rPr>
-          <w:sz w:val="28"/>
-          <w:szCs w:val="28"/>
-        </w:rPr>
-        <w:fldChar w:fldCharType="begin"/>
-      </w:r>
-      <w:r>
-        <w:rPr>
-          <w:sz w:val="28"/>
-          <w:szCs w:val="28"/>
-          <w:lang w:val="pt-BR"/>
-        </w:rPr>
-        <w:instrText xml:space="preserve"> MERGEFIELD  Số_tiết </w:instrText>
-      </w:r>
-      <w:r>
-        <w:rPr>
-          <w:sz w:val="28"/>
-          <w:szCs w:val="28"/>
-        </w:rPr>
-        <w:fldChar w:fldCharType="separate"/>
-      </w:r>
-      <w:r>
-        <w:rPr>
-          <w:noProof/>
-          <w:sz w:val="28"/>
-          <w:szCs w:val="28"/>
-          <w:lang w:val="pt-BR"/>
-        </w:rPr>
-        <w:t>«Số_tiết»</w:t>
-      </w:r>
-      <w:r>
-        <w:rPr>
-          <w:sz w:val="28"/>
-          <w:szCs w:val="28"/>
-        </w:rPr>
-        <w:fldChar w:fldCharType="end"/>
-      </w:r>
-      <w:r>
-        <w:rPr>
-          <w:sz w:val="28"/>
-          <w:szCs w:val="28"/>
-          <w:lang w:val="pt-BR"/>
-        </w:rPr>
-        <w:t xml:space="preserve"> tiết x</w:t>
-      </w:r>
-      <w:r>
-        <w:rPr>
-          <w:sz w:val="28"/>
-          <w:szCs w:val="28"/>
-          <w:lang w:val="vi-VN"/>
-        </w:rPr>
-        <w:t xml:space="preserve"> 100,000</w:t>
+          <w:sz w:val="28"/>
+          <w:szCs w:val="28"/>
+          <w:lang w:val="vi-VN"/>
+        </w:rPr>
+        <w:t>000</w:t>
       </w:r>
       <w:r>
         <w:rPr>
@@ -12022,7 +12045,7 @@
   <a:extraClrSchemeLst/>
   <a:extLst>
     <a:ext uri="{05A4C25C-085E-4340-85A3-A5531E510DB2}">
-      <thm15:themeFamily xmlns="" xmlns:thm15="http://schemas.microsoft.com/office/thememl/2012/main" name="Office Theme" id="{62F939B6-93AF-4DB8-9C6B-D6C7DFDC589F}" vid="{4A3C46E8-61CC-4603-A589-7422A47A8E4A}"/>
+      <thm15:themeFamily xmlns:thm15="http://schemas.microsoft.com/office/thememl/2012/main" xmlns="" name="Office Theme" id="{62F939B6-93AF-4DB8-9C6B-D6C7DFDC589F}" vid="{4A3C46E8-61CC-4603-A589-7422A47A8E4A}"/>
     </a:ext>
   </a:extLst>
 </a:theme>
@@ -12033,7 +12056,7 @@
 </file>
 
 <file path=customXml/itemProps1.xml><?xml version="1.0" encoding="utf-8"?>
-<ds:datastoreItem xmlns:ds="http://schemas.openxmlformats.org/officeDocument/2006/customXml" ds:itemID="{06F14DF0-D58F-4026-968D-BE8E369E2E51}">
+<ds:datastoreItem xmlns:ds="http://schemas.openxmlformats.org/officeDocument/2006/customXml" ds:itemID="{D479CCF4-00D0-4258-9002-45283CAA6E32}">
   <ds:schemaRefs>
     <ds:schemaRef ds:uri="http://schemas.openxmlformats.org/officeDocument/2006/bibliography"/>
   </ds:schemaRefs>

</xml_diff>

<commit_message>
fix số thanh lý hợp đồng
</commit_message>
<xml_diff>
--- a/src/templates/HopDongDA.docx
+++ b/src/templates/HopDongDA.docx
@@ -108,9 +108,9 @@
                     </wp:anchor>
                   </w:drawing>
                 </mc:Choice>
-                <mc:Fallback xmlns:w16sdtfl="http://schemas.microsoft.com/office/word/2024/wordml/sdtformatlock" xmlns:w16sdtdh="http://schemas.microsoft.com/office/word/2020/wordml/sdtdatahash" xmlns:w16du="http://schemas.microsoft.com/office/word/2023/wordml/word16du" xmlns:w16="http://schemas.microsoft.com/office/word/2018/wordml" xmlns:w16cid="http://schemas.microsoft.com/office/word/2016/wordml/cid" xmlns:w16cex="http://schemas.microsoft.com/office/word/2018/wordml/cex" xmlns:oel="http://schemas.microsoft.com/office/2019/extlst" xmlns:am3d="http://schemas.microsoft.com/office/drawing/2017/model3d" xmlns:aink="http://schemas.microsoft.com/office/drawing/2016/ink" xmlns:cx8="http://schemas.microsoft.com/office/drawing/2016/5/14/chartex" xmlns:cx7="http://schemas.microsoft.com/office/drawing/2016/5/13/chartex" xmlns:cx6="http://schemas.microsoft.com/office/drawing/2016/5/12/chartex" xmlns:cx5="http://schemas.microsoft.com/office/drawing/2016/5/11/chartex" xmlns:cx4="http://schemas.microsoft.com/office/drawing/2016/5/10/chartex" xmlns:cx3="http://schemas.microsoft.com/office/drawing/2016/5/9/chartex" xmlns:cx2="http://schemas.microsoft.com/office/drawing/2015/10/21/chartex" xmlns:cx1="http://schemas.microsoft.com/office/drawing/2015/9/8/chartex" xmlns:w16se="http://schemas.microsoft.com/office/word/2015/wordml/symex" xmlns:w15="http://schemas.microsoft.com/office/word/2012/wordml" xmlns:cx="http://schemas.microsoft.com/office/drawing/2014/chartex">
+                <mc:Fallback xmlns:w16se="http://schemas.microsoft.com/office/word/2015/wordml/symex" xmlns:w15="http://schemas.microsoft.com/office/word/2012/wordml" xmlns:cx="http://schemas.microsoft.com/office/drawing/2014/chartex">
                   <w:pict>
-                    <v:line w14:anchorId="4225EECB" id="Line 13" o:spid="_x0000_s1026" style="position:absolute;z-index:251657216;visibility:visible;mso-wrap-style:square;mso-width-percent:0;mso-height-percent:0;mso-wrap-distance-left:9pt;mso-wrap-distance-top:0;mso-wrap-distance-right:9pt;mso-wrap-distance-bottom:0;mso-position-horizontal:absolute;mso-position-horizontal-relative:text;mso-position-vertical:absolute;mso-position-vertical-relative:text;mso-width-percent:0;mso-height-percent:0;mso-width-relative:page;mso-height-relative:page" from="67.2pt,16.3pt" to="121.2pt,16.3pt" o:gfxdata="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"/>
+                    <v:line w14:anchorId="154E9606" id="Line 13" o:spid="_x0000_s1026" style="position:absolute;z-index:251657216;visibility:visible;mso-wrap-style:square;mso-width-percent:0;mso-height-percent:0;mso-wrap-distance-left:9pt;mso-wrap-distance-top:0;mso-wrap-distance-right:9pt;mso-wrap-distance-bottom:0;mso-position-horizontal:absolute;mso-position-horizontal-relative:text;mso-position-vertical:absolute;mso-position-vertical-relative:text;mso-width-percent:0;mso-height-percent:0;mso-width-relative:page;mso-height-relative:page" from="67.2pt,16.3pt" to="121.2pt,16.3pt" o:gfxdata="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"/>
                   </w:pict>
                 </mc:Fallback>
               </mc:AlternateContent>
@@ -238,9 +238,9 @@
                     </wp:anchor>
                   </w:drawing>
                 </mc:Choice>
-                <mc:Fallback xmlns:w16sdtfl="http://schemas.microsoft.com/office/word/2024/wordml/sdtformatlock" xmlns:w16sdtdh="http://schemas.microsoft.com/office/word/2020/wordml/sdtdatahash" xmlns:w16du="http://schemas.microsoft.com/office/word/2023/wordml/word16du" xmlns:w16="http://schemas.microsoft.com/office/word/2018/wordml" xmlns:w16cid="http://schemas.microsoft.com/office/word/2016/wordml/cid" xmlns:w16cex="http://schemas.microsoft.com/office/word/2018/wordml/cex" xmlns:oel="http://schemas.microsoft.com/office/2019/extlst" xmlns:am3d="http://schemas.microsoft.com/office/drawing/2017/model3d" xmlns:aink="http://schemas.microsoft.com/office/drawing/2016/ink" xmlns:cx8="http://schemas.microsoft.com/office/drawing/2016/5/14/chartex" xmlns:cx7="http://schemas.microsoft.com/office/drawing/2016/5/13/chartex" xmlns:cx6="http://schemas.microsoft.com/office/drawing/2016/5/12/chartex" xmlns:cx5="http://schemas.microsoft.com/office/drawing/2016/5/11/chartex" xmlns:cx4="http://schemas.microsoft.com/office/drawing/2016/5/10/chartex" xmlns:cx3="http://schemas.microsoft.com/office/drawing/2016/5/9/chartex" xmlns:cx2="http://schemas.microsoft.com/office/drawing/2015/10/21/chartex" xmlns:cx1="http://schemas.microsoft.com/office/drawing/2015/9/8/chartex" xmlns:w16se="http://schemas.microsoft.com/office/word/2015/wordml/symex" xmlns:w15="http://schemas.microsoft.com/office/word/2012/wordml" xmlns:cx="http://schemas.microsoft.com/office/drawing/2014/chartex">
+                <mc:Fallback xmlns:w16se="http://schemas.microsoft.com/office/word/2015/wordml/symex" xmlns:w15="http://schemas.microsoft.com/office/word/2012/wordml" xmlns:cx="http://schemas.microsoft.com/office/drawing/2014/chartex">
                   <w:pict>
-                    <v:line w14:anchorId="325E8022" id="Line 12" o:spid="_x0000_s1026" style="position:absolute;z-index:251656192;visibility:visible;mso-wrap-style:square;mso-width-percent:0;mso-height-percent:0;mso-wrap-distance-left:9pt;mso-wrap-distance-top:0;mso-wrap-distance-right:9pt;mso-wrap-distance-bottom:0;mso-position-horizontal:absolute;mso-position-horizontal-relative:text;mso-position-vertical:absolute;mso-position-vertical-relative:text;mso-width-percent:0;mso-height-percent:0;mso-width-relative:page;mso-height-relative:page" from="62.55pt,.8pt" to="204.6pt,.8pt" o:gfxdata="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"/>
+                    <v:line w14:anchorId="0F6C835F" id="Line 12" o:spid="_x0000_s1026" style="position:absolute;z-index:251656192;visibility:visible;mso-wrap-style:square;mso-width-percent:0;mso-height-percent:0;mso-wrap-distance-left:9pt;mso-wrap-distance-top:0;mso-wrap-distance-right:9pt;mso-wrap-distance-bottom:0;mso-position-horizontal:absolute;mso-position-horizontal-relative:text;mso-position-vertical:absolute;mso-position-vertical-relative:text;mso-width-percent:0;mso-height-percent:0;mso-width-relative:page;mso-height-relative:page" from="62.55pt,.8pt" to="204.6pt,.8pt" o:gfxdata="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"/>
                   </w:pict>
                 </mc:Fallback>
               </mc:AlternateContent>
@@ -4081,9 +4081,9 @@
                     </wp:anchor>
                   </w:drawing>
                 </mc:Choice>
-                <mc:Fallback xmlns:w16sdtfl="http://schemas.microsoft.com/office/word/2024/wordml/sdtformatlock" xmlns:w16sdtdh="http://schemas.microsoft.com/office/word/2020/wordml/sdtdatahash" xmlns:w16du="http://schemas.microsoft.com/office/word/2023/wordml/word16du" xmlns:w16="http://schemas.microsoft.com/office/word/2018/wordml" xmlns:w16cid="http://schemas.microsoft.com/office/word/2016/wordml/cid" xmlns:w16cex="http://schemas.microsoft.com/office/word/2018/wordml/cex" xmlns:oel="http://schemas.microsoft.com/office/2019/extlst" xmlns:am3d="http://schemas.microsoft.com/office/drawing/2017/model3d" xmlns:aink="http://schemas.microsoft.com/office/drawing/2016/ink" xmlns:cx8="http://schemas.microsoft.com/office/drawing/2016/5/14/chartex" xmlns:cx7="http://schemas.microsoft.com/office/drawing/2016/5/13/chartex" xmlns:cx6="http://schemas.microsoft.com/office/drawing/2016/5/12/chartex" xmlns:cx5="http://schemas.microsoft.com/office/drawing/2016/5/11/chartex" xmlns:cx4="http://schemas.microsoft.com/office/drawing/2016/5/10/chartex" xmlns:cx3="http://schemas.microsoft.com/office/drawing/2016/5/9/chartex" xmlns:cx2="http://schemas.microsoft.com/office/drawing/2015/10/21/chartex" xmlns:cx1="http://schemas.microsoft.com/office/drawing/2015/9/8/chartex" xmlns:w16se="http://schemas.microsoft.com/office/word/2015/wordml/symex" xmlns:w15="http://schemas.microsoft.com/office/word/2012/wordml" xmlns:cx="http://schemas.microsoft.com/office/drawing/2014/chartex">
+                <mc:Fallback xmlns:w16se="http://schemas.microsoft.com/office/word/2015/wordml/symex" xmlns:w15="http://schemas.microsoft.com/office/word/2012/wordml" xmlns:cx="http://schemas.microsoft.com/office/drawing/2014/chartex">
                   <w:pict>
-                    <v:line w14:anchorId="3B873A45" id="Line 15" o:spid="_x0000_s1026" style="position:absolute;z-index:251659264;visibility:visible;mso-wrap-style:square;mso-width-percent:0;mso-height-percent:0;mso-wrap-distance-left:9pt;mso-wrap-distance-top:0;mso-wrap-distance-right:9pt;mso-wrap-distance-bottom:0;mso-position-horizontal:absolute;mso-position-horizontal-relative:text;mso-position-vertical:absolute;mso-position-vertical-relative:text;mso-width-percent:0;mso-height-percent:0;mso-width-relative:page;mso-height-relative:page" from="64.35pt,3.25pt" to="127.35pt,3.25pt" o:gfxdata="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"/>
+                    <v:line w14:anchorId="666C1ED4" id="Line 15" o:spid="_x0000_s1026" style="position:absolute;z-index:251659264;visibility:visible;mso-wrap-style:square;mso-width-percent:0;mso-height-percent:0;mso-wrap-distance-left:9pt;mso-wrap-distance-top:0;mso-wrap-distance-right:9pt;mso-wrap-distance-bottom:0;mso-position-horizontal:absolute;mso-position-horizontal-relative:text;mso-position-vertical:absolute;mso-position-vertical-relative:text;mso-width-percent:0;mso-height-percent:0;mso-width-relative:page;mso-height-relative:page" from="64.35pt,3.25pt" to="127.35pt,3.25pt" o:gfxdata="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"/>
                   </w:pict>
                 </mc:Fallback>
               </mc:AlternateContent>
@@ -4212,9 +4212,9 @@
                     </wp:anchor>
                   </w:drawing>
                 </mc:Choice>
-                <mc:Fallback xmlns:w16sdtfl="http://schemas.microsoft.com/office/word/2024/wordml/sdtformatlock" xmlns:w16sdtdh="http://schemas.microsoft.com/office/word/2020/wordml/sdtdatahash" xmlns:w16du="http://schemas.microsoft.com/office/word/2023/wordml/word16du" xmlns:w16="http://schemas.microsoft.com/office/word/2018/wordml" xmlns:w16cid="http://schemas.microsoft.com/office/word/2016/wordml/cid" xmlns:w16cex="http://schemas.microsoft.com/office/word/2018/wordml/cex" xmlns:oel="http://schemas.microsoft.com/office/2019/extlst" xmlns:am3d="http://schemas.microsoft.com/office/drawing/2017/model3d" xmlns:aink="http://schemas.microsoft.com/office/drawing/2016/ink" xmlns:cx8="http://schemas.microsoft.com/office/drawing/2016/5/14/chartex" xmlns:cx7="http://schemas.microsoft.com/office/drawing/2016/5/13/chartex" xmlns:cx6="http://schemas.microsoft.com/office/drawing/2016/5/12/chartex" xmlns:cx5="http://schemas.microsoft.com/office/drawing/2016/5/11/chartex" xmlns:cx4="http://schemas.microsoft.com/office/drawing/2016/5/10/chartex" xmlns:cx3="http://schemas.microsoft.com/office/drawing/2016/5/9/chartex" xmlns:cx2="http://schemas.microsoft.com/office/drawing/2015/10/21/chartex" xmlns:cx1="http://schemas.microsoft.com/office/drawing/2015/9/8/chartex" xmlns:w16se="http://schemas.microsoft.com/office/word/2015/wordml/symex" xmlns:w15="http://schemas.microsoft.com/office/word/2012/wordml" xmlns:cx="http://schemas.microsoft.com/office/drawing/2014/chartex">
+                <mc:Fallback xmlns:w16se="http://schemas.microsoft.com/office/word/2015/wordml/symex" xmlns:w15="http://schemas.microsoft.com/office/word/2012/wordml" xmlns:cx="http://schemas.microsoft.com/office/drawing/2014/chartex">
                   <w:pict>
-                    <v:line w14:anchorId="54F244DB" id="Line 14" o:spid="_x0000_s1026" style="position:absolute;z-index:251658240;visibility:visible;mso-wrap-style:square;mso-width-percent:0;mso-height-percent:0;mso-wrap-distance-left:9pt;mso-wrap-distance-top:0;mso-wrap-distance-right:9pt;mso-wrap-distance-bottom:0;mso-position-horizontal:absolute;mso-position-horizontal-relative:text;mso-position-vertical:absolute;mso-position-vertical-relative:text;mso-width-percent:0;mso-height-percent:0;mso-width-relative:page;mso-height-relative:page" from="63.3pt,1.75pt" to="207.3pt,1.75pt" o:gfxdata="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"/>
+                    <v:line w14:anchorId="009D4263" id="Line 14" o:spid="_x0000_s1026" style="position:absolute;z-index:251658240;visibility:visible;mso-wrap-style:square;mso-width-percent:0;mso-height-percent:0;mso-wrap-distance-left:9pt;mso-wrap-distance-top:0;mso-wrap-distance-right:9pt;mso-wrap-distance-bottom:0;mso-position-horizontal:absolute;mso-position-horizontal-relative:text;mso-position-vertical:absolute;mso-position-vertical-relative:text;mso-width-percent:0;mso-height-percent:0;mso-width-relative:page;mso-height-relative:page" from="63.3pt,1.75pt" to="207.3pt,1.75pt" o:gfxdata="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"/>
                   </w:pict>
                 </mc:Fallback>
               </mc:AlternateContent>
@@ -4342,7 +4342,7 @@
           <w:iCs/>
           <w:sz w:val="28"/>
           <w:szCs w:val="28"/>
-          <w:lang w:val="it-IT"/>
+          <w:lang w:val="vi-VN"/>
         </w:rPr>
       </w:pPr>
       <w:r>
@@ -4354,7 +4354,86 @@
           <w:szCs w:val="28"/>
           <w:lang w:val="it-IT"/>
         </w:rPr>
-        <w:t>Số:              /HĐNT-ĐT</w:t>
+        <w:t>Số:</w:t>
+      </w:r>
+      <w:r>
+        <w:rPr>
+          <w:sz w:val="28"/>
+          <w:szCs w:val="28"/>
+        </w:rPr>
+        <w:t xml:space="preserve"> </w:t>
+      </w:r>
+      <w:r>
+        <w:rPr>
+          <w:i/>
+          <w:sz w:val="28"/>
+          <w:szCs w:val="28"/>
+        </w:rPr>
+        <w:fldChar w:fldCharType="begin"/>
+      </w:r>
+      <w:r>
+        <w:rPr>
+          <w:i/>
+          <w:sz w:val="28"/>
+          <w:szCs w:val="28"/>
+        </w:rPr>
+        <w:instrText xml:space="preserve"> MERGEFIELD "Kỳ" </w:instrText>
+      </w:r>
+      <w:r>
+        <w:rPr>
+          <w:i/>
+          <w:sz w:val="28"/>
+          <w:szCs w:val="28"/>
+        </w:rPr>
+        <w:fldChar w:fldCharType="separate"/>
+      </w:r>
+      <w:r>
+        <w:rPr>
+          <w:i/>
+          <w:noProof/>
+          <w:sz w:val="28"/>
+          <w:szCs w:val="28"/>
+        </w:rPr>
+        <w:t>«</w:t>
+      </w:r>
+      <w:r>
+        <w:rPr>
+          <w:i/>
+          <w:noProof/>
+          <w:sz w:val="28"/>
+          <w:szCs w:val="28"/>
+          <w:lang w:val="vi-VN"/>
+        </w:rPr>
+        <w:t>Số_</w:t>
+      </w:r>
+      <w:r>
+        <w:rPr>
+          <w:i/>
+          <w:noProof/>
+          <w:sz w:val="28"/>
+          <w:szCs w:val="28"/>
+          <w:lang w:val="vi-VN"/>
+        </w:rPr>
+        <w:t>thanh_lý</w:t>
+      </w:r>
+      <w:bookmarkStart w:id="0" w:name="_GoBack"/>
+      <w:bookmarkEnd w:id="0"/>
+      <w:r>
+        <w:rPr>
+          <w:i/>
+          <w:noProof/>
+          <w:sz w:val="28"/>
+          <w:szCs w:val="28"/>
+        </w:rPr>
+        <w:t>»</w:t>
+      </w:r>
+      <w:r>
+        <w:rPr>
+          <w:i/>
+          <w:sz w:val="28"/>
+          <w:szCs w:val="28"/>
+        </w:rPr>
+        <w:fldChar w:fldCharType="end"/>
       </w:r>
     </w:p>
     <w:p>
@@ -6361,7 +6440,7 @@
     <w:p>
       <w:pPr>
         <w:spacing w:line="264" w:lineRule="auto"/>
-        <w:ind w:firstLine="720"/>
+        <w:ind w:firstLine="397"/>
         <w:jc w:val="both"/>
         <w:rPr>
           <w:i/>
@@ -6443,6 +6522,225 @@
           <w:sz w:val="28"/>
           <w:szCs w:val="28"/>
           <w:lang w:val="pt-BR"/>
+        </w:rPr>
+        <w:t>)</w:t>
+      </w:r>
+    </w:p>
+    <w:p>
+      <w:pPr>
+        <w:ind w:firstLine="397"/>
+        <w:jc w:val="both"/>
+        <w:outlineLvl w:val="0"/>
+        <w:rPr>
+          <w:sz w:val="28"/>
+          <w:szCs w:val="28"/>
+          <w:lang w:val="vi-VN"/>
+        </w:rPr>
+      </w:pPr>
+      <w:r>
+        <w:rPr>
+          <w:sz w:val="28"/>
+          <w:szCs w:val="28"/>
+          <w:lang w:val="vi-VN"/>
+        </w:rPr>
+        <w:t xml:space="preserve">Trừ 10% thuế thu nhập cá nhân: </w:t>
+      </w:r>
+      <w:r>
+        <w:rPr>
+          <w:bCs/>
+          <w:sz w:val="28"/>
+          <w:szCs w:val="28"/>
+        </w:rPr>
+        <w:fldChar w:fldCharType="begin"/>
+      </w:r>
+      <w:r>
+        <w:rPr>
+          <w:bCs/>
+          <w:sz w:val="28"/>
+          <w:szCs w:val="28"/>
+          <w:lang w:val="vi-VN"/>
+        </w:rPr>
+        <w:instrText xml:space="preserve"> MERGEFIELD Tiền_thuế_Text </w:instrText>
+      </w:r>
+      <w:r>
+        <w:rPr>
+          <w:bCs/>
+          <w:sz w:val="28"/>
+          <w:szCs w:val="28"/>
+        </w:rPr>
+        <w:fldChar w:fldCharType="separate"/>
+      </w:r>
+      <w:r>
+        <w:rPr>
+          <w:bCs/>
+          <w:noProof/>
+          <w:sz w:val="28"/>
+          <w:szCs w:val="28"/>
+          <w:lang w:val="vi-VN"/>
+        </w:rPr>
+        <w:t>«Tiền_thuế_Text»</w:t>
+      </w:r>
+      <w:r>
+        <w:rPr>
+          <w:bCs/>
+          <w:sz w:val="28"/>
+          <w:szCs w:val="28"/>
+        </w:rPr>
+        <w:fldChar w:fldCharType="end"/>
+      </w:r>
+      <w:r>
+        <w:rPr>
+          <w:bCs/>
+          <w:sz w:val="28"/>
+          <w:szCs w:val="28"/>
+          <w:lang w:val="vi-VN"/>
+        </w:rPr>
+        <w:t xml:space="preserve"> </w:t>
+      </w:r>
+      <w:r>
+        <w:rPr>
+          <w:sz w:val="28"/>
+          <w:szCs w:val="28"/>
+          <w:lang w:val="vi-VN"/>
+        </w:rPr>
+        <w:t>đ</w:t>
+      </w:r>
+    </w:p>
+    <w:p>
+      <w:pPr>
+        <w:ind w:firstLine="397"/>
+        <w:jc w:val="both"/>
+        <w:rPr>
+          <w:sz w:val="28"/>
+          <w:szCs w:val="28"/>
+          <w:lang w:val="vi-VN"/>
+        </w:rPr>
+      </w:pPr>
+      <w:r>
+        <w:rPr>
+          <w:sz w:val="28"/>
+          <w:szCs w:val="28"/>
+          <w:lang w:val="vi-VN"/>
+        </w:rPr>
+        <w:t xml:space="preserve">Số tiền thực nhận: </w:t>
+      </w:r>
+      <w:r>
+        <w:rPr>
+          <w:sz w:val="28"/>
+          <w:szCs w:val="28"/>
+        </w:rPr>
+        <w:fldChar w:fldCharType="begin"/>
+      </w:r>
+      <w:r>
+        <w:rPr>
+          <w:sz w:val="28"/>
+          <w:szCs w:val="28"/>
+          <w:lang w:val="vi-VN"/>
+        </w:rPr>
+        <w:instrText xml:space="preserve"> MERGEFIELD "Tiền_thực_nhận_Text" </w:instrText>
+      </w:r>
+      <w:r>
+        <w:rPr>
+          <w:sz w:val="28"/>
+          <w:szCs w:val="28"/>
+        </w:rPr>
+        <w:fldChar w:fldCharType="separate"/>
+      </w:r>
+      <w:r>
+        <w:rPr>
+          <w:noProof/>
+          <w:sz w:val="28"/>
+          <w:szCs w:val="28"/>
+          <w:lang w:val="vi-VN"/>
+        </w:rPr>
+        <w:t>«Tiền_thực_nhận_Text»</w:t>
+      </w:r>
+      <w:r>
+        <w:rPr>
+          <w:sz w:val="28"/>
+          <w:szCs w:val="28"/>
+        </w:rPr>
+        <w:fldChar w:fldCharType="end"/>
+      </w:r>
+      <w:r>
+        <w:rPr>
+          <w:sz w:val="28"/>
+          <w:szCs w:val="28"/>
+          <w:lang w:val="vi-VN"/>
+        </w:rPr>
+        <w:t xml:space="preserve"> đ</w:t>
+      </w:r>
+    </w:p>
+    <w:p>
+      <w:pPr>
+        <w:spacing w:line="264" w:lineRule="auto"/>
+        <w:ind w:firstLine="397"/>
+        <w:jc w:val="both"/>
+        <w:rPr>
+          <w:i/>
+          <w:sz w:val="28"/>
+          <w:szCs w:val="28"/>
+          <w:lang w:val="pt-BR"/>
+        </w:rPr>
+      </w:pPr>
+      <w:r>
+        <w:rPr>
+          <w:i/>
+          <w:sz w:val="28"/>
+          <w:szCs w:val="28"/>
+          <w:lang w:val="vi-VN"/>
+        </w:rPr>
+        <w:t xml:space="preserve">(Bằng chữ: </w:t>
+      </w:r>
+      <w:r>
+        <w:rPr>
+          <w:i/>
+          <w:sz w:val="28"/>
+          <w:szCs w:val="28"/>
+        </w:rPr>
+        <w:fldChar w:fldCharType="begin"/>
+      </w:r>
+      <w:r>
+        <w:rPr>
+          <w:i/>
+          <w:sz w:val="28"/>
+          <w:szCs w:val="28"/>
+          <w:lang w:val="vi-VN"/>
+        </w:rPr>
+        <w:instrText xml:space="preserve"> MERGEFIELD "Bằng_chữ_của_thực_nhận" </w:instrText>
+      </w:r>
+      <w:r>
+        <w:rPr>
+          <w:i/>
+          <w:sz w:val="28"/>
+          <w:szCs w:val="28"/>
+        </w:rPr>
+        <w:fldChar w:fldCharType="separate"/>
+      </w:r>
+      <w:r>
+        <w:rPr>
+          <w:i/>
+          <w:noProof/>
+          <w:sz w:val="28"/>
+          <w:szCs w:val="28"/>
+          <w:lang w:val="vi-VN"/>
+        </w:rPr>
+        <w:t>«Bằng_chữ_của_thực_nhận»</w:t>
+      </w:r>
+      <w:r>
+        <w:rPr>
+          <w:i/>
+          <w:sz w:val="28"/>
+          <w:szCs w:val="28"/>
+        </w:rPr>
+        <w:fldChar w:fldCharType="end"/>
+      </w:r>
+      <w:r>
+        <w:rPr>
+          <w:i/>
+          <w:sz w:val="28"/>
+          <w:szCs w:val="28"/>
+          <w:lang w:val="vi-VN"/>
         </w:rPr>
         <w:t>)</w:t>
       </w:r>
@@ -7205,9 +7503,9 @@
                     </wp:anchor>
                   </w:drawing>
                 </mc:Choice>
-                <mc:Fallback xmlns:w16sdtfl="http://schemas.microsoft.com/office/word/2024/wordml/sdtformatlock" xmlns:w16sdtdh="http://schemas.microsoft.com/office/word/2020/wordml/sdtdatahash" xmlns:w16du="http://schemas.microsoft.com/office/word/2023/wordml/word16du" xmlns:w16="http://schemas.microsoft.com/office/word/2018/wordml" xmlns:w16cid="http://schemas.microsoft.com/office/word/2016/wordml/cid" xmlns:w16cex="http://schemas.microsoft.com/office/word/2018/wordml/cex" xmlns:oel="http://schemas.microsoft.com/office/2019/extlst" xmlns:am3d="http://schemas.microsoft.com/office/drawing/2017/model3d" xmlns:aink="http://schemas.microsoft.com/office/drawing/2016/ink" xmlns:cx8="http://schemas.microsoft.com/office/drawing/2016/5/14/chartex" xmlns:cx7="http://schemas.microsoft.com/office/drawing/2016/5/13/chartex" xmlns:cx6="http://schemas.microsoft.com/office/drawing/2016/5/12/chartex" xmlns:cx5="http://schemas.microsoft.com/office/drawing/2016/5/11/chartex" xmlns:cx4="http://schemas.microsoft.com/office/drawing/2016/5/10/chartex" xmlns:cx3="http://schemas.microsoft.com/office/drawing/2016/5/9/chartex" xmlns:cx2="http://schemas.microsoft.com/office/drawing/2015/10/21/chartex" xmlns:cx1="http://schemas.microsoft.com/office/drawing/2015/9/8/chartex" xmlns:w16se="http://schemas.microsoft.com/office/word/2015/wordml/symex" xmlns:w15="http://schemas.microsoft.com/office/word/2012/wordml" xmlns:cx="http://schemas.microsoft.com/office/drawing/2014/chartex">
+                <mc:Fallback xmlns:w16se="http://schemas.microsoft.com/office/word/2015/wordml/symex" xmlns:w15="http://schemas.microsoft.com/office/word/2012/wordml" xmlns:cx="http://schemas.microsoft.com/office/drawing/2014/chartex">
                   <w:pict>
-                    <v:line w14:anchorId="4095FF49" id="Line 15" o:spid="_x0000_s1026" style="position:absolute;z-index:251662336;visibility:visible;mso-wrap-style:square;mso-width-percent:0;mso-height-percent:0;mso-wrap-distance-left:9pt;mso-wrap-distance-top:0;mso-wrap-distance-right:9pt;mso-wrap-distance-bottom:0;mso-position-horizontal:absolute;mso-position-horizontal-relative:text;mso-position-vertical:absolute;mso-position-vertical-relative:text;mso-width-percent:0;mso-height-percent:0;mso-width-relative:page;mso-height-relative:page" from="64.35pt,3.25pt" to="127.35pt,3.25pt" o:gfxdata="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"/>
+                    <v:line w14:anchorId="5966FF2C" id="Line 15" o:spid="_x0000_s1026" style="position:absolute;z-index:251662336;visibility:visible;mso-wrap-style:square;mso-width-percent:0;mso-height-percent:0;mso-wrap-distance-left:9pt;mso-wrap-distance-top:0;mso-wrap-distance-right:9pt;mso-wrap-distance-bottom:0;mso-position-horizontal:absolute;mso-position-horizontal-relative:text;mso-position-vertical:absolute;mso-position-vertical-relative:text;mso-width-percent:0;mso-height-percent:0;mso-width-relative:page;mso-height-relative:page" from="64.35pt,3.25pt" to="127.35pt,3.25pt" o:gfxdata="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"/>
                   </w:pict>
                 </mc:Fallback>
               </mc:AlternateContent>
@@ -7336,9 +7634,9 @@
                     </wp:anchor>
                   </w:drawing>
                 </mc:Choice>
-                <mc:Fallback xmlns:w16sdtfl="http://schemas.microsoft.com/office/word/2024/wordml/sdtformatlock" xmlns:w16sdtdh="http://schemas.microsoft.com/office/word/2020/wordml/sdtdatahash" xmlns:w16du="http://schemas.microsoft.com/office/word/2023/wordml/word16du" xmlns:w16="http://schemas.microsoft.com/office/word/2018/wordml" xmlns:w16cid="http://schemas.microsoft.com/office/word/2016/wordml/cid" xmlns:w16cex="http://schemas.microsoft.com/office/word/2018/wordml/cex" xmlns:oel="http://schemas.microsoft.com/office/2019/extlst" xmlns:am3d="http://schemas.microsoft.com/office/drawing/2017/model3d" xmlns:aink="http://schemas.microsoft.com/office/drawing/2016/ink" xmlns:cx8="http://schemas.microsoft.com/office/drawing/2016/5/14/chartex" xmlns:cx7="http://schemas.microsoft.com/office/drawing/2016/5/13/chartex" xmlns:cx6="http://schemas.microsoft.com/office/drawing/2016/5/12/chartex" xmlns:cx5="http://schemas.microsoft.com/office/drawing/2016/5/11/chartex" xmlns:cx4="http://schemas.microsoft.com/office/drawing/2016/5/10/chartex" xmlns:cx3="http://schemas.microsoft.com/office/drawing/2016/5/9/chartex" xmlns:cx2="http://schemas.microsoft.com/office/drawing/2015/10/21/chartex" xmlns:cx1="http://schemas.microsoft.com/office/drawing/2015/9/8/chartex" xmlns:w16se="http://schemas.microsoft.com/office/word/2015/wordml/symex" xmlns:w15="http://schemas.microsoft.com/office/word/2012/wordml" xmlns:cx="http://schemas.microsoft.com/office/drawing/2014/chartex">
+                <mc:Fallback xmlns:w16se="http://schemas.microsoft.com/office/word/2015/wordml/symex" xmlns:w15="http://schemas.microsoft.com/office/word/2012/wordml" xmlns:cx="http://schemas.microsoft.com/office/drawing/2014/chartex">
                   <w:pict>
-                    <v:line w14:anchorId="78588C81" id="Line 14" o:spid="_x0000_s1026" style="position:absolute;z-index:251661312;visibility:visible;mso-wrap-style:square;mso-width-percent:0;mso-height-percent:0;mso-wrap-distance-left:9pt;mso-wrap-distance-top:0;mso-wrap-distance-right:9pt;mso-wrap-distance-bottom:0;mso-position-horizontal:absolute;mso-position-horizontal-relative:text;mso-position-vertical:absolute;mso-position-vertical-relative:text;mso-width-percent:0;mso-height-percent:0;mso-width-relative:page;mso-height-relative:page" from="63.3pt,1.75pt" to="207.3pt,1.75pt" o:gfxdata="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"/>
+                    <v:line w14:anchorId="583E1977" id="Line 14" o:spid="_x0000_s1026" style="position:absolute;z-index:251661312;visibility:visible;mso-wrap-style:square;mso-width-percent:0;mso-height-percent:0;mso-wrap-distance-left:9pt;mso-wrap-distance-top:0;mso-wrap-distance-right:9pt;mso-wrap-distance-bottom:0;mso-position-horizontal:absolute;mso-position-horizontal-relative:text;mso-position-vertical:absolute;mso-position-vertical-relative:text;mso-width-percent:0;mso-height-percent:0;mso-width-relative:page;mso-height-relative:page" from="63.3pt,1.75pt" to="207.3pt,1.75pt" o:gfxdata="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"/>
                   </w:pict>
                 </mc:Fallback>
               </mc:AlternateContent>
@@ -7552,7 +7850,7 @@
           <w:szCs w:val="28"/>
           <w:lang w:val="vi-VN"/>
         </w:rPr>
-        <w:t>Số_thanh_lý</w:t>
+        <w:t>Số_hợp_đồng</w:t>
       </w:r>
       <w:r>
         <w:rPr>
@@ -7651,28 +7949,77 @@
           <w:szCs w:val="28"/>
           <w:lang w:val="it-IT"/>
         </w:rPr>
-        <w:t xml:space="preserve">Biên bản nghiệm thu số: </w:t>
-      </w:r>
-      <w:r>
-        <w:rPr>
-          <w:bCs/>
-          <w:i/>
-          <w:iCs/>
-          <w:sz w:val="28"/>
-          <w:szCs w:val="28"/>
-          <w:lang w:val="it-IT"/>
-        </w:rPr>
-        <w:t xml:space="preserve">           </w:t>
-      </w:r>
-      <w:r>
-        <w:rPr>
-          <w:bCs/>
-          <w:iCs/>
-          <w:sz w:val="28"/>
-          <w:szCs w:val="28"/>
-          <w:lang w:val="it-IT"/>
-        </w:rPr>
-        <w:t xml:space="preserve"> /HĐNT-ĐT</w:t>
+        <w:t>Biên bản nghiệm thu số:</w:t>
+      </w:r>
+      <w:r>
+        <w:rPr>
+          <w:sz w:val="28"/>
+          <w:szCs w:val="28"/>
+          <w:lang w:val="vi-VN"/>
+        </w:rPr>
+        <w:t xml:space="preserve"> </w:t>
+      </w:r>
+      <w:r>
+        <w:rPr>
+          <w:sz w:val="28"/>
+          <w:szCs w:val="28"/>
+        </w:rPr>
+        <w:fldChar w:fldCharType="begin"/>
+      </w:r>
+      <w:r>
+        <w:rPr>
+          <w:sz w:val="28"/>
+          <w:szCs w:val="28"/>
+        </w:rPr>
+        <w:instrText xml:space="preserve"> MERGEFIELD "Kỳ" </w:instrText>
+      </w:r>
+      <w:r>
+        <w:rPr>
+          <w:sz w:val="28"/>
+          <w:szCs w:val="28"/>
+        </w:rPr>
+        <w:fldChar w:fldCharType="separate"/>
+      </w:r>
+      <w:r>
+        <w:rPr>
+          <w:noProof/>
+          <w:sz w:val="28"/>
+          <w:szCs w:val="28"/>
+        </w:rPr>
+        <w:t>«</w:t>
+      </w:r>
+      <w:r>
+        <w:rPr>
+          <w:noProof/>
+          <w:sz w:val="28"/>
+          <w:szCs w:val="28"/>
+          <w:lang w:val="vi-VN"/>
+        </w:rPr>
+        <w:t>Số_</w:t>
+      </w:r>
+      <w:r>
+        <w:rPr>
+          <w:noProof/>
+          <w:sz w:val="28"/>
+          <w:szCs w:val="28"/>
+          <w:lang w:val="vi-VN"/>
+        </w:rPr>
+        <w:t>thanh_lý</w:t>
+      </w:r>
+      <w:r>
+        <w:rPr>
+          <w:noProof/>
+          <w:sz w:val="28"/>
+          <w:szCs w:val="28"/>
+        </w:rPr>
+        <w:t>»</w:t>
+      </w:r>
+      <w:r>
+        <w:rPr>
+          <w:sz w:val="28"/>
+          <w:szCs w:val="28"/>
+        </w:rPr>
+        <w:fldChar w:fldCharType="end"/>
       </w:r>
       <w:r>
         <w:rPr>
@@ -9530,8 +9877,6 @@
         </w:rPr>
         <w:t xml:space="preserve"> 100.</w:t>
       </w:r>
-      <w:bookmarkStart w:id="0" w:name="_GoBack"/>
-      <w:bookmarkEnd w:id="0"/>
       <w:r>
         <w:rPr>
           <w:sz w:val="28"/>
@@ -11109,177 +11454,140 @@
     </w:rPrDefault>
     <w:pPrDefault/>
   </w:docDefaults>
-  <w:latentStyles w:defLockedState="0" w:defUIPriority="0" w:defSemiHidden="0" w:defUnhideWhenUsed="0" w:defQFormat="0" w:count="267">
-    <w:lsdException w:name="Normal" w:qFormat="1"/>
-    <w:lsdException w:name="heading 1" w:qFormat="1"/>
-    <w:lsdException w:name="heading 2" w:semiHidden="1" w:unhideWhenUsed="1" w:qFormat="1"/>
-    <w:lsdException w:name="heading 3" w:semiHidden="1" w:unhideWhenUsed="1" w:qFormat="1"/>
-    <w:lsdException w:name="heading 4" w:semiHidden="1" w:unhideWhenUsed="1" w:qFormat="1"/>
-    <w:lsdException w:name="heading 5" w:semiHidden="1" w:unhideWhenUsed="1" w:qFormat="1"/>
-    <w:lsdException w:name="heading 6" w:semiHidden="1" w:unhideWhenUsed="1" w:qFormat="1"/>
-    <w:lsdException w:name="heading 7" w:semiHidden="1" w:unhideWhenUsed="1" w:qFormat="1"/>
-    <w:lsdException w:name="heading 8" w:semiHidden="1" w:unhideWhenUsed="1" w:qFormat="1"/>
-    <w:lsdException w:name="heading 9" w:semiHidden="1" w:unhideWhenUsed="1" w:qFormat="1"/>
-    <w:lsdException w:name="caption" w:semiHidden="1" w:unhideWhenUsed="1" w:qFormat="1"/>
-    <w:lsdException w:name="Title" w:qFormat="1"/>
-    <w:lsdException w:name="Subtitle" w:qFormat="1"/>
-    <w:lsdException w:name="Strong" w:qFormat="1"/>
-    <w:lsdException w:name="Emphasis" w:qFormat="1"/>
-    <w:lsdException w:name="Normal Table" w:semiHidden="1" w:unhideWhenUsed="1"/>
-    <w:lsdException w:name="Table Simple 1" w:semiHidden="1" w:unhideWhenUsed="1"/>
-    <w:lsdException w:name="Table Simple 2" w:semiHidden="1" w:unhideWhenUsed="1"/>
-    <w:lsdException w:name="Table Simple 3" w:semiHidden="1" w:unhideWhenUsed="1"/>
-    <w:lsdException w:name="Table Classic 1" w:semiHidden="1" w:unhideWhenUsed="1"/>
-    <w:lsdException w:name="Table Classic 2" w:semiHidden="1" w:unhideWhenUsed="1"/>
-    <w:lsdException w:name="Table Classic 3" w:semiHidden="1" w:unhideWhenUsed="1"/>
-    <w:lsdException w:name="Table Classic 4" w:semiHidden="1" w:unhideWhenUsed="1"/>
-    <w:lsdException w:name="Table Colorful 1" w:semiHidden="1" w:unhideWhenUsed="1"/>
-    <w:lsdException w:name="Table Colorful 2" w:semiHidden="1" w:unhideWhenUsed="1"/>
-    <w:lsdException w:name="Table Colorful 3" w:semiHidden="1" w:unhideWhenUsed="1"/>
-    <w:lsdException w:name="Table Columns 1" w:semiHidden="1" w:unhideWhenUsed="1"/>
-    <w:lsdException w:name="Table Columns 2" w:semiHidden="1" w:unhideWhenUsed="1"/>
-    <w:lsdException w:name="Table Columns 3" w:semiHidden="1" w:unhideWhenUsed="1"/>
-    <w:lsdException w:name="Table Columns 4" w:semiHidden="1" w:unhideWhenUsed="1"/>
-    <w:lsdException w:name="Table Columns 5" w:semiHidden="1" w:unhideWhenUsed="1"/>
-    <w:lsdException w:name="Table Grid 1" w:semiHidden="1" w:unhideWhenUsed="1"/>
-    <w:lsdException w:name="Table Grid 2" w:semiHidden="1" w:unhideWhenUsed="1"/>
-    <w:lsdException w:name="Table Grid 3" w:semiHidden="1" w:unhideWhenUsed="1"/>
-    <w:lsdException w:name="Table Grid 4" w:semiHidden="1" w:unhideWhenUsed="1"/>
-    <w:lsdException w:name="Table Grid 5" w:semiHidden="1" w:unhideWhenUsed="1"/>
-    <w:lsdException w:name="Table Grid 6" w:semiHidden="1" w:unhideWhenUsed="1"/>
-    <w:lsdException w:name="Table Grid 7" w:semiHidden="1" w:unhideWhenUsed="1"/>
-    <w:lsdException w:name="Table Grid 8" w:semiHidden="1" w:unhideWhenUsed="1"/>
-    <w:lsdException w:name="Table List 1" w:semiHidden="1" w:unhideWhenUsed="1"/>
-    <w:lsdException w:name="Table List 2" w:semiHidden="1" w:unhideWhenUsed="1"/>
-    <w:lsdException w:name="Table List 3" w:semiHidden="1" w:unhideWhenUsed="1"/>
-    <w:lsdException w:name="Table List 4" w:semiHidden="1" w:unhideWhenUsed="1"/>
-    <w:lsdException w:name="Table List 5" w:semiHidden="1" w:unhideWhenUsed="1"/>
-    <w:lsdException w:name="Table List 6" w:semiHidden="1" w:unhideWhenUsed="1"/>
-    <w:lsdException w:name="Table List 7" w:semiHidden="1" w:unhideWhenUsed="1"/>
-    <w:lsdException w:name="Table List 8" w:semiHidden="1" w:unhideWhenUsed="1"/>
-    <w:lsdException w:name="Table 3D effects 1" w:semiHidden="1" w:unhideWhenUsed="1"/>
-    <w:lsdException w:name="Table 3D effects 2" w:semiHidden="1" w:unhideWhenUsed="1"/>
-    <w:lsdException w:name="Table 3D effects 3" w:semiHidden="1" w:unhideWhenUsed="1"/>
-    <w:lsdException w:name="Table Contemporary" w:semiHidden="1" w:unhideWhenUsed="1"/>
-    <w:lsdException w:name="Table Elegant" w:semiHidden="1" w:unhideWhenUsed="1"/>
-    <w:lsdException w:name="Table Professional" w:semiHidden="1" w:unhideWhenUsed="1"/>
-    <w:lsdException w:name="Table Subtle 1" w:semiHidden="1" w:unhideWhenUsed="1"/>
-    <w:lsdException w:name="Table Subtle 2" w:semiHidden="1" w:unhideWhenUsed="1"/>
-    <w:lsdException w:name="Table Web 1" w:semiHidden="1" w:unhideWhenUsed="1"/>
-    <w:lsdException w:name="Table Web 2" w:semiHidden="1" w:unhideWhenUsed="1"/>
-    <w:lsdException w:name="Table Web 3" w:semiHidden="1" w:unhideWhenUsed="1"/>
-    <w:lsdException w:name="Table Theme" w:semiHidden="1" w:unhideWhenUsed="1"/>
-    <w:lsdException w:name="Placeholder Text" w:semiHidden="1" w:uiPriority="99" w:unhideWhenUsed="1"/>
-    <w:lsdException w:name="No Spacing" w:uiPriority="99" w:qFormat="1"/>
-    <w:lsdException w:name="Light Shading" w:uiPriority="99"/>
-    <w:lsdException w:name="Light List" w:uiPriority="99"/>
-    <w:lsdException w:name="Light Grid" w:uiPriority="99"/>
-    <w:lsdException w:name="Medium Shading 1" w:uiPriority="99"/>
-    <w:lsdException w:name="Medium Shading 2" w:uiPriority="99"/>
-    <w:lsdException w:name="Medium List 1" w:uiPriority="99"/>
-    <w:lsdException w:name="Medium List 2" w:uiPriority="99"/>
-    <w:lsdException w:name="Medium Grid 1" w:uiPriority="99"/>
-    <w:lsdException w:name="Medium Grid 2" w:uiPriority="1" w:qFormat="1"/>
-    <w:lsdException w:name="Medium Grid 3" w:uiPriority="60"/>
-    <w:lsdException w:name="Dark List" w:uiPriority="61"/>
-    <w:lsdException w:name="Colorful Shading" w:uiPriority="62"/>
-    <w:lsdException w:name="Colorful List" w:uiPriority="63"/>
-    <w:lsdException w:name="Colorful Grid" w:uiPriority="64"/>
-    <w:lsdException w:name="Light Shading Accent 1" w:uiPriority="65"/>
-    <w:lsdException w:name="Light List Accent 1" w:uiPriority="66"/>
-    <w:lsdException w:name="Light Grid Accent 1" w:uiPriority="67"/>
-    <w:lsdException w:name="Medium Shading 1 Accent 1" w:uiPriority="68"/>
-    <w:lsdException w:name="Medium Shading 2 Accent 1" w:uiPriority="69"/>
-    <w:lsdException w:name="Medium List 1 Accent 1" w:uiPriority="70"/>
-    <w:lsdException w:name="Revision" w:uiPriority="71"/>
-    <w:lsdException w:name="List Paragraph" w:uiPriority="34" w:qFormat="1"/>
-    <w:lsdException w:name="Quote" w:uiPriority="73" w:qFormat="1"/>
-    <w:lsdException w:name="Intense Quote" w:uiPriority="60" w:qFormat="1"/>
-    <w:lsdException w:name="Medium List 2 Accent 1" w:uiPriority="61"/>
-    <w:lsdException w:name="Medium Grid 1 Accent 1" w:uiPriority="62"/>
-    <w:lsdException w:name="Medium Grid 2 Accent 1" w:uiPriority="63"/>
-    <w:lsdException w:name="Medium Grid 3 Accent 1" w:uiPriority="64"/>
-    <w:lsdException w:name="Dark List Accent 1" w:uiPriority="65"/>
-    <w:lsdException w:name="Colorful Shading Accent 1" w:uiPriority="99"/>
-    <w:lsdException w:name="Colorful List Accent 1" w:uiPriority="34" w:qFormat="1"/>
-    <w:lsdException w:name="Colorful Grid Accent 1" w:uiPriority="29" w:qFormat="1"/>
-    <w:lsdException w:name="Light Shading Accent 2" w:uiPriority="30" w:qFormat="1"/>
-    <w:lsdException w:name="Light List Accent 2" w:uiPriority="66"/>
-    <w:lsdException w:name="Light Grid Accent 2" w:uiPriority="67"/>
-    <w:lsdException w:name="Medium Shading 1 Accent 2" w:uiPriority="68"/>
-    <w:lsdException w:name="Medium Shading 2 Accent 2" w:uiPriority="69"/>
-    <w:lsdException w:name="Medium List 1 Accent 2" w:uiPriority="70"/>
-    <w:lsdException w:name="Medium List 2 Accent 2" w:uiPriority="71"/>
-    <w:lsdException w:name="Medium Grid 1 Accent 2" w:uiPriority="72"/>
-    <w:lsdException w:name="Medium Grid 2 Accent 2" w:uiPriority="73"/>
-    <w:lsdException w:name="Medium Grid 3 Accent 2" w:uiPriority="60"/>
-    <w:lsdException w:name="Dark List Accent 2" w:uiPriority="61"/>
-    <w:lsdException w:name="Colorful Shading Accent 2" w:uiPriority="62"/>
-    <w:lsdException w:name="Colorful List Accent 2" w:uiPriority="63"/>
-    <w:lsdException w:name="Colorful Grid Accent 2" w:uiPriority="64"/>
-    <w:lsdException w:name="Light Shading Accent 3" w:uiPriority="65"/>
-    <w:lsdException w:name="Light List Accent 3" w:uiPriority="66"/>
-    <w:lsdException w:name="Light Grid Accent 3" w:uiPriority="67"/>
-    <w:lsdException w:name="Medium Shading 1 Accent 3" w:uiPriority="68"/>
-    <w:lsdException w:name="Medium Shading 2 Accent 3" w:uiPriority="69"/>
-    <w:lsdException w:name="Medium List 1 Accent 3" w:uiPriority="70"/>
-    <w:lsdException w:name="Medium List 2 Accent 3" w:uiPriority="71"/>
-    <w:lsdException w:name="Medium Grid 1 Accent 3" w:uiPriority="72"/>
-    <w:lsdException w:name="Medium Grid 2 Accent 3" w:uiPriority="73"/>
-    <w:lsdException w:name="Medium Grid 3 Accent 3" w:uiPriority="60"/>
-    <w:lsdException w:name="Dark List Accent 3" w:uiPriority="61"/>
-    <w:lsdException w:name="Colorful Shading Accent 3" w:uiPriority="62"/>
-    <w:lsdException w:name="Colorful List Accent 3" w:uiPriority="63"/>
-    <w:lsdException w:name="Colorful Grid Accent 3" w:uiPriority="64"/>
-    <w:lsdException w:name="Light Shading Accent 4" w:uiPriority="65"/>
-    <w:lsdException w:name="Light List Accent 4" w:uiPriority="66"/>
-    <w:lsdException w:name="Light Grid Accent 4" w:uiPriority="67"/>
-    <w:lsdException w:name="Medium Shading 1 Accent 4" w:uiPriority="68"/>
-    <w:lsdException w:name="Medium Shading 2 Accent 4" w:uiPriority="69"/>
-    <w:lsdException w:name="Medium List 1 Accent 4" w:uiPriority="70"/>
-    <w:lsdException w:name="Medium List 2 Accent 4" w:uiPriority="71"/>
-    <w:lsdException w:name="Medium Grid 1 Accent 4" w:uiPriority="72"/>
-    <w:lsdException w:name="Medium Grid 2 Accent 4" w:uiPriority="73"/>
-    <w:lsdException w:name="Medium Grid 3 Accent 4" w:uiPriority="60"/>
-    <w:lsdException w:name="Dark List Accent 4" w:uiPriority="61"/>
-    <w:lsdException w:name="Colorful Shading Accent 4" w:uiPriority="62"/>
-    <w:lsdException w:name="Colorful List Accent 4" w:uiPriority="63"/>
-    <w:lsdException w:name="Colorful Grid Accent 4" w:uiPriority="64"/>
-    <w:lsdException w:name="Light Shading Accent 5" w:uiPriority="65"/>
-    <w:lsdException w:name="Light List Accent 5" w:uiPriority="66"/>
-    <w:lsdException w:name="Light Grid Accent 5" w:uiPriority="67"/>
-    <w:lsdException w:name="Medium Shading 1 Accent 5" w:uiPriority="68"/>
-    <w:lsdException w:name="Medium Shading 2 Accent 5" w:uiPriority="69"/>
-    <w:lsdException w:name="Medium List 1 Accent 5" w:uiPriority="70"/>
-    <w:lsdException w:name="Medium List 2 Accent 5" w:uiPriority="71"/>
-    <w:lsdException w:name="Medium Grid 1 Accent 5" w:uiPriority="72"/>
-    <w:lsdException w:name="Medium Grid 2 Accent 5" w:uiPriority="73"/>
-    <w:lsdException w:name="Medium Grid 3 Accent 5" w:uiPriority="60"/>
-    <w:lsdException w:name="Dark List Accent 5" w:uiPriority="61"/>
-    <w:lsdException w:name="Colorful Shading Accent 5" w:uiPriority="62"/>
-    <w:lsdException w:name="Colorful List Accent 5" w:uiPriority="63"/>
-    <w:lsdException w:name="Colorful Grid Accent 5" w:uiPriority="64"/>
-    <w:lsdException w:name="Light Shading Accent 6" w:uiPriority="65"/>
-    <w:lsdException w:name="Light List Accent 6" w:uiPriority="66"/>
-    <w:lsdException w:name="Light Grid Accent 6" w:uiPriority="67"/>
-    <w:lsdException w:name="Medium Shading 1 Accent 6" w:uiPriority="68"/>
-    <w:lsdException w:name="Medium Shading 2 Accent 6" w:uiPriority="69"/>
-    <w:lsdException w:name="Medium List 1 Accent 6" w:uiPriority="70"/>
-    <w:lsdException w:name="Medium List 2 Accent 6" w:uiPriority="71"/>
-    <w:lsdException w:name="Medium Grid 1 Accent 6" w:uiPriority="72"/>
-    <w:lsdException w:name="Medium Grid 2 Accent 6" w:uiPriority="73"/>
-    <w:lsdException w:name="Medium Grid 3 Accent 6" w:uiPriority="60"/>
-    <w:lsdException w:name="Dark List Accent 6" w:uiPriority="61"/>
-    <w:lsdException w:name="Colorful Shading Accent 6" w:uiPriority="62"/>
-    <w:lsdException w:name="Colorful List Accent 6" w:uiPriority="63"/>
-    <w:lsdException w:name="Colorful Grid Accent 6" w:uiPriority="64"/>
-    <w:lsdException w:name="Subtle Emphasis" w:uiPriority="65" w:qFormat="1"/>
-    <w:lsdException w:name="Intense Emphasis" w:uiPriority="66" w:qFormat="1"/>
-    <w:lsdException w:name="Subtle Reference" w:uiPriority="67" w:qFormat="1"/>
-    <w:lsdException w:name="Intense Reference" w:uiPriority="68" w:qFormat="1"/>
-    <w:lsdException w:name="Book Title" w:uiPriority="69" w:qFormat="1"/>
+  <w:latentStyles w:defLockedState="0" w:defUIPriority="0" w:defSemiHidden="1" w:defUnhideWhenUsed="1" w:defQFormat="0" w:count="267">
+    <w:lsdException w:name="Normal" w:semiHidden="0" w:unhideWhenUsed="0" w:qFormat="1"/>
+    <w:lsdException w:name="heading 1" w:semiHidden="0" w:unhideWhenUsed="0" w:qFormat="1"/>
+    <w:lsdException w:name="heading 2" w:qFormat="1"/>
+    <w:lsdException w:name="heading 3" w:qFormat="1"/>
+    <w:lsdException w:name="heading 4" w:qFormat="1"/>
+    <w:lsdException w:name="heading 5" w:qFormat="1"/>
+    <w:lsdException w:name="heading 6" w:qFormat="1"/>
+    <w:lsdException w:name="heading 7" w:qFormat="1"/>
+    <w:lsdException w:name="heading 8" w:qFormat="1"/>
+    <w:lsdException w:name="heading 9" w:qFormat="1"/>
+    <w:lsdException w:name="caption" w:qFormat="1"/>
+    <w:lsdException w:name="List Number" w:semiHidden="0" w:unhideWhenUsed="0"/>
+    <w:lsdException w:name="List 4" w:semiHidden="0" w:unhideWhenUsed="0"/>
+    <w:lsdException w:name="List 5" w:semiHidden="0" w:unhideWhenUsed="0"/>
+    <w:lsdException w:name="Title" w:semiHidden="0" w:unhideWhenUsed="0" w:qFormat="1"/>
+    <w:lsdException w:name="Subtitle" w:semiHidden="0" w:unhideWhenUsed="0" w:qFormat="1"/>
+    <w:lsdException w:name="Salutation" w:semiHidden="0" w:unhideWhenUsed="0"/>
+    <w:lsdException w:name="Date" w:semiHidden="0" w:unhideWhenUsed="0"/>
+    <w:lsdException w:name="Body Text First Indent" w:semiHidden="0" w:unhideWhenUsed="0"/>
+    <w:lsdException w:name="Strong" w:semiHidden="0" w:unhideWhenUsed="0" w:qFormat="1"/>
+    <w:lsdException w:name="Emphasis" w:semiHidden="0" w:unhideWhenUsed="0" w:qFormat="1"/>
+    <w:lsdException w:name="Table Grid" w:semiHidden="0" w:unhideWhenUsed="0"/>
+    <w:lsdException w:name="Placeholder Text" w:uiPriority="99"/>
+    <w:lsdException w:name="No Spacing" w:semiHidden="0" w:uiPriority="99" w:unhideWhenUsed="0" w:qFormat="1"/>
+    <w:lsdException w:name="Light Shading" w:semiHidden="0" w:uiPriority="99" w:unhideWhenUsed="0"/>
+    <w:lsdException w:name="Light List" w:semiHidden="0" w:uiPriority="99" w:unhideWhenUsed="0"/>
+    <w:lsdException w:name="Light Grid" w:semiHidden="0" w:uiPriority="99" w:unhideWhenUsed="0"/>
+    <w:lsdException w:name="Medium Shading 1" w:semiHidden="0" w:uiPriority="99" w:unhideWhenUsed="0"/>
+    <w:lsdException w:name="Medium Shading 2" w:semiHidden="0" w:uiPriority="99" w:unhideWhenUsed="0"/>
+    <w:lsdException w:name="Medium List 1" w:semiHidden="0" w:uiPriority="99" w:unhideWhenUsed="0"/>
+    <w:lsdException w:name="Medium List 2" w:semiHidden="0" w:uiPriority="99" w:unhideWhenUsed="0"/>
+    <w:lsdException w:name="Medium Grid 1" w:semiHidden="0" w:uiPriority="99" w:unhideWhenUsed="0"/>
+    <w:lsdException w:name="Medium Grid 2" w:semiHidden="0" w:uiPriority="1" w:unhideWhenUsed="0" w:qFormat="1"/>
+    <w:lsdException w:name="Medium Grid 3" w:semiHidden="0" w:uiPriority="60" w:unhideWhenUsed="0"/>
+    <w:lsdException w:name="Dark List" w:semiHidden="0" w:uiPriority="61" w:unhideWhenUsed="0"/>
+    <w:lsdException w:name="Colorful Shading" w:semiHidden="0" w:uiPriority="62" w:unhideWhenUsed="0"/>
+    <w:lsdException w:name="Colorful List" w:semiHidden="0" w:uiPriority="63" w:unhideWhenUsed="0"/>
+    <w:lsdException w:name="Colorful Grid" w:semiHidden="0" w:uiPriority="64" w:unhideWhenUsed="0"/>
+    <w:lsdException w:name="Light Shading Accent 1" w:semiHidden="0" w:uiPriority="65" w:unhideWhenUsed="0"/>
+    <w:lsdException w:name="Light List Accent 1" w:semiHidden="0" w:uiPriority="66" w:unhideWhenUsed="0"/>
+    <w:lsdException w:name="Light Grid Accent 1" w:semiHidden="0" w:uiPriority="67" w:unhideWhenUsed="0"/>
+    <w:lsdException w:name="Medium Shading 1 Accent 1" w:semiHidden="0" w:uiPriority="68" w:unhideWhenUsed="0"/>
+    <w:lsdException w:name="Medium Shading 2 Accent 1" w:semiHidden="0" w:uiPriority="69" w:unhideWhenUsed="0"/>
+    <w:lsdException w:name="Medium List 1 Accent 1" w:semiHidden="0" w:uiPriority="70" w:unhideWhenUsed="0"/>
+    <w:lsdException w:name="Revision" w:uiPriority="71" w:unhideWhenUsed="0"/>
+    <w:lsdException w:name="List Paragraph" w:semiHidden="0" w:uiPriority="34" w:unhideWhenUsed="0" w:qFormat="1"/>
+    <w:lsdException w:name="Quote" w:semiHidden="0" w:uiPriority="73" w:unhideWhenUsed="0" w:qFormat="1"/>
+    <w:lsdException w:name="Intense Quote" w:semiHidden="0" w:uiPriority="60" w:unhideWhenUsed="0" w:qFormat="1"/>
+    <w:lsdException w:name="Medium List 2 Accent 1" w:semiHidden="0" w:uiPriority="61" w:unhideWhenUsed="0"/>
+    <w:lsdException w:name="Medium Grid 1 Accent 1" w:semiHidden="0" w:uiPriority="62" w:unhideWhenUsed="0"/>
+    <w:lsdException w:name="Medium Grid 2 Accent 1" w:semiHidden="0" w:uiPriority="63" w:unhideWhenUsed="0"/>
+    <w:lsdException w:name="Medium Grid 3 Accent 1" w:semiHidden="0" w:uiPriority="64" w:unhideWhenUsed="0"/>
+    <w:lsdException w:name="Dark List Accent 1" w:semiHidden="0" w:uiPriority="65" w:unhideWhenUsed="0"/>
+    <w:lsdException w:name="Colorful Shading Accent 1" w:semiHidden="0" w:uiPriority="99" w:unhideWhenUsed="0"/>
+    <w:lsdException w:name="Colorful List Accent 1" w:semiHidden="0" w:uiPriority="34" w:unhideWhenUsed="0" w:qFormat="1"/>
+    <w:lsdException w:name="Colorful Grid Accent 1" w:semiHidden="0" w:uiPriority="29" w:unhideWhenUsed="0" w:qFormat="1"/>
+    <w:lsdException w:name="Light Shading Accent 2" w:semiHidden="0" w:uiPriority="30" w:unhideWhenUsed="0" w:qFormat="1"/>
+    <w:lsdException w:name="Light List Accent 2" w:semiHidden="0" w:uiPriority="66" w:unhideWhenUsed="0"/>
+    <w:lsdException w:name="Light Grid Accent 2" w:semiHidden="0" w:uiPriority="67" w:unhideWhenUsed="0"/>
+    <w:lsdException w:name="Medium Shading 1 Accent 2" w:semiHidden="0" w:uiPriority="68" w:unhideWhenUsed="0"/>
+    <w:lsdException w:name="Medium Shading 2 Accent 2" w:semiHidden="0" w:uiPriority="69" w:unhideWhenUsed="0"/>
+    <w:lsdException w:name="Medium List 1 Accent 2" w:semiHidden="0" w:uiPriority="70" w:unhideWhenUsed="0"/>
+    <w:lsdException w:name="Medium List 2 Accent 2" w:semiHidden="0" w:uiPriority="71" w:unhideWhenUsed="0"/>
+    <w:lsdException w:name="Medium Grid 1 Accent 2" w:semiHidden="0" w:uiPriority="72" w:unhideWhenUsed="0"/>
+    <w:lsdException w:name="Medium Grid 2 Accent 2" w:semiHidden="0" w:uiPriority="73" w:unhideWhenUsed="0"/>
+    <w:lsdException w:name="Medium Grid 3 Accent 2" w:semiHidden="0" w:uiPriority="60" w:unhideWhenUsed="0"/>
+    <w:lsdException w:name="Dark List Accent 2" w:semiHidden="0" w:uiPriority="61" w:unhideWhenUsed="0"/>
+    <w:lsdException w:name="Colorful Shading Accent 2" w:semiHidden="0" w:uiPriority="62" w:unhideWhenUsed="0"/>
+    <w:lsdException w:name="Colorful List Accent 2" w:semiHidden="0" w:uiPriority="63" w:unhideWhenUsed="0"/>
+    <w:lsdException w:name="Colorful Grid Accent 2" w:semiHidden="0" w:uiPriority="64" w:unhideWhenUsed="0"/>
+    <w:lsdException w:name="Light Shading Accent 3" w:semiHidden="0" w:uiPriority="65" w:unhideWhenUsed="0"/>
+    <w:lsdException w:name="Light List Accent 3" w:semiHidden="0" w:uiPriority="66" w:unhideWhenUsed="0"/>
+    <w:lsdException w:name="Light Grid Accent 3" w:semiHidden="0" w:uiPriority="67" w:unhideWhenUsed="0"/>
+    <w:lsdException w:name="Medium Shading 1 Accent 3" w:semiHidden="0" w:uiPriority="68" w:unhideWhenUsed="0"/>
+    <w:lsdException w:name="Medium Shading 2 Accent 3" w:semiHidden="0" w:uiPriority="69" w:unhideWhenUsed="0"/>
+    <w:lsdException w:name="Medium List 1 Accent 3" w:semiHidden="0" w:uiPriority="70" w:unhideWhenUsed="0"/>
+    <w:lsdException w:name="Medium List 2 Accent 3" w:semiHidden="0" w:uiPriority="71" w:unhideWhenUsed="0"/>
+    <w:lsdException w:name="Medium Grid 1 Accent 3" w:semiHidden="0" w:uiPriority="72" w:unhideWhenUsed="0"/>
+    <w:lsdException w:name="Medium Grid 2 Accent 3" w:semiHidden="0" w:uiPriority="73" w:unhideWhenUsed="0"/>
+    <w:lsdException w:name="Medium Grid 3 Accent 3" w:semiHidden="0" w:uiPriority="60" w:unhideWhenUsed="0"/>
+    <w:lsdException w:name="Dark List Accent 3" w:semiHidden="0" w:uiPriority="61" w:unhideWhenUsed="0"/>
+    <w:lsdException w:name="Colorful Shading Accent 3" w:semiHidden="0" w:uiPriority="62" w:unhideWhenUsed="0"/>
+    <w:lsdException w:name="Colorful List Accent 3" w:semiHidden="0" w:uiPriority="63" w:unhideWhenUsed="0"/>
+    <w:lsdException w:name="Colorful Grid Accent 3" w:semiHidden="0" w:uiPriority="64" w:unhideWhenUsed="0"/>
+    <w:lsdException w:name="Light Shading Accent 4" w:semiHidden="0" w:uiPriority="65" w:unhideWhenUsed="0"/>
+    <w:lsdException w:name="Light List Accent 4" w:semiHidden="0" w:uiPriority="66" w:unhideWhenUsed="0"/>
+    <w:lsdException w:name="Light Grid Accent 4" w:semiHidden="0" w:uiPriority="67" w:unhideWhenUsed="0"/>
+    <w:lsdException w:name="Medium Shading 1 Accent 4" w:semiHidden="0" w:uiPriority="68" w:unhideWhenUsed="0"/>
+    <w:lsdException w:name="Medium Shading 2 Accent 4" w:semiHidden="0" w:uiPriority="69" w:unhideWhenUsed="0"/>
+    <w:lsdException w:name="Medium List 1 Accent 4" w:semiHidden="0" w:uiPriority="70" w:unhideWhenUsed="0"/>
+    <w:lsdException w:name="Medium List 2 Accent 4" w:semiHidden="0" w:uiPriority="71" w:unhideWhenUsed="0"/>
+    <w:lsdException w:name="Medium Grid 1 Accent 4" w:semiHidden="0" w:uiPriority="72" w:unhideWhenUsed="0"/>
+    <w:lsdException w:name="Medium Grid 2 Accent 4" w:semiHidden="0" w:uiPriority="73" w:unhideWhenUsed="0"/>
+    <w:lsdException w:name="Medium Grid 3 Accent 4" w:semiHidden="0" w:uiPriority="60" w:unhideWhenUsed="0"/>
+    <w:lsdException w:name="Dark List Accent 4" w:semiHidden="0" w:uiPriority="61" w:unhideWhenUsed="0"/>
+    <w:lsdException w:name="Colorful Shading Accent 4" w:semiHidden="0" w:uiPriority="62" w:unhideWhenUsed="0"/>
+    <w:lsdException w:name="Colorful List Accent 4" w:semiHidden="0" w:uiPriority="63" w:unhideWhenUsed="0"/>
+    <w:lsdException w:name="Colorful Grid Accent 4" w:semiHidden="0" w:uiPriority="64" w:unhideWhenUsed="0"/>
+    <w:lsdException w:name="Light Shading Accent 5" w:semiHidden="0" w:uiPriority="65" w:unhideWhenUsed="0"/>
+    <w:lsdException w:name="Light List Accent 5" w:semiHidden="0" w:uiPriority="66" w:unhideWhenUsed="0"/>
+    <w:lsdException w:name="Light Grid Accent 5" w:semiHidden="0" w:uiPriority="67" w:unhideWhenUsed="0"/>
+    <w:lsdException w:name="Medium Shading 1 Accent 5" w:semiHidden="0" w:uiPriority="68" w:unhideWhenUsed="0"/>
+    <w:lsdException w:name="Medium Shading 2 Accent 5" w:semiHidden="0" w:uiPriority="69" w:unhideWhenUsed="0"/>
+    <w:lsdException w:name="Medium List 1 Accent 5" w:semiHidden="0" w:uiPriority="70" w:unhideWhenUsed="0"/>
+    <w:lsdException w:name="Medium List 2 Accent 5" w:semiHidden="0" w:uiPriority="71" w:unhideWhenUsed="0"/>
+    <w:lsdException w:name="Medium Grid 1 Accent 5" w:semiHidden="0" w:uiPriority="72" w:unhideWhenUsed="0"/>
+    <w:lsdException w:name="Medium Grid 2 Accent 5" w:semiHidden="0" w:uiPriority="73" w:unhideWhenUsed="0"/>
+    <w:lsdException w:name="Medium Grid 3 Accent 5" w:semiHidden="0" w:uiPriority="60" w:unhideWhenUsed="0"/>
+    <w:lsdException w:name="Dark List Accent 5" w:semiHidden="0" w:uiPriority="61" w:unhideWhenUsed="0"/>
+    <w:lsdException w:name="Colorful Shading Accent 5" w:semiHidden="0" w:uiPriority="62" w:unhideWhenUsed="0"/>
+    <w:lsdException w:name="Colorful List Accent 5" w:semiHidden="0" w:uiPriority="63" w:unhideWhenUsed="0"/>
+    <w:lsdException w:name="Colorful Grid Accent 5" w:semiHidden="0" w:uiPriority="64" w:unhideWhenUsed="0"/>
+    <w:lsdException w:name="Light Shading Accent 6" w:semiHidden="0" w:uiPriority="65" w:unhideWhenUsed="0"/>
+    <w:lsdException w:name="Light List Accent 6" w:semiHidden="0" w:uiPriority="66" w:unhideWhenUsed="0"/>
+    <w:lsdException w:name="Light Grid Accent 6" w:semiHidden="0" w:uiPriority="67" w:unhideWhenUsed="0"/>
+    <w:lsdException w:name="Medium Shading 1 Accent 6" w:semiHidden="0" w:uiPriority="68" w:unhideWhenUsed="0"/>
+    <w:lsdException w:name="Medium Shading 2 Accent 6" w:semiHidden="0" w:uiPriority="69" w:unhideWhenUsed="0"/>
+    <w:lsdException w:name="Medium List 1 Accent 6" w:semiHidden="0" w:uiPriority="70" w:unhideWhenUsed="0"/>
+    <w:lsdException w:name="Medium List 2 Accent 6" w:semiHidden="0" w:uiPriority="71" w:unhideWhenUsed="0"/>
+    <w:lsdException w:name="Medium Grid 1 Accent 6" w:semiHidden="0" w:uiPriority="72" w:unhideWhenUsed="0"/>
+    <w:lsdException w:name="Medium Grid 2 Accent 6" w:semiHidden="0" w:uiPriority="73" w:unhideWhenUsed="0"/>
+    <w:lsdException w:name="Medium Grid 3 Accent 6" w:semiHidden="0" w:uiPriority="60" w:unhideWhenUsed="0"/>
+    <w:lsdException w:name="Dark List Accent 6" w:semiHidden="0" w:uiPriority="61" w:unhideWhenUsed="0"/>
+    <w:lsdException w:name="Colorful Shading Accent 6" w:semiHidden="0" w:uiPriority="62" w:unhideWhenUsed="0"/>
+    <w:lsdException w:name="Colorful List Accent 6" w:semiHidden="0" w:uiPriority="63" w:unhideWhenUsed="0"/>
+    <w:lsdException w:name="Colorful Grid Accent 6" w:semiHidden="0" w:uiPriority="64" w:unhideWhenUsed="0"/>
+    <w:lsdException w:name="Subtle Emphasis" w:semiHidden="0" w:uiPriority="65" w:unhideWhenUsed="0" w:qFormat="1"/>
+    <w:lsdException w:name="Intense Emphasis" w:semiHidden="0" w:uiPriority="66" w:unhideWhenUsed="0" w:qFormat="1"/>
+    <w:lsdException w:name="Subtle Reference" w:semiHidden="0" w:uiPriority="67" w:unhideWhenUsed="0" w:qFormat="1"/>
+    <w:lsdException w:name="Intense Reference" w:semiHidden="0" w:uiPriority="68" w:unhideWhenUsed="0" w:qFormat="1"/>
+    <w:lsdException w:name="Book Title" w:semiHidden="0" w:uiPriority="69" w:unhideWhenUsed="0" w:qFormat="1"/>
     <w:lsdException w:name="Bibliography" w:uiPriority="70"/>
-    <w:lsdException w:name="TOC Heading" w:semiHidden="1" w:uiPriority="71" w:unhideWhenUsed="1" w:qFormat="1"/>
+    <w:lsdException w:name="TOC Heading" w:uiPriority="71" w:qFormat="1"/>
   </w:latentStyles>
   <w:style w:type="paragraph" w:default="1" w:styleId="Normal">
     <w:name w:val="Normal"/>
@@ -11438,177 +11746,140 @@
     </w:rPrDefault>
     <w:pPrDefault/>
   </w:docDefaults>
-  <w:latentStyles w:defLockedState="0" w:defUIPriority="0" w:defSemiHidden="0" w:defUnhideWhenUsed="0" w:defQFormat="0" w:count="267">
-    <w:lsdException w:name="Normal" w:qFormat="1"/>
-    <w:lsdException w:name="heading 1" w:qFormat="1"/>
-    <w:lsdException w:name="heading 2" w:semiHidden="1" w:unhideWhenUsed="1" w:qFormat="1"/>
-    <w:lsdException w:name="heading 3" w:semiHidden="1" w:unhideWhenUsed="1" w:qFormat="1"/>
-    <w:lsdException w:name="heading 4" w:semiHidden="1" w:unhideWhenUsed="1" w:qFormat="1"/>
-    <w:lsdException w:name="heading 5" w:semiHidden="1" w:unhideWhenUsed="1" w:qFormat="1"/>
-    <w:lsdException w:name="heading 6" w:semiHidden="1" w:unhideWhenUsed="1" w:qFormat="1"/>
-    <w:lsdException w:name="heading 7" w:semiHidden="1" w:unhideWhenUsed="1" w:qFormat="1"/>
-    <w:lsdException w:name="heading 8" w:semiHidden="1" w:unhideWhenUsed="1" w:qFormat="1"/>
-    <w:lsdException w:name="heading 9" w:semiHidden="1" w:unhideWhenUsed="1" w:qFormat="1"/>
-    <w:lsdException w:name="caption" w:semiHidden="1" w:unhideWhenUsed="1" w:qFormat="1"/>
-    <w:lsdException w:name="Title" w:qFormat="1"/>
-    <w:lsdException w:name="Subtitle" w:qFormat="1"/>
-    <w:lsdException w:name="Strong" w:qFormat="1"/>
-    <w:lsdException w:name="Emphasis" w:qFormat="1"/>
-    <w:lsdException w:name="Normal Table" w:semiHidden="1" w:unhideWhenUsed="1"/>
-    <w:lsdException w:name="Table Simple 1" w:semiHidden="1" w:unhideWhenUsed="1"/>
-    <w:lsdException w:name="Table Simple 2" w:semiHidden="1" w:unhideWhenUsed="1"/>
-    <w:lsdException w:name="Table Simple 3" w:semiHidden="1" w:unhideWhenUsed="1"/>
-    <w:lsdException w:name="Table Classic 1" w:semiHidden="1" w:unhideWhenUsed="1"/>
-    <w:lsdException w:name="Table Classic 2" w:semiHidden="1" w:unhideWhenUsed="1"/>
-    <w:lsdException w:name="Table Classic 3" w:semiHidden="1" w:unhideWhenUsed="1"/>
-    <w:lsdException w:name="Table Classic 4" w:semiHidden="1" w:unhideWhenUsed="1"/>
-    <w:lsdException w:name="Table Colorful 1" w:semiHidden="1" w:unhideWhenUsed="1"/>
-    <w:lsdException w:name="Table Colorful 2" w:semiHidden="1" w:unhideWhenUsed="1"/>
-    <w:lsdException w:name="Table Colorful 3" w:semiHidden="1" w:unhideWhenUsed="1"/>
-    <w:lsdException w:name="Table Columns 1" w:semiHidden="1" w:unhideWhenUsed="1"/>
-    <w:lsdException w:name="Table Columns 2" w:semiHidden="1" w:unhideWhenUsed="1"/>
-    <w:lsdException w:name="Table Columns 3" w:semiHidden="1" w:unhideWhenUsed="1"/>
-    <w:lsdException w:name="Table Columns 4" w:semiHidden="1" w:unhideWhenUsed="1"/>
-    <w:lsdException w:name="Table Columns 5" w:semiHidden="1" w:unhideWhenUsed="1"/>
-    <w:lsdException w:name="Table Grid 1" w:semiHidden="1" w:unhideWhenUsed="1"/>
-    <w:lsdException w:name="Table Grid 2" w:semiHidden="1" w:unhideWhenUsed="1"/>
-    <w:lsdException w:name="Table Grid 3" w:semiHidden="1" w:unhideWhenUsed="1"/>
-    <w:lsdException w:name="Table Grid 4" w:semiHidden="1" w:unhideWhenUsed="1"/>
-    <w:lsdException w:name="Table Grid 5" w:semiHidden="1" w:unhideWhenUsed="1"/>
-    <w:lsdException w:name="Table Grid 6" w:semiHidden="1" w:unhideWhenUsed="1"/>
-    <w:lsdException w:name="Table Grid 7" w:semiHidden="1" w:unhideWhenUsed="1"/>
-    <w:lsdException w:name="Table Grid 8" w:semiHidden="1" w:unhideWhenUsed="1"/>
-    <w:lsdException w:name="Table List 1" w:semiHidden="1" w:unhideWhenUsed="1"/>
-    <w:lsdException w:name="Table List 2" w:semiHidden="1" w:unhideWhenUsed="1"/>
-    <w:lsdException w:name="Table List 3" w:semiHidden="1" w:unhideWhenUsed="1"/>
-    <w:lsdException w:name="Table List 4" w:semiHidden="1" w:unhideWhenUsed="1"/>
-    <w:lsdException w:name="Table List 5" w:semiHidden="1" w:unhideWhenUsed="1"/>
-    <w:lsdException w:name="Table List 6" w:semiHidden="1" w:unhideWhenUsed="1"/>
-    <w:lsdException w:name="Table List 7" w:semiHidden="1" w:unhideWhenUsed="1"/>
-    <w:lsdException w:name="Table List 8" w:semiHidden="1" w:unhideWhenUsed="1"/>
-    <w:lsdException w:name="Table 3D effects 1" w:semiHidden="1" w:unhideWhenUsed="1"/>
-    <w:lsdException w:name="Table 3D effects 2" w:semiHidden="1" w:unhideWhenUsed="1"/>
-    <w:lsdException w:name="Table 3D effects 3" w:semiHidden="1" w:unhideWhenUsed="1"/>
-    <w:lsdException w:name="Table Contemporary" w:semiHidden="1" w:unhideWhenUsed="1"/>
-    <w:lsdException w:name="Table Elegant" w:semiHidden="1" w:unhideWhenUsed="1"/>
-    <w:lsdException w:name="Table Professional" w:semiHidden="1" w:unhideWhenUsed="1"/>
-    <w:lsdException w:name="Table Subtle 1" w:semiHidden="1" w:unhideWhenUsed="1"/>
-    <w:lsdException w:name="Table Subtle 2" w:semiHidden="1" w:unhideWhenUsed="1"/>
-    <w:lsdException w:name="Table Web 1" w:semiHidden="1" w:unhideWhenUsed="1"/>
-    <w:lsdException w:name="Table Web 2" w:semiHidden="1" w:unhideWhenUsed="1"/>
-    <w:lsdException w:name="Table Web 3" w:semiHidden="1" w:unhideWhenUsed="1"/>
-    <w:lsdException w:name="Table Theme" w:semiHidden="1" w:unhideWhenUsed="1"/>
-    <w:lsdException w:name="Placeholder Text" w:semiHidden="1" w:uiPriority="99" w:unhideWhenUsed="1"/>
-    <w:lsdException w:name="No Spacing" w:uiPriority="99" w:qFormat="1"/>
-    <w:lsdException w:name="Light Shading" w:uiPriority="99"/>
-    <w:lsdException w:name="Light List" w:uiPriority="99"/>
-    <w:lsdException w:name="Light Grid" w:uiPriority="99"/>
-    <w:lsdException w:name="Medium Shading 1" w:uiPriority="99"/>
-    <w:lsdException w:name="Medium Shading 2" w:uiPriority="99"/>
-    <w:lsdException w:name="Medium List 1" w:uiPriority="99"/>
-    <w:lsdException w:name="Medium List 2" w:uiPriority="99"/>
-    <w:lsdException w:name="Medium Grid 1" w:uiPriority="99"/>
-    <w:lsdException w:name="Medium Grid 2" w:uiPriority="1" w:qFormat="1"/>
-    <w:lsdException w:name="Medium Grid 3" w:uiPriority="60"/>
-    <w:lsdException w:name="Dark List" w:uiPriority="61"/>
-    <w:lsdException w:name="Colorful Shading" w:uiPriority="62"/>
-    <w:lsdException w:name="Colorful List" w:uiPriority="63"/>
-    <w:lsdException w:name="Colorful Grid" w:uiPriority="64"/>
-    <w:lsdException w:name="Light Shading Accent 1" w:uiPriority="65"/>
-    <w:lsdException w:name="Light List Accent 1" w:uiPriority="66"/>
-    <w:lsdException w:name="Light Grid Accent 1" w:uiPriority="67"/>
-    <w:lsdException w:name="Medium Shading 1 Accent 1" w:uiPriority="68"/>
-    <w:lsdException w:name="Medium Shading 2 Accent 1" w:uiPriority="69"/>
-    <w:lsdException w:name="Medium List 1 Accent 1" w:uiPriority="70"/>
-    <w:lsdException w:name="Revision" w:uiPriority="71"/>
-    <w:lsdException w:name="List Paragraph" w:uiPriority="34" w:qFormat="1"/>
-    <w:lsdException w:name="Quote" w:uiPriority="73" w:qFormat="1"/>
-    <w:lsdException w:name="Intense Quote" w:uiPriority="60" w:qFormat="1"/>
-    <w:lsdException w:name="Medium List 2 Accent 1" w:uiPriority="61"/>
-    <w:lsdException w:name="Medium Grid 1 Accent 1" w:uiPriority="62"/>
-    <w:lsdException w:name="Medium Grid 2 Accent 1" w:uiPriority="63"/>
-    <w:lsdException w:name="Medium Grid 3 Accent 1" w:uiPriority="64"/>
-    <w:lsdException w:name="Dark List Accent 1" w:uiPriority="65"/>
-    <w:lsdException w:name="Colorful Shading Accent 1" w:uiPriority="99"/>
-    <w:lsdException w:name="Colorful List Accent 1" w:uiPriority="34" w:qFormat="1"/>
-    <w:lsdException w:name="Colorful Grid Accent 1" w:uiPriority="29" w:qFormat="1"/>
-    <w:lsdException w:name="Light Shading Accent 2" w:uiPriority="30" w:qFormat="1"/>
-    <w:lsdException w:name="Light List Accent 2" w:uiPriority="66"/>
-    <w:lsdException w:name="Light Grid Accent 2" w:uiPriority="67"/>
-    <w:lsdException w:name="Medium Shading 1 Accent 2" w:uiPriority="68"/>
-    <w:lsdException w:name="Medium Shading 2 Accent 2" w:uiPriority="69"/>
-    <w:lsdException w:name="Medium List 1 Accent 2" w:uiPriority="70"/>
-    <w:lsdException w:name="Medium List 2 Accent 2" w:uiPriority="71"/>
-    <w:lsdException w:name="Medium Grid 1 Accent 2" w:uiPriority="72"/>
-    <w:lsdException w:name="Medium Grid 2 Accent 2" w:uiPriority="73"/>
-    <w:lsdException w:name="Medium Grid 3 Accent 2" w:uiPriority="60"/>
-    <w:lsdException w:name="Dark List Accent 2" w:uiPriority="61"/>
-    <w:lsdException w:name="Colorful Shading Accent 2" w:uiPriority="62"/>
-    <w:lsdException w:name="Colorful List Accent 2" w:uiPriority="63"/>
-    <w:lsdException w:name="Colorful Grid Accent 2" w:uiPriority="64"/>
-    <w:lsdException w:name="Light Shading Accent 3" w:uiPriority="65"/>
-    <w:lsdException w:name="Light List Accent 3" w:uiPriority="66"/>
-    <w:lsdException w:name="Light Grid Accent 3" w:uiPriority="67"/>
-    <w:lsdException w:name="Medium Shading 1 Accent 3" w:uiPriority="68"/>
-    <w:lsdException w:name="Medium Shading 2 Accent 3" w:uiPriority="69"/>
-    <w:lsdException w:name="Medium List 1 Accent 3" w:uiPriority="70"/>
-    <w:lsdException w:name="Medium List 2 Accent 3" w:uiPriority="71"/>
-    <w:lsdException w:name="Medium Grid 1 Accent 3" w:uiPriority="72"/>
-    <w:lsdException w:name="Medium Grid 2 Accent 3" w:uiPriority="73"/>
-    <w:lsdException w:name="Medium Grid 3 Accent 3" w:uiPriority="60"/>
-    <w:lsdException w:name="Dark List Accent 3" w:uiPriority="61"/>
-    <w:lsdException w:name="Colorful Shading Accent 3" w:uiPriority="62"/>
-    <w:lsdException w:name="Colorful List Accent 3" w:uiPriority="63"/>
-    <w:lsdException w:name="Colorful Grid Accent 3" w:uiPriority="64"/>
-    <w:lsdException w:name="Light Shading Accent 4" w:uiPriority="65"/>
-    <w:lsdException w:name="Light List Accent 4" w:uiPriority="66"/>
-    <w:lsdException w:name="Light Grid Accent 4" w:uiPriority="67"/>
-    <w:lsdException w:name="Medium Shading 1 Accent 4" w:uiPriority="68"/>
-    <w:lsdException w:name="Medium Shading 2 Accent 4" w:uiPriority="69"/>
-    <w:lsdException w:name="Medium List 1 Accent 4" w:uiPriority="70"/>
-    <w:lsdException w:name="Medium List 2 Accent 4" w:uiPriority="71"/>
-    <w:lsdException w:name="Medium Grid 1 Accent 4" w:uiPriority="72"/>
-    <w:lsdException w:name="Medium Grid 2 Accent 4" w:uiPriority="73"/>
-    <w:lsdException w:name="Medium Grid 3 Accent 4" w:uiPriority="60"/>
-    <w:lsdException w:name="Dark List Accent 4" w:uiPriority="61"/>
-    <w:lsdException w:name="Colorful Shading Accent 4" w:uiPriority="62"/>
-    <w:lsdException w:name="Colorful List Accent 4" w:uiPriority="63"/>
-    <w:lsdException w:name="Colorful Grid Accent 4" w:uiPriority="64"/>
-    <w:lsdException w:name="Light Shading Accent 5" w:uiPriority="65"/>
-    <w:lsdException w:name="Light List Accent 5" w:uiPriority="66"/>
-    <w:lsdException w:name="Light Grid Accent 5" w:uiPriority="67"/>
-    <w:lsdException w:name="Medium Shading 1 Accent 5" w:uiPriority="68"/>
-    <w:lsdException w:name="Medium Shading 2 Accent 5" w:uiPriority="69"/>
-    <w:lsdException w:name="Medium List 1 Accent 5" w:uiPriority="70"/>
-    <w:lsdException w:name="Medium List 2 Accent 5" w:uiPriority="71"/>
-    <w:lsdException w:name="Medium Grid 1 Accent 5" w:uiPriority="72"/>
-    <w:lsdException w:name="Medium Grid 2 Accent 5" w:uiPriority="73"/>
-    <w:lsdException w:name="Medium Grid 3 Accent 5" w:uiPriority="60"/>
-    <w:lsdException w:name="Dark List Accent 5" w:uiPriority="61"/>
-    <w:lsdException w:name="Colorful Shading Accent 5" w:uiPriority="62"/>
-    <w:lsdException w:name="Colorful List Accent 5" w:uiPriority="63"/>
-    <w:lsdException w:name="Colorful Grid Accent 5" w:uiPriority="64"/>
-    <w:lsdException w:name="Light Shading Accent 6" w:uiPriority="65"/>
-    <w:lsdException w:name="Light List Accent 6" w:uiPriority="66"/>
-    <w:lsdException w:name="Light Grid Accent 6" w:uiPriority="67"/>
-    <w:lsdException w:name="Medium Shading 1 Accent 6" w:uiPriority="68"/>
-    <w:lsdException w:name="Medium Shading 2 Accent 6" w:uiPriority="69"/>
-    <w:lsdException w:name="Medium List 1 Accent 6" w:uiPriority="70"/>
-    <w:lsdException w:name="Medium List 2 Accent 6" w:uiPriority="71"/>
-    <w:lsdException w:name="Medium Grid 1 Accent 6" w:uiPriority="72"/>
-    <w:lsdException w:name="Medium Grid 2 Accent 6" w:uiPriority="73"/>
-    <w:lsdException w:name="Medium Grid 3 Accent 6" w:uiPriority="60"/>
-    <w:lsdException w:name="Dark List Accent 6" w:uiPriority="61"/>
-    <w:lsdException w:name="Colorful Shading Accent 6" w:uiPriority="62"/>
-    <w:lsdException w:name="Colorful List Accent 6" w:uiPriority="63"/>
-    <w:lsdException w:name="Colorful Grid Accent 6" w:uiPriority="64"/>
-    <w:lsdException w:name="Subtle Emphasis" w:uiPriority="65" w:qFormat="1"/>
-    <w:lsdException w:name="Intense Emphasis" w:uiPriority="66" w:qFormat="1"/>
-    <w:lsdException w:name="Subtle Reference" w:uiPriority="67" w:qFormat="1"/>
-    <w:lsdException w:name="Intense Reference" w:uiPriority="68" w:qFormat="1"/>
-    <w:lsdException w:name="Book Title" w:uiPriority="69" w:qFormat="1"/>
+  <w:latentStyles w:defLockedState="0" w:defUIPriority="0" w:defSemiHidden="1" w:defUnhideWhenUsed="1" w:defQFormat="0" w:count="267">
+    <w:lsdException w:name="Normal" w:semiHidden="0" w:unhideWhenUsed="0" w:qFormat="1"/>
+    <w:lsdException w:name="heading 1" w:semiHidden="0" w:unhideWhenUsed="0" w:qFormat="1"/>
+    <w:lsdException w:name="heading 2" w:qFormat="1"/>
+    <w:lsdException w:name="heading 3" w:qFormat="1"/>
+    <w:lsdException w:name="heading 4" w:qFormat="1"/>
+    <w:lsdException w:name="heading 5" w:qFormat="1"/>
+    <w:lsdException w:name="heading 6" w:qFormat="1"/>
+    <w:lsdException w:name="heading 7" w:qFormat="1"/>
+    <w:lsdException w:name="heading 8" w:qFormat="1"/>
+    <w:lsdException w:name="heading 9" w:qFormat="1"/>
+    <w:lsdException w:name="caption" w:qFormat="1"/>
+    <w:lsdException w:name="List Number" w:semiHidden="0" w:unhideWhenUsed="0"/>
+    <w:lsdException w:name="List 4" w:semiHidden="0" w:unhideWhenUsed="0"/>
+    <w:lsdException w:name="List 5" w:semiHidden="0" w:unhideWhenUsed="0"/>
+    <w:lsdException w:name="Title" w:semiHidden="0" w:unhideWhenUsed="0" w:qFormat="1"/>
+    <w:lsdException w:name="Subtitle" w:semiHidden="0" w:unhideWhenUsed="0" w:qFormat="1"/>
+    <w:lsdException w:name="Salutation" w:semiHidden="0" w:unhideWhenUsed="0"/>
+    <w:lsdException w:name="Date" w:semiHidden="0" w:unhideWhenUsed="0"/>
+    <w:lsdException w:name="Body Text First Indent" w:semiHidden="0" w:unhideWhenUsed="0"/>
+    <w:lsdException w:name="Strong" w:semiHidden="0" w:unhideWhenUsed="0" w:qFormat="1"/>
+    <w:lsdException w:name="Emphasis" w:semiHidden="0" w:unhideWhenUsed="0" w:qFormat="1"/>
+    <w:lsdException w:name="Table Grid" w:semiHidden="0" w:unhideWhenUsed="0"/>
+    <w:lsdException w:name="Placeholder Text" w:uiPriority="99"/>
+    <w:lsdException w:name="No Spacing" w:semiHidden="0" w:uiPriority="99" w:unhideWhenUsed="0" w:qFormat="1"/>
+    <w:lsdException w:name="Light Shading" w:semiHidden="0" w:uiPriority="99" w:unhideWhenUsed="0"/>
+    <w:lsdException w:name="Light List" w:semiHidden="0" w:uiPriority="99" w:unhideWhenUsed="0"/>
+    <w:lsdException w:name="Light Grid" w:semiHidden="0" w:uiPriority="99" w:unhideWhenUsed="0"/>
+    <w:lsdException w:name="Medium Shading 1" w:semiHidden="0" w:uiPriority="99" w:unhideWhenUsed="0"/>
+    <w:lsdException w:name="Medium Shading 2" w:semiHidden="0" w:uiPriority="99" w:unhideWhenUsed="0"/>
+    <w:lsdException w:name="Medium List 1" w:semiHidden="0" w:uiPriority="99" w:unhideWhenUsed="0"/>
+    <w:lsdException w:name="Medium List 2" w:semiHidden="0" w:uiPriority="99" w:unhideWhenUsed="0"/>
+    <w:lsdException w:name="Medium Grid 1" w:semiHidden="0" w:uiPriority="99" w:unhideWhenUsed="0"/>
+    <w:lsdException w:name="Medium Grid 2" w:semiHidden="0" w:uiPriority="1" w:unhideWhenUsed="0" w:qFormat="1"/>
+    <w:lsdException w:name="Medium Grid 3" w:semiHidden="0" w:uiPriority="60" w:unhideWhenUsed="0"/>
+    <w:lsdException w:name="Dark List" w:semiHidden="0" w:uiPriority="61" w:unhideWhenUsed="0"/>
+    <w:lsdException w:name="Colorful Shading" w:semiHidden="0" w:uiPriority="62" w:unhideWhenUsed="0"/>
+    <w:lsdException w:name="Colorful List" w:semiHidden="0" w:uiPriority="63" w:unhideWhenUsed="0"/>
+    <w:lsdException w:name="Colorful Grid" w:semiHidden="0" w:uiPriority="64" w:unhideWhenUsed="0"/>
+    <w:lsdException w:name="Light Shading Accent 1" w:semiHidden="0" w:uiPriority="65" w:unhideWhenUsed="0"/>
+    <w:lsdException w:name="Light List Accent 1" w:semiHidden="0" w:uiPriority="66" w:unhideWhenUsed="0"/>
+    <w:lsdException w:name="Light Grid Accent 1" w:semiHidden="0" w:uiPriority="67" w:unhideWhenUsed="0"/>
+    <w:lsdException w:name="Medium Shading 1 Accent 1" w:semiHidden="0" w:uiPriority="68" w:unhideWhenUsed="0"/>
+    <w:lsdException w:name="Medium Shading 2 Accent 1" w:semiHidden="0" w:uiPriority="69" w:unhideWhenUsed="0"/>
+    <w:lsdException w:name="Medium List 1 Accent 1" w:semiHidden="0" w:uiPriority="70" w:unhideWhenUsed="0"/>
+    <w:lsdException w:name="Revision" w:uiPriority="71" w:unhideWhenUsed="0"/>
+    <w:lsdException w:name="List Paragraph" w:semiHidden="0" w:uiPriority="34" w:unhideWhenUsed="0" w:qFormat="1"/>
+    <w:lsdException w:name="Quote" w:semiHidden="0" w:uiPriority="73" w:unhideWhenUsed="0" w:qFormat="1"/>
+    <w:lsdException w:name="Intense Quote" w:semiHidden="0" w:uiPriority="60" w:unhideWhenUsed="0" w:qFormat="1"/>
+    <w:lsdException w:name="Medium List 2 Accent 1" w:semiHidden="0" w:uiPriority="61" w:unhideWhenUsed="0"/>
+    <w:lsdException w:name="Medium Grid 1 Accent 1" w:semiHidden="0" w:uiPriority="62" w:unhideWhenUsed="0"/>
+    <w:lsdException w:name="Medium Grid 2 Accent 1" w:semiHidden="0" w:uiPriority="63" w:unhideWhenUsed="0"/>
+    <w:lsdException w:name="Medium Grid 3 Accent 1" w:semiHidden="0" w:uiPriority="64" w:unhideWhenUsed="0"/>
+    <w:lsdException w:name="Dark List Accent 1" w:semiHidden="0" w:uiPriority="65" w:unhideWhenUsed="0"/>
+    <w:lsdException w:name="Colorful Shading Accent 1" w:semiHidden="0" w:uiPriority="99" w:unhideWhenUsed="0"/>
+    <w:lsdException w:name="Colorful List Accent 1" w:semiHidden="0" w:uiPriority="34" w:unhideWhenUsed="0" w:qFormat="1"/>
+    <w:lsdException w:name="Colorful Grid Accent 1" w:semiHidden="0" w:uiPriority="29" w:unhideWhenUsed="0" w:qFormat="1"/>
+    <w:lsdException w:name="Light Shading Accent 2" w:semiHidden="0" w:uiPriority="30" w:unhideWhenUsed="0" w:qFormat="1"/>
+    <w:lsdException w:name="Light List Accent 2" w:semiHidden="0" w:uiPriority="66" w:unhideWhenUsed="0"/>
+    <w:lsdException w:name="Light Grid Accent 2" w:semiHidden="0" w:uiPriority="67" w:unhideWhenUsed="0"/>
+    <w:lsdException w:name="Medium Shading 1 Accent 2" w:semiHidden="0" w:uiPriority="68" w:unhideWhenUsed="0"/>
+    <w:lsdException w:name="Medium Shading 2 Accent 2" w:semiHidden="0" w:uiPriority="69" w:unhideWhenUsed="0"/>
+    <w:lsdException w:name="Medium List 1 Accent 2" w:semiHidden="0" w:uiPriority="70" w:unhideWhenUsed="0"/>
+    <w:lsdException w:name="Medium List 2 Accent 2" w:semiHidden="0" w:uiPriority="71" w:unhideWhenUsed="0"/>
+    <w:lsdException w:name="Medium Grid 1 Accent 2" w:semiHidden="0" w:uiPriority="72" w:unhideWhenUsed="0"/>
+    <w:lsdException w:name="Medium Grid 2 Accent 2" w:semiHidden="0" w:uiPriority="73" w:unhideWhenUsed="0"/>
+    <w:lsdException w:name="Medium Grid 3 Accent 2" w:semiHidden="0" w:uiPriority="60" w:unhideWhenUsed="0"/>
+    <w:lsdException w:name="Dark List Accent 2" w:semiHidden="0" w:uiPriority="61" w:unhideWhenUsed="0"/>
+    <w:lsdException w:name="Colorful Shading Accent 2" w:semiHidden="0" w:uiPriority="62" w:unhideWhenUsed="0"/>
+    <w:lsdException w:name="Colorful List Accent 2" w:semiHidden="0" w:uiPriority="63" w:unhideWhenUsed="0"/>
+    <w:lsdException w:name="Colorful Grid Accent 2" w:semiHidden="0" w:uiPriority="64" w:unhideWhenUsed="0"/>
+    <w:lsdException w:name="Light Shading Accent 3" w:semiHidden="0" w:uiPriority="65" w:unhideWhenUsed="0"/>
+    <w:lsdException w:name="Light List Accent 3" w:semiHidden="0" w:uiPriority="66" w:unhideWhenUsed="0"/>
+    <w:lsdException w:name="Light Grid Accent 3" w:semiHidden="0" w:uiPriority="67" w:unhideWhenUsed="0"/>
+    <w:lsdException w:name="Medium Shading 1 Accent 3" w:semiHidden="0" w:uiPriority="68" w:unhideWhenUsed="0"/>
+    <w:lsdException w:name="Medium Shading 2 Accent 3" w:semiHidden="0" w:uiPriority="69" w:unhideWhenUsed="0"/>
+    <w:lsdException w:name="Medium List 1 Accent 3" w:semiHidden="0" w:uiPriority="70" w:unhideWhenUsed="0"/>
+    <w:lsdException w:name="Medium List 2 Accent 3" w:semiHidden="0" w:uiPriority="71" w:unhideWhenUsed="0"/>
+    <w:lsdException w:name="Medium Grid 1 Accent 3" w:semiHidden="0" w:uiPriority="72" w:unhideWhenUsed="0"/>
+    <w:lsdException w:name="Medium Grid 2 Accent 3" w:semiHidden="0" w:uiPriority="73" w:unhideWhenUsed="0"/>
+    <w:lsdException w:name="Medium Grid 3 Accent 3" w:semiHidden="0" w:uiPriority="60" w:unhideWhenUsed="0"/>
+    <w:lsdException w:name="Dark List Accent 3" w:semiHidden="0" w:uiPriority="61" w:unhideWhenUsed="0"/>
+    <w:lsdException w:name="Colorful Shading Accent 3" w:semiHidden="0" w:uiPriority="62" w:unhideWhenUsed="0"/>
+    <w:lsdException w:name="Colorful List Accent 3" w:semiHidden="0" w:uiPriority="63" w:unhideWhenUsed="0"/>
+    <w:lsdException w:name="Colorful Grid Accent 3" w:semiHidden="0" w:uiPriority="64" w:unhideWhenUsed="0"/>
+    <w:lsdException w:name="Light Shading Accent 4" w:semiHidden="0" w:uiPriority="65" w:unhideWhenUsed="0"/>
+    <w:lsdException w:name="Light List Accent 4" w:semiHidden="0" w:uiPriority="66" w:unhideWhenUsed="0"/>
+    <w:lsdException w:name="Light Grid Accent 4" w:semiHidden="0" w:uiPriority="67" w:unhideWhenUsed="0"/>
+    <w:lsdException w:name="Medium Shading 1 Accent 4" w:semiHidden="0" w:uiPriority="68" w:unhideWhenUsed="0"/>
+    <w:lsdException w:name="Medium Shading 2 Accent 4" w:semiHidden="0" w:uiPriority="69" w:unhideWhenUsed="0"/>
+    <w:lsdException w:name="Medium List 1 Accent 4" w:semiHidden="0" w:uiPriority="70" w:unhideWhenUsed="0"/>
+    <w:lsdException w:name="Medium List 2 Accent 4" w:semiHidden="0" w:uiPriority="71" w:unhideWhenUsed="0"/>
+    <w:lsdException w:name="Medium Grid 1 Accent 4" w:semiHidden="0" w:uiPriority="72" w:unhideWhenUsed="0"/>
+    <w:lsdException w:name="Medium Grid 2 Accent 4" w:semiHidden="0" w:uiPriority="73" w:unhideWhenUsed="0"/>
+    <w:lsdException w:name="Medium Grid 3 Accent 4" w:semiHidden="0" w:uiPriority="60" w:unhideWhenUsed="0"/>
+    <w:lsdException w:name="Dark List Accent 4" w:semiHidden="0" w:uiPriority="61" w:unhideWhenUsed="0"/>
+    <w:lsdException w:name="Colorful Shading Accent 4" w:semiHidden="0" w:uiPriority="62" w:unhideWhenUsed="0"/>
+    <w:lsdException w:name="Colorful List Accent 4" w:semiHidden="0" w:uiPriority="63" w:unhideWhenUsed="0"/>
+    <w:lsdException w:name="Colorful Grid Accent 4" w:semiHidden="0" w:uiPriority="64" w:unhideWhenUsed="0"/>
+    <w:lsdException w:name="Light Shading Accent 5" w:semiHidden="0" w:uiPriority="65" w:unhideWhenUsed="0"/>
+    <w:lsdException w:name="Light List Accent 5" w:semiHidden="0" w:uiPriority="66" w:unhideWhenUsed="0"/>
+    <w:lsdException w:name="Light Grid Accent 5" w:semiHidden="0" w:uiPriority="67" w:unhideWhenUsed="0"/>
+    <w:lsdException w:name="Medium Shading 1 Accent 5" w:semiHidden="0" w:uiPriority="68" w:unhideWhenUsed="0"/>
+    <w:lsdException w:name="Medium Shading 2 Accent 5" w:semiHidden="0" w:uiPriority="69" w:unhideWhenUsed="0"/>
+    <w:lsdException w:name="Medium List 1 Accent 5" w:semiHidden="0" w:uiPriority="70" w:unhideWhenUsed="0"/>
+    <w:lsdException w:name="Medium List 2 Accent 5" w:semiHidden="0" w:uiPriority="71" w:unhideWhenUsed="0"/>
+    <w:lsdException w:name="Medium Grid 1 Accent 5" w:semiHidden="0" w:uiPriority="72" w:unhideWhenUsed="0"/>
+    <w:lsdException w:name="Medium Grid 2 Accent 5" w:semiHidden="0" w:uiPriority="73" w:unhideWhenUsed="0"/>
+    <w:lsdException w:name="Medium Grid 3 Accent 5" w:semiHidden="0" w:uiPriority="60" w:unhideWhenUsed="0"/>
+    <w:lsdException w:name="Dark List Accent 5" w:semiHidden="0" w:uiPriority="61" w:unhideWhenUsed="0"/>
+    <w:lsdException w:name="Colorful Shading Accent 5" w:semiHidden="0" w:uiPriority="62" w:unhideWhenUsed="0"/>
+    <w:lsdException w:name="Colorful List Accent 5" w:semiHidden="0" w:uiPriority="63" w:unhideWhenUsed="0"/>
+    <w:lsdException w:name="Colorful Grid Accent 5" w:semiHidden="0" w:uiPriority="64" w:unhideWhenUsed="0"/>
+    <w:lsdException w:name="Light Shading Accent 6" w:semiHidden="0" w:uiPriority="65" w:unhideWhenUsed="0"/>
+    <w:lsdException w:name="Light List Accent 6" w:semiHidden="0" w:uiPriority="66" w:unhideWhenUsed="0"/>
+    <w:lsdException w:name="Light Grid Accent 6" w:semiHidden="0" w:uiPriority="67" w:unhideWhenUsed="0"/>
+    <w:lsdException w:name="Medium Shading 1 Accent 6" w:semiHidden="0" w:uiPriority="68" w:unhideWhenUsed="0"/>
+    <w:lsdException w:name="Medium Shading 2 Accent 6" w:semiHidden="0" w:uiPriority="69" w:unhideWhenUsed="0"/>
+    <w:lsdException w:name="Medium List 1 Accent 6" w:semiHidden="0" w:uiPriority="70" w:unhideWhenUsed="0"/>
+    <w:lsdException w:name="Medium List 2 Accent 6" w:semiHidden="0" w:uiPriority="71" w:unhideWhenUsed="0"/>
+    <w:lsdException w:name="Medium Grid 1 Accent 6" w:semiHidden="0" w:uiPriority="72" w:unhideWhenUsed="0"/>
+    <w:lsdException w:name="Medium Grid 2 Accent 6" w:semiHidden="0" w:uiPriority="73" w:unhideWhenUsed="0"/>
+    <w:lsdException w:name="Medium Grid 3 Accent 6" w:semiHidden="0" w:uiPriority="60" w:unhideWhenUsed="0"/>
+    <w:lsdException w:name="Dark List Accent 6" w:semiHidden="0" w:uiPriority="61" w:unhideWhenUsed="0"/>
+    <w:lsdException w:name="Colorful Shading Accent 6" w:semiHidden="0" w:uiPriority="62" w:unhideWhenUsed="0"/>
+    <w:lsdException w:name="Colorful List Accent 6" w:semiHidden="0" w:uiPriority="63" w:unhideWhenUsed="0"/>
+    <w:lsdException w:name="Colorful Grid Accent 6" w:semiHidden="0" w:uiPriority="64" w:unhideWhenUsed="0"/>
+    <w:lsdException w:name="Subtle Emphasis" w:semiHidden="0" w:uiPriority="65" w:unhideWhenUsed="0" w:qFormat="1"/>
+    <w:lsdException w:name="Intense Emphasis" w:semiHidden="0" w:uiPriority="66" w:unhideWhenUsed="0" w:qFormat="1"/>
+    <w:lsdException w:name="Subtle Reference" w:semiHidden="0" w:uiPriority="67" w:unhideWhenUsed="0" w:qFormat="1"/>
+    <w:lsdException w:name="Intense Reference" w:semiHidden="0" w:uiPriority="68" w:unhideWhenUsed="0" w:qFormat="1"/>
+    <w:lsdException w:name="Book Title" w:semiHidden="0" w:uiPriority="69" w:unhideWhenUsed="0" w:qFormat="1"/>
     <w:lsdException w:name="Bibliography" w:uiPriority="70"/>
-    <w:lsdException w:name="TOC Heading" w:semiHidden="1" w:uiPriority="71" w:unhideWhenUsed="1" w:qFormat="1"/>
+    <w:lsdException w:name="TOC Heading" w:uiPriority="71" w:qFormat="1"/>
   </w:latentStyles>
   <w:style w:type="paragraph" w:default="1" w:styleId="Normal">
     <w:name w:val="Normal"/>
@@ -12056,7 +12327,7 @@
 </file>
 
 <file path=customXml/itemProps1.xml><?xml version="1.0" encoding="utf-8"?>
-<ds:datastoreItem xmlns:ds="http://schemas.openxmlformats.org/officeDocument/2006/customXml" ds:itemID="{D479CCF4-00D0-4258-9002-45283CAA6E32}">
+<ds:datastoreItem xmlns:ds="http://schemas.openxmlformats.org/officeDocument/2006/customXml" ds:itemID="{9D66793D-4C34-4BDA-84F9-B763609E6FA1}">
   <ds:schemaRefs>
     <ds:schemaRef ds:uri="http://schemas.openxmlformats.org/officeDocument/2006/bibliography"/>
   </ds:schemaRefs>

</xml_diff>

<commit_message>
fix số hợp đồng chỉ còn số, bỏ text. fix null file thống kê chuyển khoản
</commit_message>
<xml_diff>
--- a/src/templates/HopDongDA.docx
+++ b/src/templates/HopDongDA.docx
@@ -108,7 +108,7 @@
                     </wp:anchor>
                   </w:drawing>
                 </mc:Choice>
-                <mc:Fallback xmlns:w16se="http://schemas.microsoft.com/office/word/2015/wordml/symex" xmlns:w15="http://schemas.microsoft.com/office/word/2012/wordml" xmlns:cx="http://schemas.microsoft.com/office/drawing/2014/chartex">
+                <mc:Fallback xmlns:cx="http://schemas.microsoft.com/office/drawing/2014/chartex" xmlns:w15="http://schemas.microsoft.com/office/word/2012/wordml" xmlns:w16se="http://schemas.microsoft.com/office/word/2015/wordml/symex">
                   <w:pict>
                     <v:line w14:anchorId="154E9606" id="Line 13" o:spid="_x0000_s1026" style="position:absolute;z-index:251657216;visibility:visible;mso-wrap-style:square;mso-width-percent:0;mso-height-percent:0;mso-wrap-distance-left:9pt;mso-wrap-distance-top:0;mso-wrap-distance-right:9pt;mso-wrap-distance-bottom:0;mso-position-horizontal:absolute;mso-position-horizontal-relative:text;mso-position-vertical:absolute;mso-position-vertical-relative:text;mso-width-percent:0;mso-height-percent:0;mso-width-relative:page;mso-height-relative:page" from="67.2pt,16.3pt" to="121.2pt,16.3pt" o:gfxdata="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"/>
                   </w:pict>
@@ -238,7 +238,7 @@
                     </wp:anchor>
                   </w:drawing>
                 </mc:Choice>
-                <mc:Fallback xmlns:w16se="http://schemas.microsoft.com/office/word/2015/wordml/symex" xmlns:w15="http://schemas.microsoft.com/office/word/2012/wordml" xmlns:cx="http://schemas.microsoft.com/office/drawing/2014/chartex">
+                <mc:Fallback xmlns:cx="http://schemas.microsoft.com/office/drawing/2014/chartex" xmlns:w15="http://schemas.microsoft.com/office/word/2012/wordml" xmlns:w16se="http://schemas.microsoft.com/office/word/2015/wordml/symex">
                   <w:pict>
                     <v:line w14:anchorId="0F6C835F" id="Line 12" o:spid="_x0000_s1026" style="position:absolute;z-index:251656192;visibility:visible;mso-wrap-style:square;mso-width-percent:0;mso-height-percent:0;mso-wrap-distance-left:9pt;mso-wrap-distance-top:0;mso-wrap-distance-right:9pt;mso-wrap-distance-bottom:0;mso-position-horizontal:absolute;mso-position-horizontal-relative:text;mso-position-vertical:absolute;mso-position-vertical-relative:text;mso-width-percent:0;mso-height-percent:0;mso-width-relative:page;mso-height-relative:page" from="62.55pt,.8pt" to="204.6pt,.8pt" o:gfxdata="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"/>
                   </w:pict>
@@ -414,6 +414,33 @@
           <w:szCs w:val="28"/>
         </w:rPr>
         <w:fldChar w:fldCharType="end"/>
+      </w:r>
+      <w:r>
+        <w:rPr>
+          <w:b/>
+          <w:sz w:val="28"/>
+          <w:szCs w:val="28"/>
+          <w:lang w:val="vi-VN"/>
+        </w:rPr>
+        <w:t xml:space="preserve"> </w:t>
+      </w:r>
+      <w:r>
+        <w:rPr>
+          <w:b/>
+          <w:sz w:val="28"/>
+          <w:szCs w:val="28"/>
+          <w:lang w:val="vi-VN"/>
+        </w:rPr>
+        <w:t>/HĐ-ĐT</w:t>
+      </w:r>
+      <w:r>
+        <w:rPr>
+          <w:spacing w:val="-6"/>
+          <w:sz w:val="28"/>
+          <w:szCs w:val="28"/>
+          <w:lang w:val="it-IT"/>
+        </w:rPr>
+        <w:t xml:space="preserve"> </w:t>
       </w:r>
       <w:r>
         <w:rPr>
@@ -4081,7 +4108,7 @@
                     </wp:anchor>
                   </w:drawing>
                 </mc:Choice>
-                <mc:Fallback xmlns:w16se="http://schemas.microsoft.com/office/word/2015/wordml/symex" xmlns:w15="http://schemas.microsoft.com/office/word/2012/wordml" xmlns:cx="http://schemas.microsoft.com/office/drawing/2014/chartex">
+                <mc:Fallback xmlns:cx="http://schemas.microsoft.com/office/drawing/2014/chartex" xmlns:w15="http://schemas.microsoft.com/office/word/2012/wordml" xmlns:w16se="http://schemas.microsoft.com/office/word/2015/wordml/symex">
                   <w:pict>
                     <v:line w14:anchorId="666C1ED4" id="Line 15" o:spid="_x0000_s1026" style="position:absolute;z-index:251659264;visibility:visible;mso-wrap-style:square;mso-width-percent:0;mso-height-percent:0;mso-wrap-distance-left:9pt;mso-wrap-distance-top:0;mso-wrap-distance-right:9pt;mso-wrap-distance-bottom:0;mso-position-horizontal:absolute;mso-position-horizontal-relative:text;mso-position-vertical:absolute;mso-position-vertical-relative:text;mso-width-percent:0;mso-height-percent:0;mso-width-relative:page;mso-height-relative:page" from="64.35pt,3.25pt" to="127.35pt,3.25pt" o:gfxdata="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"/>
                   </w:pict>
@@ -4212,7 +4239,7 @@
                     </wp:anchor>
                   </w:drawing>
                 </mc:Choice>
-                <mc:Fallback xmlns:w16se="http://schemas.microsoft.com/office/word/2015/wordml/symex" xmlns:w15="http://schemas.microsoft.com/office/word/2012/wordml" xmlns:cx="http://schemas.microsoft.com/office/drawing/2014/chartex">
+                <mc:Fallback xmlns:cx="http://schemas.microsoft.com/office/drawing/2014/chartex" xmlns:w15="http://schemas.microsoft.com/office/word/2012/wordml" xmlns:w16se="http://schemas.microsoft.com/office/word/2015/wordml/symex">
                   <w:pict>
                     <v:line w14:anchorId="009D4263" id="Line 14" o:spid="_x0000_s1026" style="position:absolute;z-index:251658240;visibility:visible;mso-wrap-style:square;mso-width-percent:0;mso-height-percent:0;mso-wrap-distance-left:9pt;mso-wrap-distance-top:0;mso-wrap-distance-right:9pt;mso-wrap-distance-bottom:0;mso-position-horizontal:absolute;mso-position-horizontal-relative:text;mso-position-vertical:absolute;mso-position-vertical-relative:text;mso-width-percent:0;mso-height-percent:0;mso-width-relative:page;mso-height-relative:page" from="63.3pt,1.75pt" to="207.3pt,1.75pt" o:gfxdata="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"/>
                   </w:pict>
@@ -4404,7 +4431,7 @@
           <w:szCs w:val="28"/>
           <w:lang w:val="vi-VN"/>
         </w:rPr>
-        <w:t>Số_</w:t>
+        <w:t>Số_thanh_lý</w:t>
       </w:r>
       <w:r>
         <w:rPr>
@@ -4412,28 +4439,52 @@
           <w:noProof/>
           <w:sz w:val="28"/>
           <w:szCs w:val="28"/>
-          <w:lang w:val="vi-VN"/>
-        </w:rPr>
-        <w:t>thanh_lý</w:t>
-      </w:r>
-      <w:bookmarkStart w:id="0" w:name="_GoBack"/>
-      <w:bookmarkEnd w:id="0"/>
+        </w:rPr>
+        <w:t>»</w:t>
+      </w:r>
       <w:r>
         <w:rPr>
           <w:i/>
-          <w:noProof/>
-          <w:sz w:val="28"/>
-          <w:szCs w:val="28"/>
-        </w:rPr>
-        <w:t>»</w:t>
+          <w:sz w:val="28"/>
+          <w:szCs w:val="28"/>
+        </w:rPr>
+        <w:fldChar w:fldCharType="end"/>
       </w:r>
       <w:r>
         <w:rPr>
           <w:i/>
           <w:sz w:val="28"/>
           <w:szCs w:val="28"/>
-        </w:rPr>
-        <w:fldChar w:fldCharType="end"/>
+          <w:lang w:val="vi-VN"/>
+        </w:rPr>
+        <w:t xml:space="preserve"> </w:t>
+      </w:r>
+      <w:r>
+        <w:rPr>
+          <w:i/>
+          <w:sz w:val="28"/>
+          <w:szCs w:val="28"/>
+          <w:lang w:val="vi-VN"/>
+        </w:rPr>
+        <w:t>/</w:t>
+      </w:r>
+      <w:r>
+        <w:rPr>
+          <w:i/>
+          <w:sz w:val="28"/>
+          <w:szCs w:val="28"/>
+          <w:lang w:val="vi-VN"/>
+        </w:rPr>
+        <w:t>HĐNT</w:t>
+      </w:r>
+      <w:r>
+        <w:rPr>
+          <w:i/>
+          <w:sz w:val="28"/>
+          <w:szCs w:val="28"/>
+          <w:lang w:val="vi-VN"/>
+        </w:rPr>
+        <w:t>-ĐT</w:t>
       </w:r>
     </w:p>
     <w:p>
@@ -4549,6 +4600,31 @@
           <w:szCs w:val="28"/>
         </w:rPr>
         <w:fldChar w:fldCharType="end"/>
+      </w:r>
+      <w:r>
+        <w:rPr>
+          <w:sz w:val="28"/>
+          <w:szCs w:val="28"/>
+          <w:lang w:val="vi-VN"/>
+        </w:rPr>
+        <w:t xml:space="preserve"> </w:t>
+      </w:r>
+      <w:r>
+        <w:rPr>
+          <w:sz w:val="28"/>
+          <w:szCs w:val="28"/>
+          <w:lang w:val="vi-VN"/>
+        </w:rPr>
+        <w:t>/HĐ-ĐT</w:t>
+      </w:r>
+      <w:r>
+        <w:rPr>
+          <w:spacing w:val="-6"/>
+          <w:sz w:val="28"/>
+          <w:szCs w:val="28"/>
+          <w:lang w:val="it-IT"/>
+        </w:rPr>
+        <w:t xml:space="preserve"> </w:t>
       </w:r>
       <w:r>
         <w:rPr>
@@ -7503,7 +7579,7 @@
                     </wp:anchor>
                   </w:drawing>
                 </mc:Choice>
-                <mc:Fallback xmlns:w16se="http://schemas.microsoft.com/office/word/2015/wordml/symex" xmlns:w15="http://schemas.microsoft.com/office/word/2012/wordml" xmlns:cx="http://schemas.microsoft.com/office/drawing/2014/chartex">
+                <mc:Fallback xmlns:cx="http://schemas.microsoft.com/office/drawing/2014/chartex" xmlns:w15="http://schemas.microsoft.com/office/word/2012/wordml" xmlns:w16se="http://schemas.microsoft.com/office/word/2015/wordml/symex">
                   <w:pict>
                     <v:line w14:anchorId="5966FF2C" id="Line 15" o:spid="_x0000_s1026" style="position:absolute;z-index:251662336;visibility:visible;mso-wrap-style:square;mso-width-percent:0;mso-height-percent:0;mso-wrap-distance-left:9pt;mso-wrap-distance-top:0;mso-wrap-distance-right:9pt;mso-wrap-distance-bottom:0;mso-position-horizontal:absolute;mso-position-horizontal-relative:text;mso-position-vertical:absolute;mso-position-vertical-relative:text;mso-width-percent:0;mso-height-percent:0;mso-width-relative:page;mso-height-relative:page" from="64.35pt,3.25pt" to="127.35pt,3.25pt" o:gfxdata="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"/>
                   </w:pict>
@@ -7634,7 +7710,7 @@
                     </wp:anchor>
                   </w:drawing>
                 </mc:Choice>
-                <mc:Fallback xmlns:w16se="http://schemas.microsoft.com/office/word/2015/wordml/symex" xmlns:w15="http://schemas.microsoft.com/office/word/2012/wordml" xmlns:cx="http://schemas.microsoft.com/office/drawing/2014/chartex">
+                <mc:Fallback xmlns:cx="http://schemas.microsoft.com/office/drawing/2014/chartex" xmlns:w15="http://schemas.microsoft.com/office/word/2012/wordml" xmlns:w16se="http://schemas.microsoft.com/office/word/2015/wordml/symex">
                   <w:pict>
                     <v:line w14:anchorId="583E1977" id="Line 14" o:spid="_x0000_s1026" style="position:absolute;z-index:251661312;visibility:visible;mso-wrap-style:square;mso-width-percent:0;mso-height-percent:0;mso-wrap-distance-left:9pt;mso-wrap-distance-top:0;mso-wrap-distance-right:9pt;mso-wrap-distance-bottom:0;mso-position-horizontal:absolute;mso-position-horizontal-relative:text;mso-position-vertical:absolute;mso-position-vertical-relative:text;mso-width-percent:0;mso-height-percent:0;mso-width-relative:page;mso-height-relative:page" from="63.3pt,1.75pt" to="207.3pt,1.75pt" o:gfxdata="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"/>
                   </w:pict>
@@ -7869,6 +7945,31 @@
       </w:r>
       <w:r>
         <w:rPr>
+          <w:sz w:val="28"/>
+          <w:szCs w:val="28"/>
+          <w:lang w:val="vi-VN"/>
+        </w:rPr>
+        <w:t xml:space="preserve"> </w:t>
+      </w:r>
+      <w:r>
+        <w:rPr>
+          <w:sz w:val="28"/>
+          <w:szCs w:val="28"/>
+          <w:lang w:val="vi-VN"/>
+        </w:rPr>
+        <w:t>/HĐ-ĐT</w:t>
+      </w:r>
+      <w:r>
+        <w:rPr>
+          <w:spacing w:val="-6"/>
+          <w:sz w:val="28"/>
+          <w:szCs w:val="28"/>
+          <w:lang w:val="it-IT"/>
+        </w:rPr>
+        <w:t xml:space="preserve"> </w:t>
+      </w:r>
+      <w:r>
+        <w:rPr>
           <w:spacing w:val="-6"/>
           <w:sz w:val="28"/>
           <w:szCs w:val="28"/>
@@ -7995,22 +8096,13 @@
           <w:szCs w:val="28"/>
           <w:lang w:val="vi-VN"/>
         </w:rPr>
-        <w:t>Số_</w:t>
+        <w:t>Số_thanh_lý</w:t>
       </w:r>
       <w:r>
         <w:rPr>
           <w:noProof/>
           <w:sz w:val="28"/>
           <w:szCs w:val="28"/>
-          <w:lang w:val="vi-VN"/>
-        </w:rPr>
-        <w:t>thanh_lý</w:t>
-      </w:r>
-      <w:r>
-        <w:rPr>
-          <w:noProof/>
-          <w:sz w:val="28"/>
-          <w:szCs w:val="28"/>
         </w:rPr>
         <w:t>»</w:t>
       </w:r>
@@ -8023,10 +8115,42 @@
       </w:r>
       <w:r>
         <w:rPr>
-          <w:iCs/>
-          <w:sz w:val="28"/>
-          <w:szCs w:val="28"/>
-          <w:lang w:val="it-IT"/>
+          <w:sz w:val="28"/>
+          <w:szCs w:val="28"/>
+          <w:lang w:val="vi-VN"/>
+        </w:rPr>
+        <w:t xml:space="preserve"> </w:t>
+      </w:r>
+      <w:r>
+        <w:rPr>
+          <w:sz w:val="28"/>
+          <w:szCs w:val="28"/>
+          <w:lang w:val="vi-VN"/>
+        </w:rPr>
+        <w:t>/</w:t>
+      </w:r>
+      <w:r>
+        <w:rPr>
+          <w:sz w:val="28"/>
+          <w:szCs w:val="28"/>
+          <w:lang w:val="vi-VN"/>
+        </w:rPr>
+        <w:t>HĐNT</w:t>
+      </w:r>
+      <w:r>
+        <w:rPr>
+          <w:sz w:val="28"/>
+          <w:szCs w:val="28"/>
+          <w:lang w:val="vi-VN"/>
+        </w:rPr>
+        <w:t>-ĐT</w:t>
+      </w:r>
+      <w:r>
+        <w:rPr>
+          <w:spacing w:val="-6"/>
+          <w:sz w:val="28"/>
+          <w:szCs w:val="28"/>
+          <w:lang w:val="vi-VN"/>
         </w:rPr>
         <w:t xml:space="preserve"> </w:t>
       </w:r>
@@ -10386,6 +10510,33 @@
           <w:szCs w:val="28"/>
         </w:rPr>
         <w:fldChar w:fldCharType="end"/>
+      </w:r>
+      <w:r>
+        <w:rPr>
+          <w:sz w:val="28"/>
+          <w:szCs w:val="28"/>
+          <w:lang w:val="vi-VN"/>
+        </w:rPr>
+        <w:t xml:space="preserve"> </w:t>
+      </w:r>
+      <w:bookmarkStart w:id="0" w:name="_GoBack"/>
+      <w:bookmarkEnd w:id="0"/>
+      <w:r>
+        <w:rPr>
+          <w:sz w:val="28"/>
+          <w:szCs w:val="28"/>
+          <w:lang w:val="vi-VN"/>
+        </w:rPr>
+        <w:t>/HĐ-ĐT</w:t>
+      </w:r>
+      <w:r>
+        <w:rPr>
+          <w:spacing w:val="-6"/>
+          <w:sz w:val="28"/>
+          <w:szCs w:val="28"/>
+          <w:lang w:val="it-IT"/>
+        </w:rPr>
+        <w:t xml:space="preserve"> </w:t>
       </w:r>
       <w:r>
         <w:rPr>
@@ -12316,7 +12467,7 @@
   <a:extraClrSchemeLst/>
   <a:extLst>
     <a:ext uri="{05A4C25C-085E-4340-85A3-A5531E510DB2}">
-      <thm15:themeFamily xmlns:thm15="http://schemas.microsoft.com/office/thememl/2012/main" xmlns="" name="Office Theme" id="{62F939B6-93AF-4DB8-9C6B-D6C7DFDC589F}" vid="{4A3C46E8-61CC-4603-A589-7422A47A8E4A}"/>
+      <thm15:themeFamily xmlns="" xmlns:thm15="http://schemas.microsoft.com/office/thememl/2012/main" name="Office Theme" id="{62F939B6-93AF-4DB8-9C6B-D6C7DFDC589F}" vid="{4A3C46E8-61CC-4603-A589-7422A47A8E4A}"/>
     </a:ext>
   </a:extLst>
 </a:theme>
@@ -12327,7 +12478,7 @@
 </file>
 
 <file path=customXml/itemProps1.xml><?xml version="1.0" encoding="utf-8"?>
-<ds:datastoreItem xmlns:ds="http://schemas.openxmlformats.org/officeDocument/2006/customXml" ds:itemID="{9D66793D-4C34-4BDA-84F9-B763609E6FA1}">
+<ds:datastoreItem xmlns:ds="http://schemas.openxmlformats.org/officeDocument/2006/customXml" ds:itemID="{DAA7F5CD-DDE8-48FE-BED5-74E0CE523C25}">
   <ds:schemaRefs>
     <ds:schemaRef ds:uri="http://schemas.openxmlformats.org/officeDocument/2006/bibliography"/>
   </ds:schemaRefs>

</xml_diff>

<commit_message>
fix số hợp đồng all. version final
</commit_message>
<xml_diff>
--- a/src/templates/HopDongDA.docx
+++ b/src/templates/HopDongDA.docx
@@ -108,7 +108,7 @@
                     </wp:anchor>
                   </w:drawing>
                 </mc:Choice>
-                <mc:Fallback xmlns:cx="http://schemas.microsoft.com/office/drawing/2014/chartex" xmlns:w15="http://schemas.microsoft.com/office/word/2012/wordml" xmlns:w16se="http://schemas.microsoft.com/office/word/2015/wordml/symex">
+                <mc:Fallback xmlns:w16se="http://schemas.microsoft.com/office/word/2015/wordml/symex" xmlns:w15="http://schemas.microsoft.com/office/word/2012/wordml" xmlns:cx="http://schemas.microsoft.com/office/drawing/2014/chartex">
                   <w:pict>
                     <v:line w14:anchorId="154E9606" id="Line 13" o:spid="_x0000_s1026" style="position:absolute;z-index:251657216;visibility:visible;mso-wrap-style:square;mso-width-percent:0;mso-height-percent:0;mso-wrap-distance-left:9pt;mso-wrap-distance-top:0;mso-wrap-distance-right:9pt;mso-wrap-distance-bottom:0;mso-position-horizontal:absolute;mso-position-horizontal-relative:text;mso-position-vertical:absolute;mso-position-vertical-relative:text;mso-width-percent:0;mso-height-percent:0;mso-width-relative:page;mso-height-relative:page" from="67.2pt,16.3pt" to="121.2pt,16.3pt" o:gfxdata="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"/>
                   </w:pict>
@@ -238,7 +238,7 @@
                     </wp:anchor>
                   </w:drawing>
                 </mc:Choice>
-                <mc:Fallback xmlns:cx="http://schemas.microsoft.com/office/drawing/2014/chartex" xmlns:w15="http://schemas.microsoft.com/office/word/2012/wordml" xmlns:w16se="http://schemas.microsoft.com/office/word/2015/wordml/symex">
+                <mc:Fallback xmlns:w16se="http://schemas.microsoft.com/office/word/2015/wordml/symex" xmlns:w15="http://schemas.microsoft.com/office/word/2012/wordml" xmlns:cx="http://schemas.microsoft.com/office/drawing/2014/chartex">
                   <w:pict>
                     <v:line w14:anchorId="0F6C835F" id="Line 12" o:spid="_x0000_s1026" style="position:absolute;z-index:251656192;visibility:visible;mso-wrap-style:square;mso-width-percent:0;mso-height-percent:0;mso-wrap-distance-left:9pt;mso-wrap-distance-top:0;mso-wrap-distance-right:9pt;mso-wrap-distance-bottom:0;mso-position-horizontal:absolute;mso-position-horizontal-relative:text;mso-position-vertical:absolute;mso-position-vertical-relative:text;mso-width-percent:0;mso-height-percent:0;mso-width-relative:page;mso-height-relative:page" from="62.55pt,.8pt" to="204.6pt,.8pt" o:gfxdata="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"/>
                   </w:pict>
@@ -4108,7 +4108,7 @@
                     </wp:anchor>
                   </w:drawing>
                 </mc:Choice>
-                <mc:Fallback xmlns:cx="http://schemas.microsoft.com/office/drawing/2014/chartex" xmlns:w15="http://schemas.microsoft.com/office/word/2012/wordml" xmlns:w16se="http://schemas.microsoft.com/office/word/2015/wordml/symex">
+                <mc:Fallback xmlns:w16se="http://schemas.microsoft.com/office/word/2015/wordml/symex" xmlns:w15="http://schemas.microsoft.com/office/word/2012/wordml" xmlns:cx="http://schemas.microsoft.com/office/drawing/2014/chartex">
                   <w:pict>
                     <v:line w14:anchorId="666C1ED4" id="Line 15" o:spid="_x0000_s1026" style="position:absolute;z-index:251659264;visibility:visible;mso-wrap-style:square;mso-width-percent:0;mso-height-percent:0;mso-wrap-distance-left:9pt;mso-wrap-distance-top:0;mso-wrap-distance-right:9pt;mso-wrap-distance-bottom:0;mso-position-horizontal:absolute;mso-position-horizontal-relative:text;mso-position-vertical:absolute;mso-position-vertical-relative:text;mso-width-percent:0;mso-height-percent:0;mso-width-relative:page;mso-height-relative:page" from="64.35pt,3.25pt" to="127.35pt,3.25pt" o:gfxdata="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"/>
                   </w:pict>
@@ -4239,7 +4239,7 @@
                     </wp:anchor>
                   </w:drawing>
                 </mc:Choice>
-                <mc:Fallback xmlns:cx="http://schemas.microsoft.com/office/drawing/2014/chartex" xmlns:w15="http://schemas.microsoft.com/office/word/2012/wordml" xmlns:w16se="http://schemas.microsoft.com/office/word/2015/wordml/symex">
+                <mc:Fallback xmlns:w16se="http://schemas.microsoft.com/office/word/2015/wordml/symex" xmlns:w15="http://schemas.microsoft.com/office/word/2012/wordml" xmlns:cx="http://schemas.microsoft.com/office/drawing/2014/chartex">
                   <w:pict>
                     <v:line w14:anchorId="009D4263" id="Line 14" o:spid="_x0000_s1026" style="position:absolute;z-index:251658240;visibility:visible;mso-wrap-style:square;mso-width-percent:0;mso-height-percent:0;mso-wrap-distance-left:9pt;mso-wrap-distance-top:0;mso-wrap-distance-right:9pt;mso-wrap-distance-bottom:0;mso-position-horizontal:absolute;mso-position-horizontal-relative:text;mso-position-vertical:absolute;mso-position-vertical-relative:text;mso-width-percent:0;mso-height-percent:0;mso-width-relative:page;mso-height-relative:page" from="63.3pt,1.75pt" to="207.3pt,1.75pt" o:gfxdata="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"/>
                   </w:pict>
@@ -4466,25 +4466,7 @@
           <w:szCs w:val="28"/>
           <w:lang w:val="vi-VN"/>
         </w:rPr>
-        <w:t>/</w:t>
-      </w:r>
-      <w:r>
-        <w:rPr>
-          <w:i/>
-          <w:sz w:val="28"/>
-          <w:szCs w:val="28"/>
-          <w:lang w:val="vi-VN"/>
-        </w:rPr>
-        <w:t>HĐNT</w:t>
-      </w:r>
-      <w:r>
-        <w:rPr>
-          <w:i/>
-          <w:sz w:val="28"/>
-          <w:szCs w:val="28"/>
-          <w:lang w:val="vi-VN"/>
-        </w:rPr>
-        <w:t>-ĐT</w:t>
+        <w:t>/HĐNT-ĐT</w:t>
       </w:r>
     </w:p>
     <w:p>
@@ -4607,15 +4589,7 @@
           <w:szCs w:val="28"/>
           <w:lang w:val="vi-VN"/>
         </w:rPr>
-        <w:t xml:space="preserve"> </w:t>
-      </w:r>
-      <w:r>
-        <w:rPr>
-          <w:sz w:val="28"/>
-          <w:szCs w:val="28"/>
-          <w:lang w:val="vi-VN"/>
-        </w:rPr>
-        <w:t>/HĐ-ĐT</w:t>
+        <w:t xml:space="preserve"> /HĐ-ĐT</w:t>
       </w:r>
       <w:r>
         <w:rPr>
@@ -7011,6 +6985,16 @@
         </w:rPr>
         <w:fldChar w:fldCharType="end"/>
       </w:r>
+      <w:r>
+        <w:rPr>
+          <w:sz w:val="28"/>
+          <w:szCs w:val="28"/>
+          <w:lang w:val="vi-VN"/>
+        </w:rPr>
+        <w:t xml:space="preserve"> /HĐ-ĐT</w:t>
+      </w:r>
+      <w:bookmarkStart w:id="0" w:name="_GoBack"/>
+      <w:bookmarkEnd w:id="0"/>
       <w:r>
         <w:rPr>
           <w:sz w:val="28"/>
@@ -7579,7 +7563,7 @@
                     </wp:anchor>
                   </w:drawing>
                 </mc:Choice>
-                <mc:Fallback xmlns:cx="http://schemas.microsoft.com/office/drawing/2014/chartex" xmlns:w15="http://schemas.microsoft.com/office/word/2012/wordml" xmlns:w16se="http://schemas.microsoft.com/office/word/2015/wordml/symex">
+                <mc:Fallback xmlns:w16se="http://schemas.microsoft.com/office/word/2015/wordml/symex" xmlns:w15="http://schemas.microsoft.com/office/word/2012/wordml" xmlns:cx="http://schemas.microsoft.com/office/drawing/2014/chartex">
                   <w:pict>
                     <v:line w14:anchorId="5966FF2C" id="Line 15" o:spid="_x0000_s1026" style="position:absolute;z-index:251662336;visibility:visible;mso-wrap-style:square;mso-width-percent:0;mso-height-percent:0;mso-wrap-distance-left:9pt;mso-wrap-distance-top:0;mso-wrap-distance-right:9pt;mso-wrap-distance-bottom:0;mso-position-horizontal:absolute;mso-position-horizontal-relative:text;mso-position-vertical:absolute;mso-position-vertical-relative:text;mso-width-percent:0;mso-height-percent:0;mso-width-relative:page;mso-height-relative:page" from="64.35pt,3.25pt" to="127.35pt,3.25pt" o:gfxdata="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"/>
                   </w:pict>
@@ -7710,7 +7694,7 @@
                     </wp:anchor>
                   </w:drawing>
                 </mc:Choice>
-                <mc:Fallback xmlns:cx="http://schemas.microsoft.com/office/drawing/2014/chartex" xmlns:w15="http://schemas.microsoft.com/office/word/2012/wordml" xmlns:w16se="http://schemas.microsoft.com/office/word/2015/wordml/symex">
+                <mc:Fallback xmlns:w16se="http://schemas.microsoft.com/office/word/2015/wordml/symex" xmlns:w15="http://schemas.microsoft.com/office/word/2012/wordml" xmlns:cx="http://schemas.microsoft.com/office/drawing/2014/chartex">
                   <w:pict>
                     <v:line w14:anchorId="583E1977" id="Line 14" o:spid="_x0000_s1026" style="position:absolute;z-index:251661312;visibility:visible;mso-wrap-style:square;mso-width-percent:0;mso-height-percent:0;mso-wrap-distance-left:9pt;mso-wrap-distance-top:0;mso-wrap-distance-right:9pt;mso-wrap-distance-bottom:0;mso-position-horizontal:absolute;mso-position-horizontal-relative:text;mso-position-vertical:absolute;mso-position-vertical-relative:text;mso-width-percent:0;mso-height-percent:0;mso-width-relative:page;mso-height-relative:page" from="63.3pt,1.75pt" to="207.3pt,1.75pt" o:gfxdata="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"/>
                   </w:pict>
@@ -7949,15 +7933,7 @@
           <w:szCs w:val="28"/>
           <w:lang w:val="vi-VN"/>
         </w:rPr>
-        <w:t xml:space="preserve"> </w:t>
-      </w:r>
-      <w:r>
-        <w:rPr>
-          <w:sz w:val="28"/>
-          <w:szCs w:val="28"/>
-          <w:lang w:val="vi-VN"/>
-        </w:rPr>
-        <w:t>/HĐ-ĐT</w:t>
+        <w:t xml:space="preserve"> /HĐ-ĐT</w:t>
       </w:r>
       <w:r>
         <w:rPr>
@@ -8119,31 +8095,7 @@
           <w:szCs w:val="28"/>
           <w:lang w:val="vi-VN"/>
         </w:rPr>
-        <w:t xml:space="preserve"> </w:t>
-      </w:r>
-      <w:r>
-        <w:rPr>
-          <w:sz w:val="28"/>
-          <w:szCs w:val="28"/>
-          <w:lang w:val="vi-VN"/>
-        </w:rPr>
-        <w:t>/</w:t>
-      </w:r>
-      <w:r>
-        <w:rPr>
-          <w:sz w:val="28"/>
-          <w:szCs w:val="28"/>
-          <w:lang w:val="vi-VN"/>
-        </w:rPr>
-        <w:t>HĐNT</w:t>
-      </w:r>
-      <w:r>
-        <w:rPr>
-          <w:sz w:val="28"/>
-          <w:szCs w:val="28"/>
-          <w:lang w:val="vi-VN"/>
-        </w:rPr>
-        <w:t>-ĐT</w:t>
+        <w:t xml:space="preserve"> /HĐNT-ĐT</w:t>
       </w:r>
       <w:r>
         <w:rPr>
@@ -10519,8 +10471,6 @@
         </w:rPr>
         <w:t xml:space="preserve"> </w:t>
       </w:r>
-      <w:bookmarkStart w:id="0" w:name="_GoBack"/>
-      <w:bookmarkEnd w:id="0"/>
       <w:r>
         <w:rPr>
           <w:sz w:val="28"/>
@@ -12467,7 +12417,7 @@
   <a:extraClrSchemeLst/>
   <a:extLst>
     <a:ext uri="{05A4C25C-085E-4340-85A3-A5531E510DB2}">
-      <thm15:themeFamily xmlns="" xmlns:thm15="http://schemas.microsoft.com/office/thememl/2012/main" name="Office Theme" id="{62F939B6-93AF-4DB8-9C6B-D6C7DFDC589F}" vid="{4A3C46E8-61CC-4603-A589-7422A47A8E4A}"/>
+      <thm15:themeFamily xmlns:thm15="http://schemas.microsoft.com/office/thememl/2012/main" xmlns="" name="Office Theme" id="{62F939B6-93AF-4DB8-9C6B-D6C7DFDC589F}" vid="{4A3C46E8-61CC-4603-A589-7422A47A8E4A}"/>
     </a:ext>
   </a:extLst>
 </a:theme>
@@ -12478,7 +12428,7 @@
 </file>
 
 <file path=customXml/itemProps1.xml><?xml version="1.0" encoding="utf-8"?>
-<ds:datastoreItem xmlns:ds="http://schemas.openxmlformats.org/officeDocument/2006/customXml" ds:itemID="{DAA7F5CD-DDE8-48FE-BED5-74E0CE523C25}">
+<ds:datastoreItem xmlns:ds="http://schemas.openxmlformats.org/officeDocument/2006/customXml" ds:itemID="{35640CE3-5567-4E94-B208-B609858136DA}">
   <ds:schemaRefs>
     <ds:schemaRef ds:uri="http://schemas.openxmlformats.org/officeDocument/2006/bibliography"/>
   </ds:schemaRefs>

</xml_diff>

<commit_message>
fix (đồ án): xuất hợp đồng
</commit_message>
<xml_diff>
--- a/src/templates/HopDongDA.docx
+++ b/src/templates/HopDongDA.docx
@@ -1,6 +1,6 @@
 
 <file path=word/document.xml><?xml version="1.0" encoding="utf-8"?>
-<w:document xmlns:wpc="http://schemas.microsoft.com/office/word/2010/wordprocessingCanvas" xmlns:mc="http://schemas.openxmlformats.org/markup-compatibility/2006" xmlns:o="urn:schemas-microsoft-com:office:office" xmlns:r="http://schemas.openxmlformats.org/officeDocument/2006/relationships" xmlns:m="http://schemas.openxmlformats.org/officeDocument/2006/math" xmlns:v="urn:schemas-microsoft-com:vml" xmlns:wp14="http://schemas.microsoft.com/office/word/2010/wordprocessingDrawing" xmlns:wp="http://schemas.openxmlformats.org/drawingml/2006/wordprocessingDrawing" xmlns:w10="urn:schemas-microsoft-com:office:word" xmlns:w="http://schemas.openxmlformats.org/wordprocessingml/2006/main" xmlns:w14="http://schemas.microsoft.com/office/word/2010/wordml" xmlns:wpg="http://schemas.microsoft.com/office/word/2010/wordprocessingGroup" xmlns:wpi="http://schemas.microsoft.com/office/word/2010/wordprocessingInk" xmlns:wne="http://schemas.microsoft.com/office/word/2006/wordml" xmlns:wps="http://schemas.microsoft.com/office/word/2010/wordprocessingShape" mc:Ignorable="w14 wp14">
+<w:document xmlns:wpc="http://schemas.microsoft.com/office/word/2010/wordprocessingCanvas" xmlns:mc="http://schemas.openxmlformats.org/markup-compatibility/2006" xmlns:o="urn:schemas-microsoft-com:office:office" xmlns:r="http://schemas.openxmlformats.org/officeDocument/2006/relationships" xmlns:m="http://schemas.openxmlformats.org/officeDocument/2006/math" xmlns:v="urn:schemas-microsoft-com:vml" xmlns:wp14="http://schemas.microsoft.com/office/word/2010/wordprocessingDrawing" xmlns:wp="http://schemas.openxmlformats.org/drawingml/2006/wordprocessingDrawing" xmlns:w10="urn:schemas-microsoft-com:office:word" xmlns:w="http://schemas.openxmlformats.org/wordprocessingml/2006/main" xmlns:w14="http://schemas.microsoft.com/office/word/2010/wordml" xmlns:w15="http://schemas.microsoft.com/office/word/2012/wordml" xmlns:wpg="http://schemas.microsoft.com/office/word/2010/wordprocessingGroup" xmlns:wpi="http://schemas.microsoft.com/office/word/2010/wordprocessingInk" xmlns:wne="http://schemas.microsoft.com/office/word/2006/wordml" xmlns:wps="http://schemas.microsoft.com/office/word/2010/wordprocessingShape" mc:Ignorable="w14 w15 wp14">
   <w:body>
     <w:tbl>
       <w:tblPr>
@@ -108,9 +108,9 @@
                     </wp:anchor>
                   </w:drawing>
                 </mc:Choice>
-                <mc:Fallback xmlns:cx="http://schemas.microsoft.com/office/drawing/2014/chartex" xmlns:w15="http://schemas.microsoft.com/office/word/2012/wordml" xmlns:w16se="http://schemas.microsoft.com/office/word/2015/wordml/symex">
+                <mc:Fallback>
                   <w:pict>
-                    <v:line w14:anchorId="154E9606" id="Line 13" o:spid="_x0000_s1026" style="position:absolute;z-index:251657216;visibility:visible;mso-wrap-style:square;mso-width-percent:0;mso-height-percent:0;mso-wrap-distance-left:9pt;mso-wrap-distance-top:0;mso-wrap-distance-right:9pt;mso-wrap-distance-bottom:0;mso-position-horizontal:absolute;mso-position-horizontal-relative:text;mso-position-vertical:absolute;mso-position-vertical-relative:text;mso-width-percent:0;mso-height-percent:0;mso-width-relative:page;mso-height-relative:page" from="67.2pt,16.3pt" to="121.2pt,16.3pt" o:gfxdata="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"/>
+                    <v:line w14:anchorId="3662E03C" id="Line 13" o:spid="_x0000_s1026" style="position:absolute;z-index:251657216;visibility:visible;mso-wrap-style:square;mso-width-percent:0;mso-height-percent:0;mso-wrap-distance-left:9pt;mso-wrap-distance-top:0;mso-wrap-distance-right:9pt;mso-wrap-distance-bottom:0;mso-position-horizontal:absolute;mso-position-horizontal-relative:text;mso-position-vertical:absolute;mso-position-vertical-relative:text;mso-width-percent:0;mso-height-percent:0;mso-width-relative:page;mso-height-relative:page" from="67.2pt,16.3pt" to="121.2pt,16.3pt" o:gfxdata="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"/>
                   </w:pict>
                 </mc:Fallback>
               </mc:AlternateContent>
@@ -238,9 +238,9 @@
                     </wp:anchor>
                   </w:drawing>
                 </mc:Choice>
-                <mc:Fallback xmlns:cx="http://schemas.microsoft.com/office/drawing/2014/chartex" xmlns:w15="http://schemas.microsoft.com/office/word/2012/wordml" xmlns:w16se="http://schemas.microsoft.com/office/word/2015/wordml/symex">
+                <mc:Fallback>
                   <w:pict>
-                    <v:line w14:anchorId="0F6C835F" id="Line 12" o:spid="_x0000_s1026" style="position:absolute;z-index:251656192;visibility:visible;mso-wrap-style:square;mso-width-percent:0;mso-height-percent:0;mso-wrap-distance-left:9pt;mso-wrap-distance-top:0;mso-wrap-distance-right:9pt;mso-wrap-distance-bottom:0;mso-position-horizontal:absolute;mso-position-horizontal-relative:text;mso-position-vertical:absolute;mso-position-vertical-relative:text;mso-width-percent:0;mso-height-percent:0;mso-width-relative:page;mso-height-relative:page" from="62.55pt,.8pt" to="204.6pt,.8pt" o:gfxdata="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"/>
+                    <v:line w14:anchorId="32F5A5EC" id="Line 12" o:spid="_x0000_s1026" style="position:absolute;z-index:251656192;visibility:visible;mso-wrap-style:square;mso-width-percent:0;mso-height-percent:0;mso-wrap-distance-left:9pt;mso-wrap-distance-top:0;mso-wrap-distance-right:9pt;mso-wrap-distance-bottom:0;mso-position-horizontal:absolute;mso-position-horizontal-relative:text;mso-position-vertical:absolute;mso-position-vertical-relative:text;mso-width-percent:0;mso-height-percent:0;mso-width-relative:page;mso-height-relative:page" from="62.55pt,.8pt" to="204.6pt,.8pt" o:gfxdata="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"/>
                   </w:pict>
                 </mc:Fallback>
               </mc:AlternateContent>
@@ -2814,28 +2814,43 @@
           <w:sz w:val="28"/>
           <w:szCs w:val="28"/>
         </w:rPr>
-        <w:t>100</w:t>
-      </w:r>
-      <w:r>
-        <w:rPr>
-          <w:sz w:val="28"/>
-          <w:szCs w:val="28"/>
-          <w:lang w:val="vi-VN"/>
-        </w:rPr>
-        <w:t>.</w:t>
-      </w:r>
-      <w:r>
-        <w:rPr>
-          <w:sz w:val="28"/>
-          <w:szCs w:val="28"/>
-        </w:rPr>
-        <w:t>000</w:t>
-      </w:r>
-      <w:r>
-        <w:rPr>
-          <w:sz w:val="28"/>
-          <w:szCs w:val="28"/>
-          <w:lang w:val="vi-VN"/>
+        <w:fldChar w:fldCharType="begin"/>
+      </w:r>
+      <w:r>
+        <w:rPr>
+          <w:sz w:val="28"/>
+          <w:szCs w:val="28"/>
+          <w:lang w:val="vi-VN"/>
+        </w:rPr>
+        <w:instrText xml:space="preserve"> MERGEFIELD  Mức_tiền </w:instrText>
+      </w:r>
+      <w:r>
+        <w:rPr>
+          <w:sz w:val="28"/>
+          <w:szCs w:val="28"/>
+        </w:rPr>
+        <w:fldChar w:fldCharType="separate"/>
+      </w:r>
+      <w:r>
+        <w:rPr>
+          <w:noProof/>
+          <w:sz w:val="28"/>
+          <w:szCs w:val="28"/>
+          <w:lang w:val="vi-VN"/>
+        </w:rPr>
+        <w:t>«Mức_tiền»</w:t>
+      </w:r>
+      <w:r>
+        <w:rPr>
+          <w:sz w:val="28"/>
+          <w:szCs w:val="28"/>
+        </w:rPr>
+        <w:fldChar w:fldCharType="end"/>
+      </w:r>
+      <w:r>
+        <w:rPr>
+          <w:sz w:val="28"/>
+          <w:szCs w:val="28"/>
         </w:rPr>
         <w:t xml:space="preserve"> </w:t>
       </w:r>
@@ -4108,9 +4123,9 @@
                     </wp:anchor>
                   </w:drawing>
                 </mc:Choice>
-                <mc:Fallback xmlns:cx="http://schemas.microsoft.com/office/drawing/2014/chartex" xmlns:w15="http://schemas.microsoft.com/office/word/2012/wordml" xmlns:w16se="http://schemas.microsoft.com/office/word/2015/wordml/symex">
+                <mc:Fallback>
                   <w:pict>
-                    <v:line w14:anchorId="666C1ED4" id="Line 15" o:spid="_x0000_s1026" style="position:absolute;z-index:251659264;visibility:visible;mso-wrap-style:square;mso-width-percent:0;mso-height-percent:0;mso-wrap-distance-left:9pt;mso-wrap-distance-top:0;mso-wrap-distance-right:9pt;mso-wrap-distance-bottom:0;mso-position-horizontal:absolute;mso-position-horizontal-relative:text;mso-position-vertical:absolute;mso-position-vertical-relative:text;mso-width-percent:0;mso-height-percent:0;mso-width-relative:page;mso-height-relative:page" from="64.35pt,3.25pt" to="127.35pt,3.25pt" o:gfxdata="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"/>
+                    <v:line w14:anchorId="0063110D" id="Line 15" o:spid="_x0000_s1026" style="position:absolute;z-index:251659264;visibility:visible;mso-wrap-style:square;mso-width-percent:0;mso-height-percent:0;mso-wrap-distance-left:9pt;mso-wrap-distance-top:0;mso-wrap-distance-right:9pt;mso-wrap-distance-bottom:0;mso-position-horizontal:absolute;mso-position-horizontal-relative:text;mso-position-vertical:absolute;mso-position-vertical-relative:text;mso-width-percent:0;mso-height-percent:0;mso-width-relative:page;mso-height-relative:page" from="64.35pt,3.25pt" to="127.35pt,3.25pt" o:gfxdata="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"/>
                   </w:pict>
                 </mc:Fallback>
               </mc:AlternateContent>
@@ -4239,9 +4254,9 @@
                     </wp:anchor>
                   </w:drawing>
                 </mc:Choice>
-                <mc:Fallback xmlns:cx="http://schemas.microsoft.com/office/drawing/2014/chartex" xmlns:w15="http://schemas.microsoft.com/office/word/2012/wordml" xmlns:w16se="http://schemas.microsoft.com/office/word/2015/wordml/symex">
+                <mc:Fallback>
                   <w:pict>
-                    <v:line w14:anchorId="009D4263" id="Line 14" o:spid="_x0000_s1026" style="position:absolute;z-index:251658240;visibility:visible;mso-wrap-style:square;mso-width-percent:0;mso-height-percent:0;mso-wrap-distance-left:9pt;mso-wrap-distance-top:0;mso-wrap-distance-right:9pt;mso-wrap-distance-bottom:0;mso-position-horizontal:absolute;mso-position-horizontal-relative:text;mso-position-vertical:absolute;mso-position-vertical-relative:text;mso-width-percent:0;mso-height-percent:0;mso-width-relative:page;mso-height-relative:page" from="63.3pt,1.75pt" to="207.3pt,1.75pt" o:gfxdata="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"/>
+                    <v:line w14:anchorId="39CB019C" id="Line 14" o:spid="_x0000_s1026" style="position:absolute;z-index:251658240;visibility:visible;mso-wrap-style:square;mso-width-percent:0;mso-height-percent:0;mso-wrap-distance-left:9pt;mso-wrap-distance-top:0;mso-wrap-distance-right:9pt;mso-wrap-distance-bottom:0;mso-position-horizontal:absolute;mso-position-horizontal-relative:text;mso-position-vertical:absolute;mso-position-vertical-relative:text;mso-width-percent:0;mso-height-percent:0;mso-width-relative:page;mso-height-relative:page" from="63.3pt,1.75pt" to="207.3pt,1.75pt" o:gfxdata="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"/>
                   </w:pict>
                 </mc:Fallback>
               </mc:AlternateContent>
@@ -6414,31 +6429,53 @@
           <w:sz w:val="28"/>
           <w:szCs w:val="28"/>
         </w:rPr>
-        <w:t>100</w:t>
-      </w:r>
-      <w:r>
-        <w:rPr>
-          <w:sz w:val="28"/>
-          <w:szCs w:val="28"/>
-          <w:lang w:val="vi-VN"/>
-        </w:rPr>
-        <w:t>.</w:t>
-      </w:r>
-      <w:r>
-        <w:rPr>
-          <w:sz w:val="28"/>
-          <w:szCs w:val="28"/>
-          <w:lang w:val="vi-VN"/>
-        </w:rPr>
-        <w:t>000</w:t>
-      </w:r>
-      <w:r>
-        <w:rPr>
-          <w:sz w:val="28"/>
-          <w:szCs w:val="28"/>
-          <w:lang w:val="pt-BR"/>
-        </w:rPr>
-        <w:t xml:space="preserve"> đ = </w:t>
+        <w:fldChar w:fldCharType="begin"/>
+      </w:r>
+      <w:r>
+        <w:rPr>
+          <w:sz w:val="28"/>
+          <w:szCs w:val="28"/>
+          <w:lang w:val="vi-VN"/>
+        </w:rPr>
+        <w:instrText xml:space="preserve"> MERGEFIELD  Mức_tiền </w:instrText>
+      </w:r>
+      <w:r>
+        <w:rPr>
+          <w:sz w:val="28"/>
+          <w:szCs w:val="28"/>
+        </w:rPr>
+        <w:fldChar w:fldCharType="separate"/>
+      </w:r>
+      <w:r>
+        <w:rPr>
+          <w:noProof/>
+          <w:sz w:val="28"/>
+          <w:szCs w:val="28"/>
+          <w:lang w:val="vi-VN"/>
+        </w:rPr>
+        <w:t>«Mức_tiền»</w:t>
+      </w:r>
+      <w:r>
+        <w:rPr>
+          <w:sz w:val="28"/>
+          <w:szCs w:val="28"/>
+        </w:rPr>
+        <w:fldChar w:fldCharType="end"/>
+      </w:r>
+      <w:r>
+        <w:rPr>
+          <w:sz w:val="28"/>
+          <w:szCs w:val="28"/>
+        </w:rPr>
+        <w:t xml:space="preserve"> </w:t>
+      </w:r>
+      <w:r>
+        <w:rPr>
+          <w:sz w:val="28"/>
+          <w:szCs w:val="28"/>
+          <w:lang w:val="pt-BR"/>
+        </w:rPr>
+        <w:t xml:space="preserve">đ = </w:t>
       </w:r>
       <w:r>
         <w:rPr>
@@ -7410,7 +7447,7 @@
           <w:lang w:val="it-IT"/>
         </w:rPr>
         <w:sectPr>
-          <w:headerReference w:type="default" r:id="rId9"/>
+          <w:headerReference w:type="default" r:id="rId8"/>
           <w:pgSz w:w="11909" w:h="16834" w:code="9"/>
           <w:pgMar w:top="1134" w:right="1009" w:bottom="1134" w:left="1582" w:header="720" w:footer="720" w:gutter="0"/>
           <w:cols w:space="720"/>
@@ -7561,9 +7598,9 @@
                     </wp:anchor>
                   </w:drawing>
                 </mc:Choice>
-                <mc:Fallback xmlns:cx="http://schemas.microsoft.com/office/drawing/2014/chartex" xmlns:w15="http://schemas.microsoft.com/office/word/2012/wordml" xmlns:w16se="http://schemas.microsoft.com/office/word/2015/wordml/symex">
+                <mc:Fallback>
                   <w:pict>
-                    <v:line w14:anchorId="5966FF2C" id="Line 15" o:spid="_x0000_s1026" style="position:absolute;z-index:251662336;visibility:visible;mso-wrap-style:square;mso-width-percent:0;mso-height-percent:0;mso-wrap-distance-left:9pt;mso-wrap-distance-top:0;mso-wrap-distance-right:9pt;mso-wrap-distance-bottom:0;mso-position-horizontal:absolute;mso-position-horizontal-relative:text;mso-position-vertical:absolute;mso-position-vertical-relative:text;mso-width-percent:0;mso-height-percent:0;mso-width-relative:page;mso-height-relative:page" from="64.35pt,3.25pt" to="127.35pt,3.25pt" o:gfxdata="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"/>
+                    <v:line w14:anchorId="6058DE5C" id="Line 15" o:spid="_x0000_s1026" style="position:absolute;z-index:251662336;visibility:visible;mso-wrap-style:square;mso-width-percent:0;mso-height-percent:0;mso-wrap-distance-left:9pt;mso-wrap-distance-top:0;mso-wrap-distance-right:9pt;mso-wrap-distance-bottom:0;mso-position-horizontal:absolute;mso-position-horizontal-relative:text;mso-position-vertical:absolute;mso-position-vertical-relative:text;mso-width-percent:0;mso-height-percent:0;mso-width-relative:page;mso-height-relative:page" from="64.35pt,3.25pt" to="127.35pt,3.25pt" o:gfxdata="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"/>
                   </w:pict>
                 </mc:Fallback>
               </mc:AlternateContent>
@@ -7692,9 +7729,9 @@
                     </wp:anchor>
                   </w:drawing>
                 </mc:Choice>
-                <mc:Fallback xmlns:cx="http://schemas.microsoft.com/office/drawing/2014/chartex" xmlns:w15="http://schemas.microsoft.com/office/word/2012/wordml" xmlns:w16se="http://schemas.microsoft.com/office/word/2015/wordml/symex">
+                <mc:Fallback>
                   <w:pict>
-                    <v:line w14:anchorId="583E1977" id="Line 14" o:spid="_x0000_s1026" style="position:absolute;z-index:251661312;visibility:visible;mso-wrap-style:square;mso-width-percent:0;mso-height-percent:0;mso-wrap-distance-left:9pt;mso-wrap-distance-top:0;mso-wrap-distance-right:9pt;mso-wrap-distance-bottom:0;mso-position-horizontal:absolute;mso-position-horizontal-relative:text;mso-position-vertical:absolute;mso-position-vertical-relative:text;mso-width-percent:0;mso-height-percent:0;mso-width-relative:page;mso-height-relative:page" from="63.3pt,1.75pt" to="207.3pt,1.75pt" o:gfxdata="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"/>
+                    <v:line w14:anchorId="3CFB785A" id="Line 14" o:spid="_x0000_s1026" style="position:absolute;z-index:251661312;visibility:visible;mso-wrap-style:square;mso-width-percent:0;mso-height-percent:0;mso-wrap-distance-left:9pt;mso-wrap-distance-top:0;mso-wrap-distance-right:9pt;mso-wrap-distance-bottom:0;mso-position-horizontal:absolute;mso-position-horizontal-relative:text;mso-position-vertical:absolute;mso-position-vertical-relative:text;mso-width-percent:0;mso-height-percent:0;mso-width-relative:page;mso-height-relative:page" from="63.3pt,1.75pt" to="207.3pt,1.75pt" o:gfxdata="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"/>
                   </w:pict>
                 </mc:Fallback>
               </mc:AlternateContent>
@@ -9527,455 +9564,492 @@
         </w:rPr>
         <w:t xml:space="preserve"> /HĐ-ĐT</w:t>
       </w:r>
+      <w:r>
+        <w:rPr>
+          <w:spacing w:val="-6"/>
+          <w:sz w:val="28"/>
+          <w:szCs w:val="28"/>
+          <w:lang w:val="it-IT"/>
+        </w:rPr>
+        <w:t xml:space="preserve"> </w:t>
+      </w:r>
+      <w:r>
+        <w:rPr>
+          <w:sz w:val="28"/>
+          <w:szCs w:val="28"/>
+        </w:rPr>
+        <w:fldChar w:fldCharType="begin"/>
+      </w:r>
+      <w:r>
+        <w:rPr>
+          <w:sz w:val="28"/>
+          <w:szCs w:val="28"/>
+          <w:lang w:val="it-IT"/>
+        </w:rPr>
+        <w:instrText xml:space="preserve"> MERGEFIELD  Ngày_bắt_đầu </w:instrText>
+      </w:r>
+      <w:r>
+        <w:rPr>
+          <w:sz w:val="28"/>
+          <w:szCs w:val="28"/>
+        </w:rPr>
+        <w:fldChar w:fldCharType="separate"/>
+      </w:r>
+      <w:r>
+        <w:rPr>
+          <w:noProof/>
+          <w:sz w:val="28"/>
+          <w:szCs w:val="28"/>
+          <w:lang w:val="it-IT"/>
+        </w:rPr>
+        <w:t>«Ngày_bắt_đầu»</w:t>
+      </w:r>
+      <w:r>
+        <w:rPr>
+          <w:sz w:val="28"/>
+          <w:szCs w:val="28"/>
+        </w:rPr>
+        <w:fldChar w:fldCharType="end"/>
+      </w:r>
+      <w:r>
+        <w:rPr>
+          <w:sz w:val="28"/>
+          <w:szCs w:val="28"/>
+          <w:lang w:val="pt-BR"/>
+        </w:rPr>
+        <w:t>. Cụ thể:</w:t>
+      </w:r>
+    </w:p>
+    <w:p>
+      <w:pPr>
+        <w:spacing w:before="20" w:line="264" w:lineRule="auto"/>
+        <w:ind w:firstLine="397"/>
+        <w:jc w:val="both"/>
+        <w:rPr>
+          <w:iCs/>
+          <w:sz w:val="28"/>
+          <w:szCs w:val="28"/>
+          <w:lang w:val="pt-BR"/>
+        </w:rPr>
+      </w:pPr>
+      <w:r>
+        <w:rPr>
+          <w:b/>
+          <w:iCs/>
+          <w:sz w:val="28"/>
+          <w:szCs w:val="28"/>
+          <w:lang w:val="pt-BR"/>
+        </w:rPr>
+        <w:t>I.</w:t>
+      </w:r>
+      <w:r>
+        <w:rPr>
+          <w:iCs/>
+          <w:sz w:val="28"/>
+          <w:szCs w:val="28"/>
+          <w:lang w:val="pt-BR"/>
+        </w:rPr>
+        <w:t xml:space="preserve"> </w:t>
+      </w:r>
+      <w:r>
+        <w:rPr>
+          <w:b/>
+          <w:bCs/>
+          <w:iCs/>
+          <w:sz w:val="28"/>
+          <w:szCs w:val="28"/>
+          <w:lang w:val="pt-BR"/>
+        </w:rPr>
+        <w:t>Nội dung công việc:</w:t>
+      </w:r>
+    </w:p>
+    <w:p>
+      <w:pPr>
+        <w:spacing w:before="20" w:line="264" w:lineRule="auto"/>
+        <w:ind w:firstLine="397"/>
+        <w:jc w:val="both"/>
+        <w:rPr>
+          <w:sz w:val="28"/>
+          <w:szCs w:val="28"/>
+          <w:lang w:val="pt-BR"/>
+        </w:rPr>
+      </w:pPr>
+      <w:r>
+        <w:rPr>
+          <w:b/>
+          <w:sz w:val="28"/>
+          <w:szCs w:val="28"/>
+          <w:lang w:val="pt-BR"/>
+        </w:rPr>
+        <w:t>-</w:t>
+      </w:r>
+      <w:r>
+        <w:rPr>
+          <w:sz w:val="28"/>
+          <w:szCs w:val="28"/>
+          <w:lang w:val="pt-BR"/>
+        </w:rPr>
+        <w:t xml:space="preserve">Thời gian thực hiện hợp đồng: </w:t>
+      </w:r>
+      <w:r>
+        <w:rPr>
+          <w:sz w:val="28"/>
+          <w:szCs w:val="28"/>
+        </w:rPr>
+        <w:fldChar w:fldCharType="begin"/>
+      </w:r>
+      <w:r>
+        <w:rPr>
+          <w:sz w:val="28"/>
+          <w:szCs w:val="28"/>
+          <w:lang w:val="pt-BR"/>
+        </w:rPr>
+        <w:instrText xml:space="preserve"> MERGEFIELD "Thời_gian_thực_hiện" </w:instrText>
+      </w:r>
+      <w:r>
+        <w:rPr>
+          <w:sz w:val="28"/>
+          <w:szCs w:val="28"/>
+        </w:rPr>
+        <w:fldChar w:fldCharType="separate"/>
+      </w:r>
+      <w:r>
+        <w:rPr>
+          <w:noProof/>
+          <w:sz w:val="28"/>
+          <w:szCs w:val="28"/>
+          <w:lang w:val="pt-BR"/>
+        </w:rPr>
+        <w:t>«Thời_gian_thực_hiện»</w:t>
+      </w:r>
+      <w:r>
+        <w:rPr>
+          <w:sz w:val="28"/>
+          <w:szCs w:val="28"/>
+        </w:rPr>
+        <w:fldChar w:fldCharType="end"/>
+      </w:r>
+    </w:p>
+    <w:p>
+      <w:pPr>
+        <w:spacing w:before="20" w:line="264" w:lineRule="auto"/>
+        <w:ind w:firstLine="397"/>
+        <w:jc w:val="both"/>
+        <w:rPr>
+          <w:sz w:val="28"/>
+          <w:szCs w:val="28"/>
+          <w:lang w:val="pt-BR"/>
+        </w:rPr>
+      </w:pPr>
+      <w:r>
+        <w:rPr>
+          <w:b/>
+          <w:sz w:val="28"/>
+          <w:szCs w:val="28"/>
+          <w:lang w:val="pt-BR"/>
+        </w:rPr>
+        <w:t xml:space="preserve">- </w:t>
+      </w:r>
+      <w:r>
+        <w:rPr>
+          <w:bCs/>
+          <w:sz w:val="28"/>
+          <w:szCs w:val="28"/>
+          <w:lang w:val="pt-BR"/>
+        </w:rPr>
+        <w:t>Giá trị hợp đồng đã thực hiện</w:t>
+      </w:r>
+      <w:r>
+        <w:rPr>
+          <w:bCs/>
+          <w:sz w:val="28"/>
+          <w:szCs w:val="28"/>
+          <w:lang w:val="pt-BR"/>
+        </w:rPr>
+        <w:t>:</w:t>
+      </w:r>
+      <w:r>
+        <w:rPr>
+          <w:sz w:val="28"/>
+          <w:szCs w:val="28"/>
+          <w:lang w:val="pt-BR"/>
+        </w:rPr>
+        <w:t xml:space="preserve"> </w:t>
+      </w:r>
+      <w:r>
+        <w:rPr>
+          <w:sz w:val="28"/>
+          <w:szCs w:val="28"/>
+        </w:rPr>
+        <w:fldChar w:fldCharType="begin"/>
+      </w:r>
+      <w:r>
+        <w:rPr>
+          <w:sz w:val="28"/>
+          <w:szCs w:val="28"/>
+          <w:lang w:val="pt-BR"/>
+        </w:rPr>
+        <w:instrText xml:space="preserve"> MERGEFIELD "Tiền_text" </w:instrText>
+      </w:r>
+      <w:r>
+        <w:rPr>
+          <w:sz w:val="28"/>
+          <w:szCs w:val="28"/>
+        </w:rPr>
+        <w:fldChar w:fldCharType="separate"/>
+      </w:r>
+      <w:r>
+        <w:rPr>
+          <w:noProof/>
+          <w:sz w:val="28"/>
+          <w:szCs w:val="28"/>
+          <w:lang w:val="pt-BR"/>
+        </w:rPr>
+        <w:t>«Tiền_text»</w:t>
+      </w:r>
+      <w:r>
+        <w:rPr>
+          <w:sz w:val="28"/>
+          <w:szCs w:val="28"/>
+        </w:rPr>
+        <w:fldChar w:fldCharType="end"/>
+      </w:r>
+      <w:r>
+        <w:rPr>
+          <w:sz w:val="28"/>
+          <w:szCs w:val="28"/>
+          <w:lang w:val="pt-BR"/>
+        </w:rPr>
+        <w:t xml:space="preserve"> đ</w:t>
+      </w:r>
+    </w:p>
+    <w:p>
+      <w:pPr>
+        <w:spacing w:before="20" w:line="264" w:lineRule="auto"/>
+        <w:ind w:firstLine="397"/>
+        <w:jc w:val="both"/>
+        <w:rPr>
+          <w:b/>
+          <w:iCs/>
+          <w:sz w:val="28"/>
+          <w:szCs w:val="28"/>
+          <w:lang w:val="pt-BR"/>
+        </w:rPr>
+      </w:pPr>
+      <w:r>
+        <w:rPr>
+          <w:b/>
+          <w:iCs/>
+          <w:sz w:val="28"/>
+          <w:szCs w:val="28"/>
+          <w:lang w:val="pt-BR"/>
+        </w:rPr>
+        <w:t>II. Phần thanh toán:</w:t>
+      </w:r>
+    </w:p>
+    <w:p>
+      <w:pPr>
+        <w:spacing w:before="20" w:line="276" w:lineRule="auto"/>
+        <w:ind w:firstLine="397"/>
+        <w:jc w:val="both"/>
+        <w:outlineLvl w:val="0"/>
+        <w:rPr>
+          <w:sz w:val="28"/>
+          <w:szCs w:val="28"/>
+          <w:lang w:val="vi-VN"/>
+        </w:rPr>
+      </w:pPr>
+      <w:r>
+        <w:rPr>
+          <w:sz w:val="28"/>
+          <w:szCs w:val="28"/>
+          <w:lang w:val="vi-VN"/>
+        </w:rPr>
+        <w:t xml:space="preserve">- Số tiền Bên A đã tạm ứng cho bên B là: 0 đồng </w:t>
+      </w:r>
+      <w:r>
+        <w:rPr>
+          <w:i/>
+          <w:sz w:val="28"/>
+          <w:szCs w:val="28"/>
+          <w:lang w:val="vi-VN"/>
+        </w:rPr>
+        <w:t>(Không đồng).</w:t>
+      </w:r>
+    </w:p>
+    <w:p>
+      <w:pPr>
+        <w:spacing w:before="20" w:line="276" w:lineRule="auto"/>
+        <w:ind w:firstLine="397"/>
+        <w:jc w:val="both"/>
+        <w:outlineLvl w:val="0"/>
+        <w:rPr>
+          <w:sz w:val="28"/>
+          <w:szCs w:val="28"/>
+          <w:lang w:val="vi-VN"/>
+        </w:rPr>
+      </w:pPr>
+      <w:r>
+        <w:rPr>
+          <w:sz w:val="28"/>
+          <w:szCs w:val="28"/>
+          <w:lang w:val="vi-VN"/>
+        </w:rPr>
+        <w:lastRenderedPageBreak/>
+        <w:t xml:space="preserve">- Số tiền phạt do bên B vi phạm hợp đồng là: 0 đồng </w:t>
+      </w:r>
+      <w:r>
+        <w:rPr>
+          <w:i/>
+          <w:sz w:val="28"/>
+          <w:szCs w:val="28"/>
+          <w:lang w:val="vi-VN"/>
+        </w:rPr>
+        <w:t>(Không đồng).</w:t>
+      </w:r>
+    </w:p>
+    <w:p>
+      <w:pPr>
+        <w:spacing w:before="20" w:line="276" w:lineRule="auto"/>
+        <w:ind w:firstLine="397"/>
+        <w:jc w:val="both"/>
+        <w:outlineLvl w:val="0"/>
+        <w:rPr>
+          <w:sz w:val="28"/>
+          <w:szCs w:val="28"/>
+          <w:lang w:val="vi-VN"/>
+        </w:rPr>
+      </w:pPr>
+      <w:r>
+        <w:rPr>
+          <w:sz w:val="28"/>
+          <w:szCs w:val="28"/>
+          <w:lang w:val="vi-VN"/>
+        </w:rPr>
+        <w:t>- Số tiền Bên A còn phải thanh toán cho bên B số tiền là:</w:t>
+      </w:r>
+    </w:p>
+    <w:p>
+      <w:pPr>
+        <w:spacing w:before="20" w:line="264" w:lineRule="auto"/>
+        <w:ind w:firstLine="720"/>
+        <w:jc w:val="both"/>
+        <w:rPr>
+          <w:bCs/>
+          <w:spacing w:val="-4"/>
+          <w:sz w:val="28"/>
+          <w:szCs w:val="28"/>
+          <w:lang w:val="pt-BR"/>
+        </w:rPr>
+      </w:pPr>
+      <w:r>
+        <w:rPr>
+          <w:sz w:val="28"/>
+          <w:szCs w:val="28"/>
+        </w:rPr>
+        <w:fldChar w:fldCharType="begin"/>
+      </w:r>
+      <w:r>
+        <w:rPr>
+          <w:sz w:val="28"/>
+          <w:szCs w:val="28"/>
+          <w:lang w:val="pt-BR"/>
+        </w:rPr>
+        <w:instrText xml:space="preserve"> MERGEFIELD  Số_tiết </w:instrText>
+      </w:r>
+      <w:r>
+        <w:rPr>
+          <w:sz w:val="28"/>
+          <w:szCs w:val="28"/>
+        </w:rPr>
+        <w:fldChar w:fldCharType="separate"/>
+      </w:r>
+      <w:r>
+        <w:rPr>
+          <w:noProof/>
+          <w:sz w:val="28"/>
+          <w:szCs w:val="28"/>
+          <w:lang w:val="pt-BR"/>
+        </w:rPr>
+        <w:t>«Số_tiết»</w:t>
+      </w:r>
+      <w:r>
+        <w:rPr>
+          <w:sz w:val="28"/>
+          <w:szCs w:val="28"/>
+        </w:rPr>
+        <w:fldChar w:fldCharType="end"/>
+      </w:r>
+      <w:r>
+        <w:rPr>
+          <w:sz w:val="28"/>
+          <w:szCs w:val="28"/>
+          <w:lang w:val="pt-BR"/>
+        </w:rPr>
+        <w:t xml:space="preserve"> tiết x</w:t>
+      </w:r>
+      <w:r>
+        <w:rPr>
+          <w:sz w:val="28"/>
+          <w:szCs w:val="28"/>
+          <w:lang w:val="vi-VN"/>
+        </w:rPr>
+        <w:t xml:space="preserve"> </w:t>
+      </w:r>
+      <w:r>
+        <w:rPr>
+          <w:sz w:val="28"/>
+          <w:szCs w:val="28"/>
+        </w:rPr>
+        <w:fldChar w:fldCharType="begin"/>
+      </w:r>
+      <w:r>
+        <w:rPr>
+          <w:sz w:val="28"/>
+          <w:szCs w:val="28"/>
+          <w:lang w:val="vi-VN"/>
+        </w:rPr>
+        <w:instrText xml:space="preserve"> MERGEFIELD  Mức_tiền </w:instrText>
+      </w:r>
+      <w:r>
+        <w:rPr>
+          <w:sz w:val="28"/>
+          <w:szCs w:val="28"/>
+        </w:rPr>
+        <w:fldChar w:fldCharType="separate"/>
+      </w:r>
+      <w:r>
+        <w:rPr>
+          <w:noProof/>
+          <w:sz w:val="28"/>
+          <w:szCs w:val="28"/>
+          <w:lang w:val="vi-VN"/>
+        </w:rPr>
+        <w:t>«Mức_tiền»</w:t>
+      </w:r>
+      <w:r>
+        <w:rPr>
+          <w:sz w:val="28"/>
+          <w:szCs w:val="28"/>
+        </w:rPr>
+        <w:fldChar w:fldCharType="end"/>
+      </w:r>
+      <w:r>
+        <w:rPr>
+          <w:sz w:val="28"/>
+          <w:szCs w:val="28"/>
+        </w:rPr>
+        <w:t xml:space="preserve"> </w:t>
+      </w:r>
       <w:bookmarkStart w:id="0" w:name="_GoBack"/>
       <w:bookmarkEnd w:id="0"/>
       <w:r>
         <w:rPr>
-          <w:spacing w:val="-6"/>
-          <w:sz w:val="28"/>
-          <w:szCs w:val="28"/>
-          <w:lang w:val="it-IT"/>
-        </w:rPr>
-        <w:t xml:space="preserve"> </w:t>
-      </w:r>
-      <w:r>
-        <w:rPr>
-          <w:sz w:val="28"/>
-          <w:szCs w:val="28"/>
-        </w:rPr>
-        <w:fldChar w:fldCharType="begin"/>
-      </w:r>
-      <w:r>
-        <w:rPr>
-          <w:sz w:val="28"/>
-          <w:szCs w:val="28"/>
-          <w:lang w:val="it-IT"/>
-        </w:rPr>
-        <w:instrText xml:space="preserve"> MERGEFIELD  Ngày_bắt_đầu </w:instrText>
-      </w:r>
-      <w:r>
-        <w:rPr>
-          <w:sz w:val="28"/>
-          <w:szCs w:val="28"/>
-        </w:rPr>
-        <w:fldChar w:fldCharType="separate"/>
-      </w:r>
-      <w:r>
-        <w:rPr>
-          <w:noProof/>
-          <w:sz w:val="28"/>
-          <w:szCs w:val="28"/>
-          <w:lang w:val="it-IT"/>
-        </w:rPr>
-        <w:t>«Ngày_bắt_đầu»</w:t>
-      </w:r>
-      <w:r>
-        <w:rPr>
-          <w:sz w:val="28"/>
-          <w:szCs w:val="28"/>
-        </w:rPr>
-        <w:fldChar w:fldCharType="end"/>
-      </w:r>
-      <w:r>
-        <w:rPr>
-          <w:sz w:val="28"/>
-          <w:szCs w:val="28"/>
-          <w:lang w:val="pt-BR"/>
-        </w:rPr>
-        <w:t>. Cụ thể:</w:t>
-      </w:r>
-    </w:p>
-    <w:p>
-      <w:pPr>
-        <w:spacing w:before="20" w:line="264" w:lineRule="auto"/>
-        <w:ind w:firstLine="397"/>
-        <w:jc w:val="both"/>
-        <w:rPr>
-          <w:iCs/>
-          <w:sz w:val="28"/>
-          <w:szCs w:val="28"/>
-          <w:lang w:val="pt-BR"/>
-        </w:rPr>
-      </w:pPr>
-      <w:r>
-        <w:rPr>
-          <w:b/>
-          <w:iCs/>
-          <w:sz w:val="28"/>
-          <w:szCs w:val="28"/>
-          <w:lang w:val="pt-BR"/>
-        </w:rPr>
-        <w:t>I.</w:t>
-      </w:r>
-      <w:r>
-        <w:rPr>
-          <w:iCs/>
-          <w:sz w:val="28"/>
-          <w:szCs w:val="28"/>
-          <w:lang w:val="pt-BR"/>
-        </w:rPr>
-        <w:t xml:space="preserve"> </w:t>
-      </w:r>
-      <w:r>
-        <w:rPr>
-          <w:b/>
-          <w:bCs/>
-          <w:iCs/>
-          <w:sz w:val="28"/>
-          <w:szCs w:val="28"/>
-          <w:lang w:val="pt-BR"/>
-        </w:rPr>
-        <w:t>Nội dung công việc:</w:t>
-      </w:r>
-    </w:p>
-    <w:p>
-      <w:pPr>
-        <w:spacing w:before="20" w:line="264" w:lineRule="auto"/>
-        <w:ind w:firstLine="397"/>
-        <w:jc w:val="both"/>
-        <w:rPr>
-          <w:sz w:val="28"/>
-          <w:szCs w:val="28"/>
-          <w:lang w:val="pt-BR"/>
-        </w:rPr>
-      </w:pPr>
-      <w:r>
-        <w:rPr>
-          <w:b/>
-          <w:sz w:val="28"/>
-          <w:szCs w:val="28"/>
-          <w:lang w:val="pt-BR"/>
-        </w:rPr>
-        <w:t>-</w:t>
-      </w:r>
-      <w:r>
-        <w:rPr>
-          <w:sz w:val="28"/>
-          <w:szCs w:val="28"/>
-          <w:lang w:val="pt-BR"/>
-        </w:rPr>
-        <w:t xml:space="preserve">Thời gian thực hiện hợp đồng: </w:t>
-      </w:r>
-      <w:r>
-        <w:rPr>
-          <w:sz w:val="28"/>
-          <w:szCs w:val="28"/>
-        </w:rPr>
-        <w:fldChar w:fldCharType="begin"/>
-      </w:r>
-      <w:r>
-        <w:rPr>
-          <w:sz w:val="28"/>
-          <w:szCs w:val="28"/>
-          <w:lang w:val="pt-BR"/>
-        </w:rPr>
-        <w:instrText xml:space="preserve"> MERGEFIELD "Thời_gian_thực_hiện" </w:instrText>
-      </w:r>
-      <w:r>
-        <w:rPr>
-          <w:sz w:val="28"/>
-          <w:szCs w:val="28"/>
-        </w:rPr>
-        <w:fldChar w:fldCharType="separate"/>
-      </w:r>
-      <w:r>
-        <w:rPr>
-          <w:noProof/>
-          <w:sz w:val="28"/>
-          <w:szCs w:val="28"/>
-          <w:lang w:val="pt-BR"/>
-        </w:rPr>
-        <w:t>«Thời_gian_thực_hiện»</w:t>
-      </w:r>
-      <w:r>
-        <w:rPr>
-          <w:sz w:val="28"/>
-          <w:szCs w:val="28"/>
-        </w:rPr>
-        <w:fldChar w:fldCharType="end"/>
-      </w:r>
-    </w:p>
-    <w:p>
-      <w:pPr>
-        <w:spacing w:before="20" w:line="264" w:lineRule="auto"/>
-        <w:ind w:firstLine="397"/>
-        <w:jc w:val="both"/>
-        <w:rPr>
-          <w:sz w:val="28"/>
-          <w:szCs w:val="28"/>
-          <w:lang w:val="pt-BR"/>
-        </w:rPr>
-      </w:pPr>
-      <w:r>
-        <w:rPr>
-          <w:b/>
-          <w:sz w:val="28"/>
-          <w:szCs w:val="28"/>
-          <w:lang w:val="pt-BR"/>
-        </w:rPr>
-        <w:t xml:space="preserve">- </w:t>
-      </w:r>
-      <w:r>
-        <w:rPr>
-          <w:bCs/>
-          <w:sz w:val="28"/>
-          <w:szCs w:val="28"/>
-          <w:lang w:val="pt-BR"/>
-        </w:rPr>
-        <w:t>Giá trị hợp đồng đã thực hiện</w:t>
-      </w:r>
-      <w:r>
-        <w:rPr>
-          <w:bCs/>
-          <w:sz w:val="28"/>
-          <w:szCs w:val="28"/>
-          <w:lang w:val="pt-BR"/>
-        </w:rPr>
-        <w:t>:</w:t>
-      </w:r>
-      <w:r>
-        <w:rPr>
-          <w:sz w:val="28"/>
-          <w:szCs w:val="28"/>
-          <w:lang w:val="pt-BR"/>
-        </w:rPr>
-        <w:t xml:space="preserve"> </w:t>
-      </w:r>
-      <w:r>
-        <w:rPr>
-          <w:sz w:val="28"/>
-          <w:szCs w:val="28"/>
-        </w:rPr>
-        <w:fldChar w:fldCharType="begin"/>
-      </w:r>
-      <w:r>
-        <w:rPr>
-          <w:sz w:val="28"/>
-          <w:szCs w:val="28"/>
-          <w:lang w:val="pt-BR"/>
-        </w:rPr>
-        <w:instrText xml:space="preserve"> MERGEFIELD "Tiền_text" </w:instrText>
-      </w:r>
-      <w:r>
-        <w:rPr>
-          <w:sz w:val="28"/>
-          <w:szCs w:val="28"/>
-        </w:rPr>
-        <w:fldChar w:fldCharType="separate"/>
-      </w:r>
-      <w:r>
-        <w:rPr>
-          <w:noProof/>
-          <w:sz w:val="28"/>
-          <w:szCs w:val="28"/>
-          <w:lang w:val="pt-BR"/>
-        </w:rPr>
-        <w:t>«Tiền_text»</w:t>
-      </w:r>
-      <w:r>
-        <w:rPr>
-          <w:sz w:val="28"/>
-          <w:szCs w:val="28"/>
-        </w:rPr>
-        <w:fldChar w:fldCharType="end"/>
-      </w:r>
-      <w:r>
-        <w:rPr>
-          <w:sz w:val="28"/>
-          <w:szCs w:val="28"/>
-          <w:lang w:val="pt-BR"/>
-        </w:rPr>
-        <w:t xml:space="preserve"> đ</w:t>
-      </w:r>
-    </w:p>
-    <w:p>
-      <w:pPr>
-        <w:spacing w:before="20" w:line="264" w:lineRule="auto"/>
-        <w:ind w:firstLine="397"/>
-        <w:jc w:val="both"/>
-        <w:rPr>
-          <w:b/>
-          <w:iCs/>
-          <w:sz w:val="28"/>
-          <w:szCs w:val="28"/>
-          <w:lang w:val="pt-BR"/>
-        </w:rPr>
-      </w:pPr>
-      <w:r>
-        <w:rPr>
-          <w:b/>
-          <w:iCs/>
-          <w:sz w:val="28"/>
-          <w:szCs w:val="28"/>
-          <w:lang w:val="pt-BR"/>
-        </w:rPr>
-        <w:t>II. Phần thanh toán:</w:t>
-      </w:r>
-    </w:p>
-    <w:p>
-      <w:pPr>
-        <w:spacing w:before="20" w:line="276" w:lineRule="auto"/>
-        <w:ind w:firstLine="397"/>
-        <w:jc w:val="both"/>
-        <w:outlineLvl w:val="0"/>
-        <w:rPr>
-          <w:sz w:val="28"/>
-          <w:szCs w:val="28"/>
-          <w:lang w:val="vi-VN"/>
-        </w:rPr>
-      </w:pPr>
-      <w:r>
-        <w:rPr>
-          <w:sz w:val="28"/>
-          <w:szCs w:val="28"/>
-          <w:lang w:val="vi-VN"/>
-        </w:rPr>
-        <w:t xml:space="preserve">- Số tiền Bên A đã tạm ứng cho bên B là: 0 đồng </w:t>
-      </w:r>
-      <w:r>
-        <w:rPr>
-          <w:i/>
-          <w:sz w:val="28"/>
-          <w:szCs w:val="28"/>
-          <w:lang w:val="vi-VN"/>
-        </w:rPr>
-        <w:t>(Không đồng).</w:t>
-      </w:r>
-    </w:p>
-    <w:p>
-      <w:pPr>
-        <w:spacing w:before="20" w:line="276" w:lineRule="auto"/>
-        <w:ind w:firstLine="397"/>
-        <w:jc w:val="both"/>
-        <w:outlineLvl w:val="0"/>
-        <w:rPr>
-          <w:sz w:val="28"/>
-          <w:szCs w:val="28"/>
-          <w:lang w:val="vi-VN"/>
-        </w:rPr>
-      </w:pPr>
-      <w:r>
-        <w:rPr>
-          <w:sz w:val="28"/>
-          <w:szCs w:val="28"/>
-          <w:lang w:val="vi-VN"/>
-        </w:rPr>
-        <w:lastRenderedPageBreak/>
-        <w:t xml:space="preserve">- Số tiền phạt do bên B vi phạm hợp đồng là: 0 đồng </w:t>
-      </w:r>
-      <w:r>
-        <w:rPr>
-          <w:i/>
-          <w:sz w:val="28"/>
-          <w:szCs w:val="28"/>
-          <w:lang w:val="vi-VN"/>
-        </w:rPr>
-        <w:t>(Không đồng).</w:t>
-      </w:r>
-    </w:p>
-    <w:p>
-      <w:pPr>
-        <w:spacing w:before="20" w:line="276" w:lineRule="auto"/>
-        <w:ind w:firstLine="397"/>
-        <w:jc w:val="both"/>
-        <w:outlineLvl w:val="0"/>
-        <w:rPr>
-          <w:sz w:val="28"/>
-          <w:szCs w:val="28"/>
-          <w:lang w:val="vi-VN"/>
-        </w:rPr>
-      </w:pPr>
-      <w:r>
-        <w:rPr>
-          <w:sz w:val="28"/>
-          <w:szCs w:val="28"/>
-          <w:lang w:val="vi-VN"/>
-        </w:rPr>
-        <w:t>- Số tiền Bên A còn phải thanh toán cho bên B số tiền là:</w:t>
-      </w:r>
-    </w:p>
-    <w:p>
-      <w:pPr>
-        <w:spacing w:before="20" w:line="264" w:lineRule="auto"/>
-        <w:ind w:firstLine="720"/>
-        <w:jc w:val="both"/>
-        <w:rPr>
-          <w:bCs/>
-          <w:spacing w:val="-4"/>
-          <w:sz w:val="28"/>
-          <w:szCs w:val="28"/>
-          <w:lang w:val="pt-BR"/>
-        </w:rPr>
-      </w:pPr>
-      <w:r>
-        <w:rPr>
-          <w:sz w:val="28"/>
-          <w:szCs w:val="28"/>
-        </w:rPr>
-        <w:fldChar w:fldCharType="begin"/>
-      </w:r>
-      <w:r>
-        <w:rPr>
-          <w:sz w:val="28"/>
-          <w:szCs w:val="28"/>
-          <w:lang w:val="pt-BR"/>
-        </w:rPr>
-        <w:instrText xml:space="preserve"> MERGEFIELD  Số_tiết </w:instrText>
-      </w:r>
-      <w:r>
-        <w:rPr>
-          <w:sz w:val="28"/>
-          <w:szCs w:val="28"/>
-        </w:rPr>
-        <w:fldChar w:fldCharType="separate"/>
-      </w:r>
-      <w:r>
-        <w:rPr>
-          <w:noProof/>
-          <w:sz w:val="28"/>
-          <w:szCs w:val="28"/>
-          <w:lang w:val="pt-BR"/>
-        </w:rPr>
-        <w:t>«Số_tiết»</w:t>
-      </w:r>
-      <w:r>
-        <w:rPr>
-          <w:sz w:val="28"/>
-          <w:szCs w:val="28"/>
-        </w:rPr>
-        <w:fldChar w:fldCharType="end"/>
-      </w:r>
-      <w:r>
-        <w:rPr>
-          <w:sz w:val="28"/>
-          <w:szCs w:val="28"/>
-          <w:lang w:val="pt-BR"/>
-        </w:rPr>
-        <w:t xml:space="preserve"> tiết x</w:t>
-      </w:r>
-      <w:r>
-        <w:rPr>
-          <w:sz w:val="28"/>
-          <w:szCs w:val="28"/>
-          <w:lang w:val="vi-VN"/>
-        </w:rPr>
-        <w:t xml:space="preserve"> 100.</w:t>
-      </w:r>
-      <w:r>
-        <w:rPr>
-          <w:sz w:val="28"/>
-          <w:szCs w:val="28"/>
-          <w:lang w:val="vi-VN"/>
-        </w:rPr>
-        <w:t>000</w:t>
-      </w:r>
-      <w:r>
-        <w:rPr>
-          <w:sz w:val="28"/>
-          <w:szCs w:val="28"/>
-          <w:lang w:val="pt-BR"/>
-        </w:rPr>
-        <w:t xml:space="preserve"> đ = </w:t>
+          <w:sz w:val="28"/>
+          <w:szCs w:val="28"/>
+          <w:lang w:val="pt-BR"/>
+        </w:rPr>
+        <w:t xml:space="preserve">đ = </w:t>
       </w:r>
       <w:r>
         <w:rPr>
@@ -10923,7 +10997,7 @@
       </w:pPr>
     </w:p>
     <w:sectPr>
-      <w:headerReference w:type="default" r:id="rId10"/>
+      <w:headerReference w:type="default" r:id="rId9"/>
       <w:pgSz w:w="11909" w:h="16834" w:code="9"/>
       <w:pgMar w:top="1134" w:right="1009" w:bottom="1134" w:left="1582" w:header="720" w:footer="720" w:gutter="0"/>
       <w:cols w:space="720"/>
@@ -10934,7 +11008,7 @@
 </file>
 
 <file path=word/endnotes.xml><?xml version="1.0" encoding="utf-8"?>
-<w:endnotes xmlns:wpc="http://schemas.microsoft.com/office/word/2010/wordprocessingCanvas" xmlns:mc="http://schemas.openxmlformats.org/markup-compatibility/2006" xmlns:o="urn:schemas-microsoft-com:office:office" xmlns:r="http://schemas.openxmlformats.org/officeDocument/2006/relationships" xmlns:m="http://schemas.openxmlformats.org/officeDocument/2006/math" xmlns:v="urn:schemas-microsoft-com:vml" xmlns:wp14="http://schemas.microsoft.com/office/word/2010/wordprocessingDrawing" xmlns:wp="http://schemas.openxmlformats.org/drawingml/2006/wordprocessingDrawing" xmlns:w10="urn:schemas-microsoft-com:office:word" xmlns:w="http://schemas.openxmlformats.org/wordprocessingml/2006/main" xmlns:w14="http://schemas.microsoft.com/office/word/2010/wordml" xmlns:wpg="http://schemas.microsoft.com/office/word/2010/wordprocessingGroup" xmlns:wpi="http://schemas.microsoft.com/office/word/2010/wordprocessingInk" xmlns:wne="http://schemas.microsoft.com/office/word/2006/wordml" xmlns:wps="http://schemas.microsoft.com/office/word/2010/wordprocessingShape" mc:Ignorable="w14 wp14">
+<w:endnotes xmlns:wpc="http://schemas.microsoft.com/office/word/2010/wordprocessingCanvas" xmlns:mc="http://schemas.openxmlformats.org/markup-compatibility/2006" xmlns:o="urn:schemas-microsoft-com:office:office" xmlns:r="http://schemas.openxmlformats.org/officeDocument/2006/relationships" xmlns:m="http://schemas.openxmlformats.org/officeDocument/2006/math" xmlns:v="urn:schemas-microsoft-com:vml" xmlns:wp14="http://schemas.microsoft.com/office/word/2010/wordprocessingDrawing" xmlns:wp="http://schemas.openxmlformats.org/drawingml/2006/wordprocessingDrawing" xmlns:w10="urn:schemas-microsoft-com:office:word" xmlns:w="http://schemas.openxmlformats.org/wordprocessingml/2006/main" xmlns:w14="http://schemas.microsoft.com/office/word/2010/wordml" xmlns:w15="http://schemas.microsoft.com/office/word/2012/wordml" xmlns:wpg="http://schemas.microsoft.com/office/word/2010/wordprocessingGroup" xmlns:wpi="http://schemas.microsoft.com/office/word/2010/wordprocessingInk" xmlns:wne="http://schemas.microsoft.com/office/word/2006/wordml" xmlns:wps="http://schemas.microsoft.com/office/word/2010/wordprocessingShape" mc:Ignorable="w14 w15 wp14">
   <w:endnote w:type="separator" w:id="-1">
     <w:p>
       <w:r>
@@ -10953,7 +11027,7 @@
 </file>
 
 <file path=word/footnotes.xml><?xml version="1.0" encoding="utf-8"?>
-<w:footnotes xmlns:wpc="http://schemas.microsoft.com/office/word/2010/wordprocessingCanvas" xmlns:mc="http://schemas.openxmlformats.org/markup-compatibility/2006" xmlns:o="urn:schemas-microsoft-com:office:office" xmlns:r="http://schemas.openxmlformats.org/officeDocument/2006/relationships" xmlns:m="http://schemas.openxmlformats.org/officeDocument/2006/math" xmlns:v="urn:schemas-microsoft-com:vml" xmlns:wp14="http://schemas.microsoft.com/office/word/2010/wordprocessingDrawing" xmlns:wp="http://schemas.openxmlformats.org/drawingml/2006/wordprocessingDrawing" xmlns:w10="urn:schemas-microsoft-com:office:word" xmlns:w="http://schemas.openxmlformats.org/wordprocessingml/2006/main" xmlns:w14="http://schemas.microsoft.com/office/word/2010/wordml" xmlns:wpg="http://schemas.microsoft.com/office/word/2010/wordprocessingGroup" xmlns:wpi="http://schemas.microsoft.com/office/word/2010/wordprocessingInk" xmlns:wne="http://schemas.microsoft.com/office/word/2006/wordml" xmlns:wps="http://schemas.microsoft.com/office/word/2010/wordprocessingShape" mc:Ignorable="w14 wp14">
+<w:footnotes xmlns:wpc="http://schemas.microsoft.com/office/word/2010/wordprocessingCanvas" xmlns:mc="http://schemas.openxmlformats.org/markup-compatibility/2006" xmlns:o="urn:schemas-microsoft-com:office:office" xmlns:r="http://schemas.openxmlformats.org/officeDocument/2006/relationships" xmlns:m="http://schemas.openxmlformats.org/officeDocument/2006/math" xmlns:v="urn:schemas-microsoft-com:vml" xmlns:wp14="http://schemas.microsoft.com/office/word/2010/wordprocessingDrawing" xmlns:wp="http://schemas.openxmlformats.org/drawingml/2006/wordprocessingDrawing" xmlns:w10="urn:schemas-microsoft-com:office:word" xmlns:w="http://schemas.openxmlformats.org/wordprocessingml/2006/main" xmlns:w14="http://schemas.microsoft.com/office/word/2010/wordml" xmlns:w15="http://schemas.microsoft.com/office/word/2012/wordml" xmlns:wpg="http://schemas.microsoft.com/office/word/2010/wordprocessingGroup" xmlns:wpi="http://schemas.microsoft.com/office/word/2010/wordprocessingInk" xmlns:wne="http://schemas.microsoft.com/office/word/2006/wordml" xmlns:wps="http://schemas.microsoft.com/office/word/2010/wordprocessingShape" mc:Ignorable="w14 w15 wp14">
   <w:footnote w:type="separator" w:id="-1">
     <w:p>
       <w:r>
@@ -10972,7 +11046,7 @@
 </file>
 
 <file path=word/header1.xml><?xml version="1.0" encoding="utf-8"?>
-<w:hdr xmlns:wpc="http://schemas.microsoft.com/office/word/2010/wordprocessingCanvas" xmlns:mc="http://schemas.openxmlformats.org/markup-compatibility/2006" xmlns:o="urn:schemas-microsoft-com:office:office" xmlns:r="http://schemas.openxmlformats.org/officeDocument/2006/relationships" xmlns:m="http://schemas.openxmlformats.org/officeDocument/2006/math" xmlns:v="urn:schemas-microsoft-com:vml" xmlns:wp14="http://schemas.microsoft.com/office/word/2010/wordprocessingDrawing" xmlns:wp="http://schemas.openxmlformats.org/drawingml/2006/wordprocessingDrawing" xmlns:w10="urn:schemas-microsoft-com:office:word" xmlns:w="http://schemas.openxmlformats.org/wordprocessingml/2006/main" xmlns:w14="http://schemas.microsoft.com/office/word/2010/wordml" xmlns:wpg="http://schemas.microsoft.com/office/word/2010/wordprocessingGroup" xmlns:wpi="http://schemas.microsoft.com/office/word/2010/wordprocessingInk" xmlns:wne="http://schemas.microsoft.com/office/word/2006/wordml" xmlns:wps="http://schemas.microsoft.com/office/word/2010/wordprocessingShape" mc:Ignorable="w14 wp14">
+<w:hdr xmlns:wpc="http://schemas.microsoft.com/office/word/2010/wordprocessingCanvas" xmlns:mc="http://schemas.openxmlformats.org/markup-compatibility/2006" xmlns:o="urn:schemas-microsoft-com:office:office" xmlns:r="http://schemas.openxmlformats.org/officeDocument/2006/relationships" xmlns:m="http://schemas.openxmlformats.org/officeDocument/2006/math" xmlns:v="urn:schemas-microsoft-com:vml" xmlns:wp14="http://schemas.microsoft.com/office/word/2010/wordprocessingDrawing" xmlns:wp="http://schemas.openxmlformats.org/drawingml/2006/wordprocessingDrawing" xmlns:w10="urn:schemas-microsoft-com:office:word" xmlns:w="http://schemas.openxmlformats.org/wordprocessingml/2006/main" xmlns:w14="http://schemas.microsoft.com/office/word/2010/wordml" xmlns:w15="http://schemas.microsoft.com/office/word/2012/wordml" xmlns:wpg="http://schemas.microsoft.com/office/word/2010/wordprocessingGroup" xmlns:wpi="http://schemas.microsoft.com/office/word/2010/wordprocessingInk" xmlns:wne="http://schemas.microsoft.com/office/word/2006/wordml" xmlns:wps="http://schemas.microsoft.com/office/word/2010/wordprocessingShape" mc:Ignorable="w14 w15 wp14">
   <w:p>
     <w:pPr>
       <w:pStyle w:val="Header"/>
@@ -10982,7 +11056,7 @@
 </file>
 
 <file path=word/header2.xml><?xml version="1.0" encoding="utf-8"?>
-<w:hdr xmlns:wpc="http://schemas.microsoft.com/office/word/2010/wordprocessingCanvas" xmlns:mc="http://schemas.openxmlformats.org/markup-compatibility/2006" xmlns:o="urn:schemas-microsoft-com:office:office" xmlns:r="http://schemas.openxmlformats.org/officeDocument/2006/relationships" xmlns:m="http://schemas.openxmlformats.org/officeDocument/2006/math" xmlns:v="urn:schemas-microsoft-com:vml" xmlns:wp14="http://schemas.microsoft.com/office/word/2010/wordprocessingDrawing" xmlns:wp="http://schemas.openxmlformats.org/drawingml/2006/wordprocessingDrawing" xmlns:w10="urn:schemas-microsoft-com:office:word" xmlns:w="http://schemas.openxmlformats.org/wordprocessingml/2006/main" xmlns:w14="http://schemas.microsoft.com/office/word/2010/wordml" xmlns:wpg="http://schemas.microsoft.com/office/word/2010/wordprocessingGroup" xmlns:wpi="http://schemas.microsoft.com/office/word/2010/wordprocessingInk" xmlns:wne="http://schemas.microsoft.com/office/word/2006/wordml" xmlns:wps="http://schemas.microsoft.com/office/word/2010/wordprocessingShape" mc:Ignorable="w14 wp14">
+<w:hdr xmlns:wpc="http://schemas.microsoft.com/office/word/2010/wordprocessingCanvas" xmlns:mc="http://schemas.openxmlformats.org/markup-compatibility/2006" xmlns:o="urn:schemas-microsoft-com:office:office" xmlns:r="http://schemas.openxmlformats.org/officeDocument/2006/relationships" xmlns:m="http://schemas.openxmlformats.org/officeDocument/2006/math" xmlns:v="urn:schemas-microsoft-com:vml" xmlns:wp14="http://schemas.microsoft.com/office/word/2010/wordprocessingDrawing" xmlns:wp="http://schemas.openxmlformats.org/drawingml/2006/wordprocessingDrawing" xmlns:w10="urn:schemas-microsoft-com:office:word" xmlns:w="http://schemas.openxmlformats.org/wordprocessingml/2006/main" xmlns:w14="http://schemas.microsoft.com/office/word/2010/wordml" xmlns:w15="http://schemas.microsoft.com/office/word/2012/wordml" xmlns:wpg="http://schemas.microsoft.com/office/word/2010/wordprocessingGroup" xmlns:wpi="http://schemas.microsoft.com/office/word/2010/wordprocessingInk" xmlns:wne="http://schemas.microsoft.com/office/word/2006/wordml" xmlns:wps="http://schemas.microsoft.com/office/word/2010/wordprocessingShape" mc:Ignorable="w14 w15 wp14">
   <w:p>
     <w:pPr>
       <w:pStyle w:val="Header"/>
@@ -10992,7 +11066,7 @@
 </file>
 
 <file path=word/numbering.xml><?xml version="1.0" encoding="utf-8"?>
-<w:numbering xmlns:wpc="http://schemas.microsoft.com/office/word/2010/wordprocessingCanvas" xmlns:mc="http://schemas.openxmlformats.org/markup-compatibility/2006" xmlns:o="urn:schemas-microsoft-com:office:office" xmlns:r="http://schemas.openxmlformats.org/officeDocument/2006/relationships" xmlns:m="http://schemas.openxmlformats.org/officeDocument/2006/math" xmlns:v="urn:schemas-microsoft-com:vml" xmlns:wp14="http://schemas.microsoft.com/office/word/2010/wordprocessingDrawing" xmlns:wp="http://schemas.openxmlformats.org/drawingml/2006/wordprocessingDrawing" xmlns:w10="urn:schemas-microsoft-com:office:word" xmlns:w="http://schemas.openxmlformats.org/wordprocessingml/2006/main" xmlns:w14="http://schemas.microsoft.com/office/word/2010/wordml" xmlns:wpg="http://schemas.microsoft.com/office/word/2010/wordprocessingGroup" xmlns:wpi="http://schemas.microsoft.com/office/word/2010/wordprocessingInk" xmlns:wne="http://schemas.microsoft.com/office/word/2006/wordml" xmlns:wps="http://schemas.microsoft.com/office/word/2010/wordprocessingShape" mc:Ignorable="w14 wp14">
+<w:numbering xmlns:wpc="http://schemas.microsoft.com/office/word/2010/wordprocessingCanvas" xmlns:mc="http://schemas.openxmlformats.org/markup-compatibility/2006" xmlns:o="urn:schemas-microsoft-com:office:office" xmlns:r="http://schemas.openxmlformats.org/officeDocument/2006/relationships" xmlns:m="http://schemas.openxmlformats.org/officeDocument/2006/math" xmlns:v="urn:schemas-microsoft-com:vml" xmlns:wp14="http://schemas.microsoft.com/office/word/2010/wordprocessingDrawing" xmlns:wp="http://schemas.openxmlformats.org/drawingml/2006/wordprocessingDrawing" xmlns:w10="urn:schemas-microsoft-com:office:word" xmlns:w="http://schemas.openxmlformats.org/wordprocessingml/2006/main" xmlns:w14="http://schemas.microsoft.com/office/word/2010/wordml" xmlns:w15="http://schemas.microsoft.com/office/word/2012/wordml" xmlns:wpg="http://schemas.microsoft.com/office/word/2010/wordprocessingGroup" xmlns:wpi="http://schemas.microsoft.com/office/word/2010/wordprocessingInk" xmlns:wne="http://schemas.microsoft.com/office/word/2006/wordml" xmlns:wps="http://schemas.microsoft.com/office/word/2010/wordprocessingShape" mc:Ignorable="w14 w15 wp14">
   <w:abstractNum w:abstractNumId="0">
     <w:nsid w:val="2EFA560A"/>
     <w:multiLevelType w:val="hybridMultilevel"/>
@@ -11553,7 +11627,7 @@
 </file>
 
 <file path=word/styles.xml><?xml version="1.0" encoding="utf-8"?>
-<w:styles xmlns:mc="http://schemas.openxmlformats.org/markup-compatibility/2006" xmlns:r="http://schemas.openxmlformats.org/officeDocument/2006/relationships" xmlns:w="http://schemas.openxmlformats.org/wordprocessingml/2006/main" xmlns:w14="http://schemas.microsoft.com/office/word/2010/wordml" mc:Ignorable="w14">
+<w:styles xmlns:mc="http://schemas.openxmlformats.org/markup-compatibility/2006" xmlns:r="http://schemas.openxmlformats.org/officeDocument/2006/relationships" xmlns:w="http://schemas.openxmlformats.org/wordprocessingml/2006/main" xmlns:w14="http://schemas.microsoft.com/office/word/2010/wordml" xmlns:w15="http://schemas.microsoft.com/office/word/2012/wordml" mc:Ignorable="w14 w15">
   <w:docDefaults>
     <w:rPrDefault>
       <w:rPr>
@@ -11563,432 +11637,371 @@
     </w:rPrDefault>
     <w:pPrDefault/>
   </w:docDefaults>
-  <w:latentStyles w:defLockedState="0" w:defUIPriority="0" w:defSemiHidden="1" w:defUnhideWhenUsed="1" w:defQFormat="0" w:count="267">
-    <w:lsdException w:name="Normal" w:semiHidden="0" w:unhideWhenUsed="0" w:qFormat="1"/>
-    <w:lsdException w:name="heading 1" w:semiHidden="0" w:unhideWhenUsed="0" w:qFormat="1"/>
-    <w:lsdException w:name="heading 2" w:qFormat="1"/>
-    <w:lsdException w:name="heading 3" w:qFormat="1"/>
-    <w:lsdException w:name="heading 4" w:qFormat="1"/>
-    <w:lsdException w:name="heading 5" w:qFormat="1"/>
-    <w:lsdException w:name="heading 6" w:qFormat="1"/>
-    <w:lsdException w:name="heading 7" w:qFormat="1"/>
-    <w:lsdException w:name="heading 8" w:qFormat="1"/>
-    <w:lsdException w:name="heading 9" w:qFormat="1"/>
-    <w:lsdException w:name="caption" w:qFormat="1"/>
-    <w:lsdException w:name="List Number" w:semiHidden="0" w:unhideWhenUsed="0"/>
-    <w:lsdException w:name="List 4" w:semiHidden="0" w:unhideWhenUsed="0"/>
-    <w:lsdException w:name="List 5" w:semiHidden="0" w:unhideWhenUsed="0"/>
-    <w:lsdException w:name="Title" w:semiHidden="0" w:unhideWhenUsed="0" w:qFormat="1"/>
-    <w:lsdException w:name="Subtitle" w:semiHidden="0" w:unhideWhenUsed="0" w:qFormat="1"/>
-    <w:lsdException w:name="Salutation" w:semiHidden="0" w:unhideWhenUsed="0"/>
-    <w:lsdException w:name="Date" w:semiHidden="0" w:unhideWhenUsed="0"/>
-    <w:lsdException w:name="Body Text First Indent" w:semiHidden="0" w:unhideWhenUsed="0"/>
-    <w:lsdException w:name="Strong" w:semiHidden="0" w:unhideWhenUsed="0" w:qFormat="1"/>
-    <w:lsdException w:name="Emphasis" w:semiHidden="0" w:unhideWhenUsed="0" w:qFormat="1"/>
-    <w:lsdException w:name="Table Grid" w:semiHidden="0" w:unhideWhenUsed="0"/>
-    <w:lsdException w:name="Placeholder Text" w:uiPriority="99"/>
-    <w:lsdException w:name="No Spacing" w:semiHidden="0" w:uiPriority="99" w:unhideWhenUsed="0" w:qFormat="1"/>
-    <w:lsdException w:name="Light Shading" w:semiHidden="0" w:uiPriority="99" w:unhideWhenUsed="0"/>
-    <w:lsdException w:name="Light List" w:semiHidden="0" w:uiPriority="99" w:unhideWhenUsed="0"/>
-    <w:lsdException w:name="Light Grid" w:semiHidden="0" w:uiPriority="99" w:unhideWhenUsed="0"/>
-    <w:lsdException w:name="Medium Shading 1" w:semiHidden="0" w:uiPriority="99" w:unhideWhenUsed="0"/>
-    <w:lsdException w:name="Medium Shading 2" w:semiHidden="0" w:uiPriority="99" w:unhideWhenUsed="0"/>
-    <w:lsdException w:name="Medium List 1" w:semiHidden="0" w:uiPriority="99" w:unhideWhenUsed="0"/>
-    <w:lsdException w:name="Medium List 2" w:semiHidden="0" w:uiPriority="99" w:unhideWhenUsed="0"/>
-    <w:lsdException w:name="Medium Grid 1" w:semiHidden="0" w:uiPriority="99" w:unhideWhenUsed="0"/>
-    <w:lsdException w:name="Medium Grid 2" w:semiHidden="0" w:uiPriority="1" w:unhideWhenUsed="0" w:qFormat="1"/>
-    <w:lsdException w:name="Medium Grid 3" w:semiHidden="0" w:uiPriority="60" w:unhideWhenUsed="0"/>
-    <w:lsdException w:name="Dark List" w:semiHidden="0" w:uiPriority="61" w:unhideWhenUsed="0"/>
-    <w:lsdException w:name="Colorful Shading" w:semiHidden="0" w:uiPriority="62" w:unhideWhenUsed="0"/>
-    <w:lsdException w:name="Colorful List" w:semiHidden="0" w:uiPriority="63" w:unhideWhenUsed="0"/>
-    <w:lsdException w:name="Colorful Grid" w:semiHidden="0" w:uiPriority="64" w:unhideWhenUsed="0"/>
-    <w:lsdException w:name="Light Shading Accent 1" w:semiHidden="0" w:uiPriority="65" w:unhideWhenUsed="0"/>
-    <w:lsdException w:name="Light List Accent 1" w:semiHidden="0" w:uiPriority="66" w:unhideWhenUsed="0"/>
-    <w:lsdException w:name="Light Grid Accent 1" w:semiHidden="0" w:uiPriority="67" w:unhideWhenUsed="0"/>
-    <w:lsdException w:name="Medium Shading 1 Accent 1" w:semiHidden="0" w:uiPriority="68" w:unhideWhenUsed="0"/>
-    <w:lsdException w:name="Medium Shading 2 Accent 1" w:semiHidden="0" w:uiPriority="69" w:unhideWhenUsed="0"/>
-    <w:lsdException w:name="Medium List 1 Accent 1" w:semiHidden="0" w:uiPriority="70" w:unhideWhenUsed="0"/>
-    <w:lsdException w:name="Revision" w:uiPriority="71" w:unhideWhenUsed="0"/>
-    <w:lsdException w:name="List Paragraph" w:semiHidden="0" w:uiPriority="34" w:unhideWhenUsed="0" w:qFormat="1"/>
-    <w:lsdException w:name="Quote" w:semiHidden="0" w:uiPriority="73" w:unhideWhenUsed="0" w:qFormat="1"/>
-    <w:lsdException w:name="Intense Quote" w:semiHidden="0" w:uiPriority="60" w:unhideWhenUsed="0" w:qFormat="1"/>
-    <w:lsdException w:name="Medium List 2 Accent 1" w:semiHidden="0" w:uiPriority="61" w:unhideWhenUsed="0"/>
-    <w:lsdException w:name="Medium Grid 1 Accent 1" w:semiHidden="0" w:uiPriority="62" w:unhideWhenUsed="0"/>
-    <w:lsdException w:name="Medium Grid 2 Accent 1" w:semiHidden="0" w:uiPriority="63" w:unhideWhenUsed="0"/>
-    <w:lsdException w:name="Medium Grid 3 Accent 1" w:semiHidden="0" w:uiPriority="64" w:unhideWhenUsed="0"/>
-    <w:lsdException w:name="Dark List Accent 1" w:semiHidden="0" w:uiPriority="65" w:unhideWhenUsed="0"/>
-    <w:lsdException w:name="Colorful Shading Accent 1" w:semiHidden="0" w:uiPriority="99" w:unhideWhenUsed="0"/>
-    <w:lsdException w:name="Colorful List Accent 1" w:semiHidden="0" w:uiPriority="34" w:unhideWhenUsed="0" w:qFormat="1"/>
-    <w:lsdException w:name="Colorful Grid Accent 1" w:semiHidden="0" w:uiPriority="29" w:unhideWhenUsed="0" w:qFormat="1"/>
-    <w:lsdException w:name="Light Shading Accent 2" w:semiHidden="0" w:uiPriority="30" w:unhideWhenUsed="0" w:qFormat="1"/>
-    <w:lsdException w:name="Light List Accent 2" w:semiHidden="0" w:uiPriority="66" w:unhideWhenUsed="0"/>
-    <w:lsdException w:name="Light Grid Accent 2" w:semiHidden="0" w:uiPriority="67" w:unhideWhenUsed="0"/>
-    <w:lsdException w:name="Medium Shading 1 Accent 2" w:semiHidden="0" w:uiPriority="68" w:unhideWhenUsed="0"/>
-    <w:lsdException w:name="Medium Shading 2 Accent 2" w:semiHidden="0" w:uiPriority="69" w:unhideWhenUsed="0"/>
-    <w:lsdException w:name="Medium List 1 Accent 2" w:semiHidden="0" w:uiPriority="70" w:unhideWhenUsed="0"/>
-    <w:lsdException w:name="Medium List 2 Accent 2" w:semiHidden="0" w:uiPriority="71" w:unhideWhenUsed="0"/>
-    <w:lsdException w:name="Medium Grid 1 Accent 2" w:semiHidden="0" w:uiPriority="72" w:unhideWhenUsed="0"/>
-    <w:lsdException w:name="Medium Grid 2 Accent 2" w:semiHidden="0" w:uiPriority="73" w:unhideWhenUsed="0"/>
-    <w:lsdException w:name="Medium Grid 3 Accent 2" w:semiHidden="0" w:uiPriority="60" w:unhideWhenUsed="0"/>
-    <w:lsdException w:name="Dark List Accent 2" w:semiHidden="0" w:uiPriority="61" w:unhideWhenUsed="0"/>
-    <w:lsdException w:name="Colorful Shading Accent 2" w:semiHidden="0" w:uiPriority="62" w:unhideWhenUsed="0"/>
-    <w:lsdException w:name="Colorful List Accent 2" w:semiHidden="0" w:uiPriority="63" w:unhideWhenUsed="0"/>
-    <w:lsdException w:name="Colorful Grid Accent 2" w:semiHidden="0" w:uiPriority="64" w:unhideWhenUsed="0"/>
-    <w:lsdException w:name="Light Shading Accent 3" w:semiHidden="0" w:uiPriority="65" w:unhideWhenUsed="0"/>
-    <w:lsdException w:name="Light List Accent 3" w:semiHidden="0" w:uiPriority="66" w:unhideWhenUsed="0"/>
-    <w:lsdException w:name="Light Grid Accent 3" w:semiHidden="0" w:uiPriority="67" w:unhideWhenUsed="0"/>
-    <w:lsdException w:name="Medium Shading 1 Accent 3" w:semiHidden="0" w:uiPriority="68" w:unhideWhenUsed="0"/>
-    <w:lsdException w:name="Medium Shading 2 Accent 3" w:semiHidden="0" w:uiPriority="69" w:unhideWhenUsed="0"/>
-    <w:lsdException w:name="Medium List 1 Accent 3" w:semiHidden="0" w:uiPriority="70" w:unhideWhenUsed="0"/>
-    <w:lsdException w:name="Medium List 2 Accent 3" w:semiHidden="0" w:uiPriority="71" w:unhideWhenUsed="0"/>
-    <w:lsdException w:name="Medium Grid 1 Accent 3" w:semiHidden="0" w:uiPriority="72" w:unhideWhenUsed="0"/>
-    <w:lsdException w:name="Medium Grid 2 Accent 3" w:semiHidden="0" w:uiPriority="73" w:unhideWhenUsed="0"/>
-    <w:lsdException w:name="Medium Grid 3 Accent 3" w:semiHidden="0" w:uiPriority="60" w:unhideWhenUsed="0"/>
-    <w:lsdException w:name="Dark List Accent 3" w:semiHidden="0" w:uiPriority="61" w:unhideWhenUsed="0"/>
-    <w:lsdException w:name="Colorful Shading Accent 3" w:semiHidden="0" w:uiPriority="62" w:unhideWhenUsed="0"/>
-    <w:lsdException w:name="Colorful List Accent 3" w:semiHidden="0" w:uiPriority="63" w:unhideWhenUsed="0"/>
-    <w:lsdException w:name="Colorful Grid Accent 3" w:semiHidden="0" w:uiPriority="64" w:unhideWhenUsed="0"/>
-    <w:lsdException w:name="Light Shading Accent 4" w:semiHidden="0" w:uiPriority="65" w:unhideWhenUsed="0"/>
-    <w:lsdException w:name="Light List Accent 4" w:semiHidden="0" w:uiPriority="66" w:unhideWhenUsed="0"/>
-    <w:lsdException w:name="Light Grid Accent 4" w:semiHidden="0" w:uiPriority="67" w:unhideWhenUsed="0"/>
-    <w:lsdException w:name="Medium Shading 1 Accent 4" w:semiHidden="0" w:uiPriority="68" w:unhideWhenUsed="0"/>
-    <w:lsdException w:name="Medium Shading 2 Accent 4" w:semiHidden="0" w:uiPriority="69" w:unhideWhenUsed="0"/>
-    <w:lsdException w:name="Medium List 1 Accent 4" w:semiHidden="0" w:uiPriority="70" w:unhideWhenUsed="0"/>
-    <w:lsdException w:name="Medium List 2 Accent 4" w:semiHidden="0" w:uiPriority="71" w:unhideWhenUsed="0"/>
-    <w:lsdException w:name="Medium Grid 1 Accent 4" w:semiHidden="0" w:uiPriority="72" w:unhideWhenUsed="0"/>
-    <w:lsdException w:name="Medium Grid 2 Accent 4" w:semiHidden="0" w:uiPriority="73" w:unhideWhenUsed="0"/>
-    <w:lsdException w:name="Medium Grid 3 Accent 4" w:semiHidden="0" w:uiPriority="60" w:unhideWhenUsed="0"/>
-    <w:lsdException w:name="Dark List Accent 4" w:semiHidden="0" w:uiPriority="61" w:unhideWhenUsed="0"/>
-    <w:lsdException w:name="Colorful Shading Accent 4" w:semiHidden="0" w:uiPriority="62" w:unhideWhenUsed="0"/>
-    <w:lsdException w:name="Colorful List Accent 4" w:semiHidden="0" w:uiPriority="63" w:unhideWhenUsed="0"/>
-    <w:lsdException w:name="Colorful Grid Accent 4" w:semiHidden="0" w:uiPriority="64" w:unhideWhenUsed="0"/>
-    <w:lsdException w:name="Light Shading Accent 5" w:semiHidden="0" w:uiPriority="65" w:unhideWhenUsed="0"/>
-    <w:lsdException w:name="Light List Accent 5" w:semiHidden="0" w:uiPriority="66" w:unhideWhenUsed="0"/>
-    <w:lsdException w:name="Light Grid Accent 5" w:semiHidden="0" w:uiPriority="67" w:unhideWhenUsed="0"/>
-    <w:lsdException w:name="Medium Shading 1 Accent 5" w:semiHidden="0" w:uiPriority="68" w:unhideWhenUsed="0"/>
-    <w:lsdException w:name="Medium Shading 2 Accent 5" w:semiHidden="0" w:uiPriority="69" w:unhideWhenUsed="0"/>
-    <w:lsdException w:name="Medium List 1 Accent 5" w:semiHidden="0" w:uiPriority="70" w:unhideWhenUsed="0"/>
-    <w:lsdException w:name="Medium List 2 Accent 5" w:semiHidden="0" w:uiPriority="71" w:unhideWhenUsed="0"/>
-    <w:lsdException w:name="Medium Grid 1 Accent 5" w:semiHidden="0" w:uiPriority="72" w:unhideWhenUsed="0"/>
-    <w:lsdException w:name="Medium Grid 2 Accent 5" w:semiHidden="0" w:uiPriority="73" w:unhideWhenUsed="0"/>
-    <w:lsdException w:name="Medium Grid 3 Accent 5" w:semiHidden="0" w:uiPriority="60" w:unhideWhenUsed="0"/>
-    <w:lsdException w:name="Dark List Accent 5" w:semiHidden="0" w:uiPriority="61" w:unhideWhenUsed="0"/>
-    <w:lsdException w:name="Colorful Shading Accent 5" w:semiHidden="0" w:uiPriority="62" w:unhideWhenUsed="0"/>
-    <w:lsdException w:name="Colorful List Accent 5" w:semiHidden="0" w:uiPriority="63" w:unhideWhenUsed="0"/>
-    <w:lsdException w:name="Colorful Grid Accent 5" w:semiHidden="0" w:uiPriority="64" w:unhideWhenUsed="0"/>
-    <w:lsdException w:name="Light Shading Accent 6" w:semiHidden="0" w:uiPriority="65" w:unhideWhenUsed="0"/>
-    <w:lsdException w:name="Light List Accent 6" w:semiHidden="0" w:uiPriority="66" w:unhideWhenUsed="0"/>
-    <w:lsdException w:name="Light Grid Accent 6" w:semiHidden="0" w:uiPriority="67" w:unhideWhenUsed="0"/>
-    <w:lsdException w:name="Medium Shading 1 Accent 6" w:semiHidden="0" w:uiPriority="68" w:unhideWhenUsed="0"/>
-    <w:lsdException w:name="Medium Shading 2 Accent 6" w:semiHidden="0" w:uiPriority="69" w:unhideWhenUsed="0"/>
-    <w:lsdException w:name="Medium List 1 Accent 6" w:semiHidden="0" w:uiPriority="70" w:unhideWhenUsed="0"/>
-    <w:lsdException w:name="Medium List 2 Accent 6" w:semiHidden="0" w:uiPriority="71" w:unhideWhenUsed="0"/>
-    <w:lsdException w:name="Medium Grid 1 Accent 6" w:semiHidden="0" w:uiPriority="72" w:unhideWhenUsed="0"/>
-    <w:lsdException w:name="Medium Grid 2 Accent 6" w:semiHidden="0" w:uiPriority="73" w:unhideWhenUsed="0"/>
-    <w:lsdException w:name="Medium Grid 3 Accent 6" w:semiHidden="0" w:uiPriority="60" w:unhideWhenUsed="0"/>
-    <w:lsdException w:name="Dark List Accent 6" w:semiHidden="0" w:uiPriority="61" w:unhideWhenUsed="0"/>
-    <w:lsdException w:name="Colorful Shading Accent 6" w:semiHidden="0" w:uiPriority="62" w:unhideWhenUsed="0"/>
-    <w:lsdException w:name="Colorful List Accent 6" w:semiHidden="0" w:uiPriority="63" w:unhideWhenUsed="0"/>
-    <w:lsdException w:name="Colorful Grid Accent 6" w:semiHidden="0" w:uiPriority="64" w:unhideWhenUsed="0"/>
-    <w:lsdException w:name="Subtle Emphasis" w:semiHidden="0" w:uiPriority="65" w:unhideWhenUsed="0" w:qFormat="1"/>
-    <w:lsdException w:name="Intense Emphasis" w:semiHidden="0" w:uiPriority="66" w:unhideWhenUsed="0" w:qFormat="1"/>
-    <w:lsdException w:name="Subtle Reference" w:semiHidden="0" w:uiPriority="67" w:unhideWhenUsed="0" w:qFormat="1"/>
-    <w:lsdException w:name="Intense Reference" w:semiHidden="0" w:uiPriority="68" w:unhideWhenUsed="0" w:qFormat="1"/>
-    <w:lsdException w:name="Book Title" w:semiHidden="0" w:uiPriority="69" w:unhideWhenUsed="0" w:qFormat="1"/>
-    <w:lsdException w:name="Bibliography" w:uiPriority="70"/>
-    <w:lsdException w:name="TOC Heading" w:uiPriority="71" w:qFormat="1"/>
-  </w:latentStyles>
-  <w:style w:type="paragraph" w:default="1" w:styleId="Normal">
-    <w:name w:val="Normal"/>
-    <w:qFormat/>
-    <w:rsid w:val="00D16B43"/>
-    <w:rPr>
-      <w:sz w:val="24"/>
-      <w:szCs w:val="24"/>
-    </w:rPr>
-  </w:style>
-  <w:style w:type="character" w:default="1" w:styleId="DefaultParagraphFont">
-    <w:name w:val="Default Paragraph Font"/>
-    <w:uiPriority w:val="1"/>
-    <w:semiHidden/>
-    <w:unhideWhenUsed/>
-  </w:style>
-  <w:style w:type="table" w:default="1" w:styleId="TableNormal">
-    <w:name w:val="Normal Table"/>
-    <w:uiPriority w:val="99"/>
-    <w:semiHidden/>
-    <w:unhideWhenUsed/>
-    <w:tblPr>
-      <w:tblInd w:w="0" w:type="dxa"/>
-      <w:tblCellMar>
-        <w:top w:w="0" w:type="dxa"/>
-        <w:left w:w="108" w:type="dxa"/>
-        <w:bottom w:w="0" w:type="dxa"/>
-        <w:right w:w="108" w:type="dxa"/>
-      </w:tblCellMar>
-    </w:tblPr>
-  </w:style>
-  <w:style w:type="numbering" w:default="1" w:styleId="NoList">
-    <w:name w:val="No List"/>
-    <w:uiPriority w:val="99"/>
-    <w:semiHidden/>
-    <w:unhideWhenUsed/>
-  </w:style>
-  <w:style w:type="table" w:styleId="TableGrid">
-    <w:name w:val="Table Grid"/>
-    <w:basedOn w:val="TableNormal"/>
-    <w:rsid w:val="00D5452B"/>
-    <w:tblPr>
-      <w:tblInd w:w="0" w:type="dxa"/>
-      <w:tblBorders>
-        <w:top w:val="single" w:sz="4" w:space="0" w:color="auto"/>
-        <w:left w:val="single" w:sz="4" w:space="0" w:color="auto"/>
-        <w:bottom w:val="single" w:sz="4" w:space="0" w:color="auto"/>
-        <w:right w:val="single" w:sz="4" w:space="0" w:color="auto"/>
-        <w:insideH w:val="single" w:sz="4" w:space="0" w:color="auto"/>
-        <w:insideV w:val="single" w:sz="4" w:space="0" w:color="auto"/>
-      </w:tblBorders>
-      <w:tblCellMar>
-        <w:top w:w="0" w:type="dxa"/>
-        <w:left w:w="108" w:type="dxa"/>
-        <w:bottom w:w="0" w:type="dxa"/>
-        <w:right w:w="108" w:type="dxa"/>
-      </w:tblCellMar>
-    </w:tblPr>
-  </w:style>
-  <w:style w:type="paragraph" w:styleId="BodyTextIndent">
-    <w:name w:val="Body Text Indent"/>
-    <w:basedOn w:val="Normal"/>
-    <w:rsid w:val="00723DDE"/>
-    <w:pPr>
-      <w:spacing w:before="40" w:after="40"/>
-      <w:ind w:firstLine="425"/>
-      <w:jc w:val="both"/>
-    </w:pPr>
-    <w:rPr>
-      <w:rFonts w:ascii=".VnTime" w:hAnsi=".VnTime"/>
-      <w:sz w:val="28"/>
-      <w:szCs w:val="20"/>
-    </w:rPr>
-  </w:style>
-  <w:style w:type="paragraph" w:styleId="BalloonText">
-    <w:name w:val="Balloon Text"/>
-    <w:basedOn w:val="Normal"/>
-    <w:semiHidden/>
-    <w:rsid w:val="00E447F4"/>
-    <w:rPr>
-      <w:rFonts w:ascii="Tahoma" w:hAnsi="Tahoma" w:cs="Tahoma"/>
-      <w:sz w:val="16"/>
-      <w:szCs w:val="16"/>
-    </w:rPr>
-  </w:style>
-  <w:style w:type="paragraph" w:styleId="Header">
-    <w:name w:val="header"/>
-    <w:basedOn w:val="Normal"/>
-    <w:link w:val="HeaderChar"/>
-    <w:rsid w:val="00790C3F"/>
-    <w:pPr>
-      <w:tabs>
-        <w:tab w:val="center" w:pos="4680"/>
-        <w:tab w:val="right" w:pos="9360"/>
-      </w:tabs>
-    </w:pPr>
-    <w:rPr>
-      <w:lang w:val="x-none" w:eastAsia="x-none"/>
-    </w:rPr>
-  </w:style>
-  <w:style w:type="character" w:customStyle="1" w:styleId="HeaderChar">
-    <w:name w:val="Header Char"/>
-    <w:link w:val="Header"/>
-    <w:rsid w:val="00790C3F"/>
-    <w:rPr>
-      <w:sz w:val="24"/>
-      <w:szCs w:val="24"/>
-    </w:rPr>
-  </w:style>
-  <w:style w:type="paragraph" w:styleId="Footer">
-    <w:name w:val="footer"/>
-    <w:basedOn w:val="Normal"/>
-    <w:link w:val="FooterChar"/>
-    <w:rsid w:val="00790C3F"/>
-    <w:pPr>
-      <w:tabs>
-        <w:tab w:val="center" w:pos="4680"/>
-        <w:tab w:val="right" w:pos="9360"/>
-      </w:tabs>
-    </w:pPr>
-    <w:rPr>
-      <w:lang w:val="x-none" w:eastAsia="x-none"/>
-    </w:rPr>
-  </w:style>
-  <w:style w:type="character" w:customStyle="1" w:styleId="FooterChar">
-    <w:name w:val="Footer Char"/>
-    <w:link w:val="Footer"/>
-    <w:rsid w:val="00790C3F"/>
-    <w:rPr>
-      <w:sz w:val="24"/>
-      <w:szCs w:val="24"/>
-    </w:rPr>
-  </w:style>
-  <w:style w:type="paragraph" w:styleId="ListParagraph">
-    <w:name w:val="List Paragraph"/>
-    <w:basedOn w:val="Normal"/>
-    <w:uiPriority w:val="34"/>
-    <w:qFormat/>
-    <w:rsid w:val="007364D4"/>
-    <w:pPr>
-      <w:ind w:left="720"/>
-      <w:contextualSpacing/>
-    </w:pPr>
-  </w:style>
-</w:styles>
-</file>
-
-<file path=word/stylesWithEffects.xml><?xml version="1.0" encoding="utf-8"?>
-<w:styles xmlns:wpc="http://schemas.microsoft.com/office/word/2010/wordprocessingCanvas" xmlns:mc="http://schemas.openxmlformats.org/markup-compatibility/2006" xmlns:o="urn:schemas-microsoft-com:office:office" xmlns:r="http://schemas.openxmlformats.org/officeDocument/2006/relationships" xmlns:m="http://schemas.openxmlformats.org/officeDocument/2006/math" xmlns:v="urn:schemas-microsoft-com:vml" xmlns:wp14="http://schemas.microsoft.com/office/word/2010/wordprocessingDrawing" xmlns:wp="http://schemas.openxmlformats.org/drawingml/2006/wordprocessingDrawing" xmlns:w10="urn:schemas-microsoft-com:office:word" xmlns:w="http://schemas.openxmlformats.org/wordprocessingml/2006/main" xmlns:w14="http://schemas.microsoft.com/office/word/2010/wordml" xmlns:wpg="http://schemas.microsoft.com/office/word/2010/wordprocessingGroup" xmlns:wpi="http://schemas.microsoft.com/office/word/2010/wordprocessingInk" xmlns:wne="http://schemas.microsoft.com/office/word/2006/wordml" xmlns:wps="http://schemas.microsoft.com/office/word/2010/wordprocessingShape" mc:Ignorable="w14 wp14">
-  <w:docDefaults>
-    <w:rPrDefault>
-      <w:rPr>
-        <w:rFonts w:ascii="Times New Roman" w:eastAsia="Times New Roman" w:hAnsi="Times New Roman" w:cs="Times New Roman"/>
-        <w:lang w:val="en-US" w:eastAsia="en-US" w:bidi="ar-SA"/>
-      </w:rPr>
-    </w:rPrDefault>
-    <w:pPrDefault/>
-  </w:docDefaults>
-  <w:latentStyles w:defLockedState="0" w:defUIPriority="0" w:defSemiHidden="1" w:defUnhideWhenUsed="1" w:defQFormat="0" w:count="267">
-    <w:lsdException w:name="Normal" w:semiHidden="0" w:unhideWhenUsed="0" w:qFormat="1"/>
-    <w:lsdException w:name="heading 1" w:semiHidden="0" w:unhideWhenUsed="0" w:qFormat="1"/>
-    <w:lsdException w:name="heading 2" w:qFormat="1"/>
-    <w:lsdException w:name="heading 3" w:qFormat="1"/>
-    <w:lsdException w:name="heading 4" w:qFormat="1"/>
-    <w:lsdException w:name="heading 5" w:qFormat="1"/>
-    <w:lsdException w:name="heading 6" w:qFormat="1"/>
-    <w:lsdException w:name="heading 7" w:qFormat="1"/>
-    <w:lsdException w:name="heading 8" w:qFormat="1"/>
-    <w:lsdException w:name="heading 9" w:qFormat="1"/>
-    <w:lsdException w:name="caption" w:qFormat="1"/>
-    <w:lsdException w:name="List Number" w:semiHidden="0" w:unhideWhenUsed="0"/>
-    <w:lsdException w:name="List 4" w:semiHidden="0" w:unhideWhenUsed="0"/>
-    <w:lsdException w:name="List 5" w:semiHidden="0" w:unhideWhenUsed="0"/>
-    <w:lsdException w:name="Title" w:semiHidden="0" w:unhideWhenUsed="0" w:qFormat="1"/>
-    <w:lsdException w:name="Subtitle" w:semiHidden="0" w:unhideWhenUsed="0" w:qFormat="1"/>
-    <w:lsdException w:name="Salutation" w:semiHidden="0" w:unhideWhenUsed="0"/>
-    <w:lsdException w:name="Date" w:semiHidden="0" w:unhideWhenUsed="0"/>
-    <w:lsdException w:name="Body Text First Indent" w:semiHidden="0" w:unhideWhenUsed="0"/>
-    <w:lsdException w:name="Strong" w:semiHidden="0" w:unhideWhenUsed="0" w:qFormat="1"/>
-    <w:lsdException w:name="Emphasis" w:semiHidden="0" w:unhideWhenUsed="0" w:qFormat="1"/>
-    <w:lsdException w:name="Table Grid" w:semiHidden="0" w:unhideWhenUsed="0"/>
-    <w:lsdException w:name="Placeholder Text" w:uiPriority="99"/>
-    <w:lsdException w:name="No Spacing" w:semiHidden="0" w:uiPriority="99" w:unhideWhenUsed="0" w:qFormat="1"/>
-    <w:lsdException w:name="Light Shading" w:semiHidden="0" w:uiPriority="99" w:unhideWhenUsed="0"/>
-    <w:lsdException w:name="Light List" w:semiHidden="0" w:uiPriority="99" w:unhideWhenUsed="0"/>
-    <w:lsdException w:name="Light Grid" w:semiHidden="0" w:uiPriority="99" w:unhideWhenUsed="0"/>
-    <w:lsdException w:name="Medium Shading 1" w:semiHidden="0" w:uiPriority="99" w:unhideWhenUsed="0"/>
-    <w:lsdException w:name="Medium Shading 2" w:semiHidden="0" w:uiPriority="99" w:unhideWhenUsed="0"/>
-    <w:lsdException w:name="Medium List 1" w:semiHidden="0" w:uiPriority="99" w:unhideWhenUsed="0"/>
-    <w:lsdException w:name="Medium List 2" w:semiHidden="0" w:uiPriority="99" w:unhideWhenUsed="0"/>
-    <w:lsdException w:name="Medium Grid 1" w:semiHidden="0" w:uiPriority="99" w:unhideWhenUsed="0"/>
-    <w:lsdException w:name="Medium Grid 2" w:semiHidden="0" w:uiPriority="1" w:unhideWhenUsed="0" w:qFormat="1"/>
-    <w:lsdException w:name="Medium Grid 3" w:semiHidden="0" w:uiPriority="60" w:unhideWhenUsed="0"/>
-    <w:lsdException w:name="Dark List" w:semiHidden="0" w:uiPriority="61" w:unhideWhenUsed="0"/>
-    <w:lsdException w:name="Colorful Shading" w:semiHidden="0" w:uiPriority="62" w:unhideWhenUsed="0"/>
-    <w:lsdException w:name="Colorful List" w:semiHidden="0" w:uiPriority="63" w:unhideWhenUsed="0"/>
-    <w:lsdException w:name="Colorful Grid" w:semiHidden="0" w:uiPriority="64" w:unhideWhenUsed="0"/>
-    <w:lsdException w:name="Light Shading Accent 1" w:semiHidden="0" w:uiPriority="65" w:unhideWhenUsed="0"/>
-    <w:lsdException w:name="Light List Accent 1" w:semiHidden="0" w:uiPriority="66" w:unhideWhenUsed="0"/>
-    <w:lsdException w:name="Light Grid Accent 1" w:semiHidden="0" w:uiPriority="67" w:unhideWhenUsed="0"/>
-    <w:lsdException w:name="Medium Shading 1 Accent 1" w:semiHidden="0" w:uiPriority="68" w:unhideWhenUsed="0"/>
-    <w:lsdException w:name="Medium Shading 2 Accent 1" w:semiHidden="0" w:uiPriority="69" w:unhideWhenUsed="0"/>
-    <w:lsdException w:name="Medium List 1 Accent 1" w:semiHidden="0" w:uiPriority="70" w:unhideWhenUsed="0"/>
-    <w:lsdException w:name="Revision" w:uiPriority="71" w:unhideWhenUsed="0"/>
-    <w:lsdException w:name="List Paragraph" w:semiHidden="0" w:uiPriority="34" w:unhideWhenUsed="0" w:qFormat="1"/>
-    <w:lsdException w:name="Quote" w:semiHidden="0" w:uiPriority="73" w:unhideWhenUsed="0" w:qFormat="1"/>
-    <w:lsdException w:name="Intense Quote" w:semiHidden="0" w:uiPriority="60" w:unhideWhenUsed="0" w:qFormat="1"/>
-    <w:lsdException w:name="Medium List 2 Accent 1" w:semiHidden="0" w:uiPriority="61" w:unhideWhenUsed="0"/>
-    <w:lsdException w:name="Medium Grid 1 Accent 1" w:semiHidden="0" w:uiPriority="62" w:unhideWhenUsed="0"/>
-    <w:lsdException w:name="Medium Grid 2 Accent 1" w:semiHidden="0" w:uiPriority="63" w:unhideWhenUsed="0"/>
-    <w:lsdException w:name="Medium Grid 3 Accent 1" w:semiHidden="0" w:uiPriority="64" w:unhideWhenUsed="0"/>
-    <w:lsdException w:name="Dark List Accent 1" w:semiHidden="0" w:uiPriority="65" w:unhideWhenUsed="0"/>
-    <w:lsdException w:name="Colorful Shading Accent 1" w:semiHidden="0" w:uiPriority="99" w:unhideWhenUsed="0"/>
-    <w:lsdException w:name="Colorful List Accent 1" w:semiHidden="0" w:uiPriority="34" w:unhideWhenUsed="0" w:qFormat="1"/>
-    <w:lsdException w:name="Colorful Grid Accent 1" w:semiHidden="0" w:uiPriority="29" w:unhideWhenUsed="0" w:qFormat="1"/>
-    <w:lsdException w:name="Light Shading Accent 2" w:semiHidden="0" w:uiPriority="30" w:unhideWhenUsed="0" w:qFormat="1"/>
-    <w:lsdException w:name="Light List Accent 2" w:semiHidden="0" w:uiPriority="66" w:unhideWhenUsed="0"/>
-    <w:lsdException w:name="Light Grid Accent 2" w:semiHidden="0" w:uiPriority="67" w:unhideWhenUsed="0"/>
-    <w:lsdException w:name="Medium Shading 1 Accent 2" w:semiHidden="0" w:uiPriority="68" w:unhideWhenUsed="0"/>
-    <w:lsdException w:name="Medium Shading 2 Accent 2" w:semiHidden="0" w:uiPriority="69" w:unhideWhenUsed="0"/>
-    <w:lsdException w:name="Medium List 1 Accent 2" w:semiHidden="0" w:uiPriority="70" w:unhideWhenUsed="0"/>
-    <w:lsdException w:name="Medium List 2 Accent 2" w:semiHidden="0" w:uiPriority="71" w:unhideWhenUsed="0"/>
-    <w:lsdException w:name="Medium Grid 1 Accent 2" w:semiHidden="0" w:uiPriority="72" w:unhideWhenUsed="0"/>
-    <w:lsdException w:name="Medium Grid 2 Accent 2" w:semiHidden="0" w:uiPriority="73" w:unhideWhenUsed="0"/>
-    <w:lsdException w:name="Medium Grid 3 Accent 2" w:semiHidden="0" w:uiPriority="60" w:unhideWhenUsed="0"/>
-    <w:lsdException w:name="Dark List Accent 2" w:semiHidden="0" w:uiPriority="61" w:unhideWhenUsed="0"/>
-    <w:lsdException w:name="Colorful Shading Accent 2" w:semiHidden="0" w:uiPriority="62" w:unhideWhenUsed="0"/>
-    <w:lsdException w:name="Colorful List Accent 2" w:semiHidden="0" w:uiPriority="63" w:unhideWhenUsed="0"/>
-    <w:lsdException w:name="Colorful Grid Accent 2" w:semiHidden="0" w:uiPriority="64" w:unhideWhenUsed="0"/>
-    <w:lsdException w:name="Light Shading Accent 3" w:semiHidden="0" w:uiPriority="65" w:unhideWhenUsed="0"/>
-    <w:lsdException w:name="Light List Accent 3" w:semiHidden="0" w:uiPriority="66" w:unhideWhenUsed="0"/>
-    <w:lsdException w:name="Light Grid Accent 3" w:semiHidden="0" w:uiPriority="67" w:unhideWhenUsed="0"/>
-    <w:lsdException w:name="Medium Shading 1 Accent 3" w:semiHidden="0" w:uiPriority="68" w:unhideWhenUsed="0"/>
-    <w:lsdException w:name="Medium Shading 2 Accent 3" w:semiHidden="0" w:uiPriority="69" w:unhideWhenUsed="0"/>
-    <w:lsdException w:name="Medium List 1 Accent 3" w:semiHidden="0" w:uiPriority="70" w:unhideWhenUsed="0"/>
-    <w:lsdException w:name="Medium List 2 Accent 3" w:semiHidden="0" w:uiPriority="71" w:unhideWhenUsed="0"/>
-    <w:lsdException w:name="Medium Grid 1 Accent 3" w:semiHidden="0" w:uiPriority="72" w:unhideWhenUsed="0"/>
-    <w:lsdException w:name="Medium Grid 2 Accent 3" w:semiHidden="0" w:uiPriority="73" w:unhideWhenUsed="0"/>
-    <w:lsdException w:name="Medium Grid 3 Accent 3" w:semiHidden="0" w:uiPriority="60" w:unhideWhenUsed="0"/>
-    <w:lsdException w:name="Dark List Accent 3" w:semiHidden="0" w:uiPriority="61" w:unhideWhenUsed="0"/>
-    <w:lsdException w:name="Colorful Shading Accent 3" w:semiHidden="0" w:uiPriority="62" w:unhideWhenUsed="0"/>
-    <w:lsdException w:name="Colorful List Accent 3" w:semiHidden="0" w:uiPriority="63" w:unhideWhenUsed="0"/>
-    <w:lsdException w:name="Colorful Grid Accent 3" w:semiHidden="0" w:uiPriority="64" w:unhideWhenUsed="0"/>
-    <w:lsdException w:name="Light Shading Accent 4" w:semiHidden="0" w:uiPriority="65" w:unhideWhenUsed="0"/>
-    <w:lsdException w:name="Light List Accent 4" w:semiHidden="0" w:uiPriority="66" w:unhideWhenUsed="0"/>
-    <w:lsdException w:name="Light Grid Accent 4" w:semiHidden="0" w:uiPriority="67" w:unhideWhenUsed="0"/>
-    <w:lsdException w:name="Medium Shading 1 Accent 4" w:semiHidden="0" w:uiPriority="68" w:unhideWhenUsed="0"/>
-    <w:lsdException w:name="Medium Shading 2 Accent 4" w:semiHidden="0" w:uiPriority="69" w:unhideWhenUsed="0"/>
-    <w:lsdException w:name="Medium List 1 Accent 4" w:semiHidden="0" w:uiPriority="70" w:unhideWhenUsed="0"/>
-    <w:lsdException w:name="Medium List 2 Accent 4" w:semiHidden="0" w:uiPriority="71" w:unhideWhenUsed="0"/>
-    <w:lsdException w:name="Medium Grid 1 Accent 4" w:semiHidden="0" w:uiPriority="72" w:unhideWhenUsed="0"/>
-    <w:lsdException w:name="Medium Grid 2 Accent 4" w:semiHidden="0" w:uiPriority="73" w:unhideWhenUsed="0"/>
-    <w:lsdException w:name="Medium Grid 3 Accent 4" w:semiHidden="0" w:uiPriority="60" w:unhideWhenUsed="0"/>
-    <w:lsdException w:name="Dark List Accent 4" w:semiHidden="0" w:uiPriority="61" w:unhideWhenUsed="0"/>
-    <w:lsdException w:name="Colorful Shading Accent 4" w:semiHidden="0" w:uiPriority="62" w:unhideWhenUsed="0"/>
-    <w:lsdException w:name="Colorful List Accent 4" w:semiHidden="0" w:uiPriority="63" w:unhideWhenUsed="0"/>
-    <w:lsdException w:name="Colorful Grid Accent 4" w:semiHidden="0" w:uiPriority="64" w:unhideWhenUsed="0"/>
-    <w:lsdException w:name="Light Shading Accent 5" w:semiHidden="0" w:uiPriority="65" w:unhideWhenUsed="0"/>
-    <w:lsdException w:name="Light List Accent 5" w:semiHidden="0" w:uiPriority="66" w:unhideWhenUsed="0"/>
-    <w:lsdException w:name="Light Grid Accent 5" w:semiHidden="0" w:uiPriority="67" w:unhideWhenUsed="0"/>
-    <w:lsdException w:name="Medium Shading 1 Accent 5" w:semiHidden="0" w:uiPriority="68" w:unhideWhenUsed="0"/>
-    <w:lsdException w:name="Medium Shading 2 Accent 5" w:semiHidden="0" w:uiPriority="69" w:unhideWhenUsed="0"/>
-    <w:lsdException w:name="Medium List 1 Accent 5" w:semiHidden="0" w:uiPriority="70" w:unhideWhenUsed="0"/>
-    <w:lsdException w:name="Medium List 2 Accent 5" w:semiHidden="0" w:uiPriority="71" w:unhideWhenUsed="0"/>
-    <w:lsdException w:name="Medium Grid 1 Accent 5" w:semiHidden="0" w:uiPriority="72" w:unhideWhenUsed="0"/>
-    <w:lsdException w:name="Medium Grid 2 Accent 5" w:semiHidden="0" w:uiPriority="73" w:unhideWhenUsed="0"/>
-    <w:lsdException w:name="Medium Grid 3 Accent 5" w:semiHidden="0" w:uiPriority="60" w:unhideWhenUsed="0"/>
-    <w:lsdException w:name="Dark List Accent 5" w:semiHidden="0" w:uiPriority="61" w:unhideWhenUsed="0"/>
-    <w:lsdException w:name="Colorful Shading Accent 5" w:semiHidden="0" w:uiPriority="62" w:unhideWhenUsed="0"/>
-    <w:lsdException w:name="Colorful List Accent 5" w:semiHidden="0" w:uiPriority="63" w:unhideWhenUsed="0"/>
-    <w:lsdException w:name="Colorful Grid Accent 5" w:semiHidden="0" w:uiPriority="64" w:unhideWhenUsed="0"/>
-    <w:lsdException w:name="Light Shading Accent 6" w:semiHidden="0" w:uiPriority="65" w:unhideWhenUsed="0"/>
-    <w:lsdException w:name="Light List Accent 6" w:semiHidden="0" w:uiPriority="66" w:unhideWhenUsed="0"/>
-    <w:lsdException w:name="Light Grid Accent 6" w:semiHidden="0" w:uiPriority="67" w:unhideWhenUsed="0"/>
-    <w:lsdException w:name="Medium Shading 1 Accent 6" w:semiHidden="0" w:uiPriority="68" w:unhideWhenUsed="0"/>
-    <w:lsdException w:name="Medium Shading 2 Accent 6" w:semiHidden="0" w:uiPriority="69" w:unhideWhenUsed="0"/>
-    <w:lsdException w:name="Medium List 1 Accent 6" w:semiHidden="0" w:uiPriority="70" w:unhideWhenUsed="0"/>
-    <w:lsdException w:name="Medium List 2 Accent 6" w:semiHidden="0" w:uiPriority="71" w:unhideWhenUsed="0"/>
-    <w:lsdException w:name="Medium Grid 1 Accent 6" w:semiHidden="0" w:uiPriority="72" w:unhideWhenUsed="0"/>
-    <w:lsdException w:name="Medium Grid 2 Accent 6" w:semiHidden="0" w:uiPriority="73" w:unhideWhenUsed="0"/>
-    <w:lsdException w:name="Medium Grid 3 Accent 6" w:semiHidden="0" w:uiPriority="60" w:unhideWhenUsed="0"/>
-    <w:lsdException w:name="Dark List Accent 6" w:semiHidden="0" w:uiPriority="61" w:unhideWhenUsed="0"/>
-    <w:lsdException w:name="Colorful Shading Accent 6" w:semiHidden="0" w:uiPriority="62" w:unhideWhenUsed="0"/>
-    <w:lsdException w:name="Colorful List Accent 6" w:semiHidden="0" w:uiPriority="63" w:unhideWhenUsed="0"/>
-    <w:lsdException w:name="Colorful Grid Accent 6" w:semiHidden="0" w:uiPriority="64" w:unhideWhenUsed="0"/>
-    <w:lsdException w:name="Subtle Emphasis" w:semiHidden="0" w:uiPriority="65" w:unhideWhenUsed="0" w:qFormat="1"/>
-    <w:lsdException w:name="Intense Emphasis" w:semiHidden="0" w:uiPriority="66" w:unhideWhenUsed="0" w:qFormat="1"/>
-    <w:lsdException w:name="Subtle Reference" w:semiHidden="0" w:uiPriority="67" w:unhideWhenUsed="0" w:qFormat="1"/>
-    <w:lsdException w:name="Intense Reference" w:semiHidden="0" w:uiPriority="68" w:unhideWhenUsed="0" w:qFormat="1"/>
-    <w:lsdException w:name="Book Title" w:semiHidden="0" w:uiPriority="69" w:unhideWhenUsed="0" w:qFormat="1"/>
-    <w:lsdException w:name="Bibliography" w:uiPriority="70"/>
-    <w:lsdException w:name="TOC Heading" w:uiPriority="71" w:qFormat="1"/>
+  <w:latentStyles w:defLockedState="0" w:defUIPriority="0" w:defSemiHidden="0" w:defUnhideWhenUsed="0" w:defQFormat="0" w:count="371">
+    <w:lsdException w:name="Normal" w:qFormat="1"/>
+    <w:lsdException w:name="heading 1" w:qFormat="1"/>
+    <w:lsdException w:name="heading 2" w:semiHidden="1" w:unhideWhenUsed="1" w:qFormat="1"/>
+    <w:lsdException w:name="heading 3" w:semiHidden="1" w:unhideWhenUsed="1" w:qFormat="1"/>
+    <w:lsdException w:name="heading 4" w:semiHidden="1" w:unhideWhenUsed="1" w:qFormat="1"/>
+    <w:lsdException w:name="heading 5" w:semiHidden="1" w:unhideWhenUsed="1" w:qFormat="1"/>
+    <w:lsdException w:name="heading 6" w:semiHidden="1" w:unhideWhenUsed="1" w:qFormat="1"/>
+    <w:lsdException w:name="heading 7" w:semiHidden="1" w:unhideWhenUsed="1" w:qFormat="1"/>
+    <w:lsdException w:name="heading 8" w:semiHidden="1" w:unhideWhenUsed="1" w:qFormat="1"/>
+    <w:lsdException w:name="heading 9" w:semiHidden="1" w:unhideWhenUsed="1" w:qFormat="1"/>
+    <w:lsdException w:name="index 1" w:semiHidden="1" w:unhideWhenUsed="1"/>
+    <w:lsdException w:name="index 2" w:semiHidden="1" w:unhideWhenUsed="1"/>
+    <w:lsdException w:name="index 3" w:semiHidden="1" w:unhideWhenUsed="1"/>
+    <w:lsdException w:name="index 4" w:semiHidden="1" w:unhideWhenUsed="1"/>
+    <w:lsdException w:name="index 5" w:semiHidden="1" w:unhideWhenUsed="1"/>
+    <w:lsdException w:name="index 6" w:semiHidden="1" w:unhideWhenUsed="1"/>
+    <w:lsdException w:name="index 7" w:semiHidden="1" w:unhideWhenUsed="1"/>
+    <w:lsdException w:name="index 8" w:semiHidden="1" w:unhideWhenUsed="1"/>
+    <w:lsdException w:name="index 9" w:semiHidden="1" w:unhideWhenUsed="1"/>
+    <w:lsdException w:name="toc 1" w:semiHidden="1" w:unhideWhenUsed="1"/>
+    <w:lsdException w:name="toc 2" w:semiHidden="1" w:unhideWhenUsed="1"/>
+    <w:lsdException w:name="toc 3" w:semiHidden="1" w:unhideWhenUsed="1"/>
+    <w:lsdException w:name="toc 4" w:semiHidden="1" w:unhideWhenUsed="1"/>
+    <w:lsdException w:name="toc 5" w:semiHidden="1" w:unhideWhenUsed="1"/>
+    <w:lsdException w:name="toc 6" w:semiHidden="1" w:unhideWhenUsed="1"/>
+    <w:lsdException w:name="toc 7" w:semiHidden="1" w:unhideWhenUsed="1"/>
+    <w:lsdException w:name="toc 8" w:semiHidden="1" w:unhideWhenUsed="1"/>
+    <w:lsdException w:name="toc 9" w:semiHidden="1" w:unhideWhenUsed="1"/>
+    <w:lsdException w:name="Normal Indent" w:semiHidden="1" w:unhideWhenUsed="1"/>
+    <w:lsdException w:name="footnote text" w:semiHidden="1" w:unhideWhenUsed="1"/>
+    <w:lsdException w:name="annotation text" w:semiHidden="1" w:unhideWhenUsed="1"/>
+    <w:lsdException w:name="header" w:semiHidden="1" w:unhideWhenUsed="1"/>
+    <w:lsdException w:name="footer" w:semiHidden="1" w:unhideWhenUsed="1"/>
+    <w:lsdException w:name="index heading" w:semiHidden="1" w:unhideWhenUsed="1"/>
+    <w:lsdException w:name="caption" w:semiHidden="1" w:unhideWhenUsed="1" w:qFormat="1"/>
+    <w:lsdException w:name="table of figures" w:semiHidden="1" w:unhideWhenUsed="1"/>
+    <w:lsdException w:name="envelope address" w:semiHidden="1" w:unhideWhenUsed="1"/>
+    <w:lsdException w:name="envelope return" w:semiHidden="1" w:unhideWhenUsed="1"/>
+    <w:lsdException w:name="footnote reference" w:semiHidden="1" w:unhideWhenUsed="1"/>
+    <w:lsdException w:name="annotation reference" w:semiHidden="1" w:unhideWhenUsed="1"/>
+    <w:lsdException w:name="line number" w:semiHidden="1" w:unhideWhenUsed="1"/>
+    <w:lsdException w:name="page number" w:semiHidden="1" w:unhideWhenUsed="1"/>
+    <w:lsdException w:name="endnote reference" w:semiHidden="1" w:unhideWhenUsed="1"/>
+    <w:lsdException w:name="endnote text" w:semiHidden="1" w:unhideWhenUsed="1"/>
+    <w:lsdException w:name="table of authorities" w:semiHidden="1" w:unhideWhenUsed="1"/>
+    <w:lsdException w:name="macro" w:semiHidden="1" w:unhideWhenUsed="1"/>
+    <w:lsdException w:name="toa heading" w:semiHidden="1" w:unhideWhenUsed="1"/>
+    <w:lsdException w:name="List" w:semiHidden="1" w:unhideWhenUsed="1"/>
+    <w:lsdException w:name="List Bullet" w:semiHidden="1" w:unhideWhenUsed="1"/>
+    <w:lsdException w:name="List 2" w:semiHidden="1" w:unhideWhenUsed="1"/>
+    <w:lsdException w:name="List 3" w:semiHidden="1" w:unhideWhenUsed="1"/>
+    <w:lsdException w:name="List Bullet 2" w:semiHidden="1" w:unhideWhenUsed="1"/>
+    <w:lsdException w:name="List Bullet 3" w:semiHidden="1" w:unhideWhenUsed="1"/>
+    <w:lsdException w:name="List Bullet 4" w:semiHidden="1" w:unhideWhenUsed="1"/>
+    <w:lsdException w:name="List Bullet 5" w:semiHidden="1" w:unhideWhenUsed="1"/>
+    <w:lsdException w:name="List Number 2" w:semiHidden="1" w:unhideWhenUsed="1"/>
+    <w:lsdException w:name="List Number 3" w:semiHidden="1" w:unhideWhenUsed="1"/>
+    <w:lsdException w:name="List Number 4" w:semiHidden="1" w:unhideWhenUsed="1"/>
+    <w:lsdException w:name="List Number 5" w:semiHidden="1" w:unhideWhenUsed="1"/>
+    <w:lsdException w:name="Title" w:qFormat="1"/>
+    <w:lsdException w:name="Closing" w:semiHidden="1" w:unhideWhenUsed="1"/>
+    <w:lsdException w:name="Signature" w:semiHidden="1" w:unhideWhenUsed="1"/>
+    <w:lsdException w:name="Default Paragraph Font" w:semiHidden="1" w:unhideWhenUsed="1"/>
+    <w:lsdException w:name="Body Text" w:semiHidden="1" w:unhideWhenUsed="1"/>
+    <w:lsdException w:name="Body Text Indent" w:semiHidden="1" w:unhideWhenUsed="1"/>
+    <w:lsdException w:name="List Continue" w:semiHidden="1" w:unhideWhenUsed="1"/>
+    <w:lsdException w:name="List Continue 2" w:semiHidden="1" w:unhideWhenUsed="1"/>
+    <w:lsdException w:name="List Continue 3" w:semiHidden="1" w:unhideWhenUsed="1"/>
+    <w:lsdException w:name="List Continue 4" w:semiHidden="1" w:unhideWhenUsed="1"/>
+    <w:lsdException w:name="List Continue 5" w:semiHidden="1" w:unhideWhenUsed="1"/>
+    <w:lsdException w:name="Message Header" w:semiHidden="1" w:unhideWhenUsed="1"/>
+    <w:lsdException w:name="Subtitle" w:qFormat="1"/>
+    <w:lsdException w:name="Body Text First Indent 2" w:semiHidden="1" w:unhideWhenUsed="1"/>
+    <w:lsdException w:name="Note Heading" w:semiHidden="1" w:unhideWhenUsed="1"/>
+    <w:lsdException w:name="Body Text 2" w:semiHidden="1" w:unhideWhenUsed="1"/>
+    <w:lsdException w:name="Body Text 3" w:semiHidden="1" w:unhideWhenUsed="1"/>
+    <w:lsdException w:name="Body Text Indent 2" w:semiHidden="1" w:unhideWhenUsed="1"/>
+    <w:lsdException w:name="Body Text Indent 3" w:semiHidden="1" w:unhideWhenUsed="1"/>
+    <w:lsdException w:name="Block Text" w:semiHidden="1" w:unhideWhenUsed="1"/>
+    <w:lsdException w:name="Hyperlink" w:semiHidden="1" w:unhideWhenUsed="1"/>
+    <w:lsdException w:name="FollowedHyperlink" w:semiHidden="1" w:unhideWhenUsed="1"/>
+    <w:lsdException w:name="Strong" w:qFormat="1"/>
+    <w:lsdException w:name="Emphasis" w:qFormat="1"/>
+    <w:lsdException w:name="Document Map" w:semiHidden="1" w:unhideWhenUsed="1"/>
+    <w:lsdException w:name="Plain Text" w:semiHidden="1" w:unhideWhenUsed="1"/>
+    <w:lsdException w:name="E-mail Signature" w:semiHidden="1" w:unhideWhenUsed="1"/>
+    <w:lsdException w:name="HTML Top of Form" w:semiHidden="1" w:unhideWhenUsed="1"/>
+    <w:lsdException w:name="HTML Bottom of Form" w:semiHidden="1" w:unhideWhenUsed="1"/>
+    <w:lsdException w:name="Normal (Web)" w:semiHidden="1" w:unhideWhenUsed="1"/>
+    <w:lsdException w:name="HTML Acronym" w:semiHidden="1" w:unhideWhenUsed="1"/>
+    <w:lsdException w:name="HTML Address" w:semiHidden="1" w:unhideWhenUsed="1"/>
+    <w:lsdException w:name="HTML Cite" w:semiHidden="1" w:unhideWhenUsed="1"/>
+    <w:lsdException w:name="HTML Code" w:semiHidden="1" w:unhideWhenUsed="1"/>
+    <w:lsdException w:name="HTML Definition" w:semiHidden="1" w:unhideWhenUsed="1"/>
+    <w:lsdException w:name="HTML Keyboard" w:semiHidden="1" w:unhideWhenUsed="1"/>
+    <w:lsdException w:name="HTML Preformatted" w:semiHidden="1" w:unhideWhenUsed="1"/>
+    <w:lsdException w:name="HTML Sample" w:semiHidden="1" w:unhideWhenUsed="1"/>
+    <w:lsdException w:name="HTML Typewriter" w:semiHidden="1" w:unhideWhenUsed="1"/>
+    <w:lsdException w:name="HTML Variable" w:semiHidden="1" w:unhideWhenUsed="1"/>
+    <w:lsdException w:name="Normal Table" w:semiHidden="1" w:unhideWhenUsed="1"/>
+    <w:lsdException w:name="annotation subject" w:semiHidden="1" w:unhideWhenUsed="1"/>
+    <w:lsdException w:name="No List" w:semiHidden="1" w:unhideWhenUsed="1"/>
+    <w:lsdException w:name="Outline List 1" w:semiHidden="1" w:unhideWhenUsed="1"/>
+    <w:lsdException w:name="Outline List 2" w:semiHidden="1" w:unhideWhenUsed="1"/>
+    <w:lsdException w:name="Outline List 3" w:semiHidden="1" w:unhideWhenUsed="1"/>
+    <w:lsdException w:name="Table Simple 1" w:semiHidden="1" w:unhideWhenUsed="1"/>
+    <w:lsdException w:name="Table Simple 2" w:semiHidden="1" w:unhideWhenUsed="1"/>
+    <w:lsdException w:name="Table Simple 3" w:semiHidden="1" w:unhideWhenUsed="1"/>
+    <w:lsdException w:name="Table Classic 1" w:semiHidden="1" w:unhideWhenUsed="1"/>
+    <w:lsdException w:name="Table Classic 2" w:semiHidden="1" w:unhideWhenUsed="1"/>
+    <w:lsdException w:name="Table Classic 3" w:semiHidden="1" w:unhideWhenUsed="1"/>
+    <w:lsdException w:name="Table Classic 4" w:semiHidden="1" w:unhideWhenUsed="1"/>
+    <w:lsdException w:name="Table Colorful 1" w:semiHidden="1" w:unhideWhenUsed="1"/>
+    <w:lsdException w:name="Table Colorful 2" w:semiHidden="1" w:unhideWhenUsed="1"/>
+    <w:lsdException w:name="Table Colorful 3" w:semiHidden="1" w:unhideWhenUsed="1"/>
+    <w:lsdException w:name="Table Columns 1" w:semiHidden="1" w:unhideWhenUsed="1"/>
+    <w:lsdException w:name="Table Columns 2" w:semiHidden="1" w:unhideWhenUsed="1"/>
+    <w:lsdException w:name="Table Columns 3" w:semiHidden="1" w:unhideWhenUsed="1"/>
+    <w:lsdException w:name="Table Columns 4" w:semiHidden="1" w:unhideWhenUsed="1"/>
+    <w:lsdException w:name="Table Columns 5" w:semiHidden="1" w:unhideWhenUsed="1"/>
+    <w:lsdException w:name="Table Grid 1" w:semiHidden="1" w:unhideWhenUsed="1"/>
+    <w:lsdException w:name="Table Grid 2" w:semiHidden="1" w:unhideWhenUsed="1"/>
+    <w:lsdException w:name="Table Grid 3" w:semiHidden="1" w:unhideWhenUsed="1"/>
+    <w:lsdException w:name="Table Grid 4" w:semiHidden="1" w:unhideWhenUsed="1"/>
+    <w:lsdException w:name="Table Grid 5" w:semiHidden="1" w:unhideWhenUsed="1"/>
+    <w:lsdException w:name="Table Grid 6" w:semiHidden="1" w:unhideWhenUsed="1"/>
+    <w:lsdException w:name="Table Grid 7" w:semiHidden="1" w:unhideWhenUsed="1"/>
+    <w:lsdException w:name="Table Grid 8" w:semiHidden="1" w:unhideWhenUsed="1"/>
+    <w:lsdException w:name="Table List 1" w:semiHidden="1" w:unhideWhenUsed="1"/>
+    <w:lsdException w:name="Table List 2" w:semiHidden="1" w:unhideWhenUsed="1"/>
+    <w:lsdException w:name="Table List 3" w:semiHidden="1" w:unhideWhenUsed="1"/>
+    <w:lsdException w:name="Table List 4" w:semiHidden="1" w:unhideWhenUsed="1"/>
+    <w:lsdException w:name="Table List 5" w:semiHidden="1" w:unhideWhenUsed="1"/>
+    <w:lsdException w:name="Table List 6" w:semiHidden="1" w:unhideWhenUsed="1"/>
+    <w:lsdException w:name="Table List 7" w:semiHidden="1" w:unhideWhenUsed="1"/>
+    <w:lsdException w:name="Table List 8" w:semiHidden="1" w:unhideWhenUsed="1"/>
+    <w:lsdException w:name="Table 3D effects 1" w:semiHidden="1" w:unhideWhenUsed="1"/>
+    <w:lsdException w:name="Table 3D effects 2" w:semiHidden="1" w:unhideWhenUsed="1"/>
+    <w:lsdException w:name="Table 3D effects 3" w:semiHidden="1" w:unhideWhenUsed="1"/>
+    <w:lsdException w:name="Table Contemporary" w:semiHidden="1" w:unhideWhenUsed="1"/>
+    <w:lsdException w:name="Table Elegant" w:semiHidden="1" w:unhideWhenUsed="1"/>
+    <w:lsdException w:name="Table Professional" w:semiHidden="1" w:unhideWhenUsed="1"/>
+    <w:lsdException w:name="Table Subtle 1" w:semiHidden="1" w:unhideWhenUsed="1"/>
+    <w:lsdException w:name="Table Subtle 2" w:semiHidden="1" w:unhideWhenUsed="1"/>
+    <w:lsdException w:name="Table Web 1" w:semiHidden="1" w:unhideWhenUsed="1"/>
+    <w:lsdException w:name="Table Web 2" w:semiHidden="1" w:unhideWhenUsed="1"/>
+    <w:lsdException w:name="Table Web 3" w:semiHidden="1" w:unhideWhenUsed="1"/>
+    <w:lsdException w:name="Balloon Text" w:semiHidden="1" w:unhideWhenUsed="1"/>
+    <w:lsdException w:name="Table Theme" w:semiHidden="1" w:unhideWhenUsed="1"/>
+    <w:lsdException w:name="Placeholder Text" w:semiHidden="1" w:uiPriority="99" w:unhideWhenUsed="1"/>
+    <w:lsdException w:name="No Spacing" w:uiPriority="99" w:qFormat="1"/>
+    <w:lsdException w:name="Light Shading" w:uiPriority="99"/>
+    <w:lsdException w:name="Light List" w:uiPriority="99"/>
+    <w:lsdException w:name="Light Grid" w:uiPriority="99"/>
+    <w:lsdException w:name="Medium Shading 1" w:uiPriority="99"/>
+    <w:lsdException w:name="Medium Shading 2" w:uiPriority="99"/>
+    <w:lsdException w:name="Medium List 1" w:uiPriority="99"/>
+    <w:lsdException w:name="Medium List 2" w:uiPriority="99"/>
+    <w:lsdException w:name="Medium Grid 1" w:uiPriority="99"/>
+    <w:lsdException w:name="Medium Grid 2" w:uiPriority="1" w:qFormat="1"/>
+    <w:lsdException w:name="Medium Grid 3" w:uiPriority="60"/>
+    <w:lsdException w:name="Dark List" w:uiPriority="61"/>
+    <w:lsdException w:name="Colorful Shading" w:uiPriority="62"/>
+    <w:lsdException w:name="Colorful List" w:uiPriority="63"/>
+    <w:lsdException w:name="Colorful Grid" w:uiPriority="64"/>
+    <w:lsdException w:name="Light Shading Accent 1" w:uiPriority="65"/>
+    <w:lsdException w:name="Light List Accent 1" w:uiPriority="66"/>
+    <w:lsdException w:name="Light Grid Accent 1" w:uiPriority="67"/>
+    <w:lsdException w:name="Medium Shading 1 Accent 1" w:uiPriority="68"/>
+    <w:lsdException w:name="Medium Shading 2 Accent 1" w:uiPriority="69"/>
+    <w:lsdException w:name="Medium List 1 Accent 1" w:uiPriority="70"/>
+    <w:lsdException w:name="Revision" w:semiHidden="1" w:uiPriority="71"/>
+    <w:lsdException w:name="List Paragraph" w:uiPriority="34" w:qFormat="1"/>
+    <w:lsdException w:name="Quote" w:uiPriority="73" w:qFormat="1"/>
+    <w:lsdException w:name="Intense Quote" w:uiPriority="60" w:qFormat="1"/>
+    <w:lsdException w:name="Medium List 2 Accent 1" w:uiPriority="61"/>
+    <w:lsdException w:name="Medium Grid 1 Accent 1" w:uiPriority="62"/>
+    <w:lsdException w:name="Medium Grid 2 Accent 1" w:uiPriority="63"/>
+    <w:lsdException w:name="Medium Grid 3 Accent 1" w:uiPriority="64"/>
+    <w:lsdException w:name="Dark List Accent 1" w:uiPriority="65"/>
+    <w:lsdException w:name="Colorful Shading Accent 1" w:uiPriority="99"/>
+    <w:lsdException w:name="Colorful List Accent 1" w:uiPriority="34" w:qFormat="1"/>
+    <w:lsdException w:name="Colorful Grid Accent 1" w:uiPriority="29" w:qFormat="1"/>
+    <w:lsdException w:name="Light Shading Accent 2" w:uiPriority="30" w:qFormat="1"/>
+    <w:lsdException w:name="Light List Accent 2" w:uiPriority="66"/>
+    <w:lsdException w:name="Light Grid Accent 2" w:uiPriority="67"/>
+    <w:lsdException w:name="Medium Shading 1 Accent 2" w:uiPriority="68"/>
+    <w:lsdException w:name="Medium Shading 2 Accent 2" w:uiPriority="69"/>
+    <w:lsdException w:name="Medium List 1 Accent 2" w:uiPriority="70"/>
+    <w:lsdException w:name="Medium List 2 Accent 2" w:uiPriority="71"/>
+    <w:lsdException w:name="Medium Grid 1 Accent 2" w:uiPriority="72"/>
+    <w:lsdException w:name="Medium Grid 2 Accent 2" w:uiPriority="73"/>
+    <w:lsdException w:name="Medium Grid 3 Accent 2" w:uiPriority="60"/>
+    <w:lsdException w:name="Dark List Accent 2" w:uiPriority="61"/>
+    <w:lsdException w:name="Colorful Shading Accent 2" w:uiPriority="62"/>
+    <w:lsdException w:name="Colorful List Accent 2" w:uiPriority="63"/>
+    <w:lsdException w:name="Colorful Grid Accent 2" w:uiPriority="64"/>
+    <w:lsdException w:name="Light Shading Accent 3" w:uiPriority="65"/>
+    <w:lsdException w:name="Light List Accent 3" w:uiPriority="66"/>
+    <w:lsdException w:name="Light Grid Accent 3" w:uiPriority="67"/>
+    <w:lsdException w:name="Medium Shading 1 Accent 3" w:uiPriority="68"/>
+    <w:lsdException w:name="Medium Shading 2 Accent 3" w:uiPriority="69"/>
+    <w:lsdException w:name="Medium List 1 Accent 3" w:uiPriority="70"/>
+    <w:lsdException w:name="Medium List 2 Accent 3" w:uiPriority="71"/>
+    <w:lsdException w:name="Medium Grid 1 Accent 3" w:uiPriority="72"/>
+    <w:lsdException w:name="Medium Grid 2 Accent 3" w:uiPriority="73"/>
+    <w:lsdException w:name="Medium Grid 3 Accent 3" w:uiPriority="60"/>
+    <w:lsdException w:name="Dark List Accent 3" w:uiPriority="61"/>
+    <w:lsdException w:name="Colorful Shading Accent 3" w:uiPriority="62"/>
+    <w:lsdException w:name="Colorful List Accent 3" w:uiPriority="63"/>
+    <w:lsdException w:name="Colorful Grid Accent 3" w:uiPriority="64"/>
+    <w:lsdException w:name="Light Shading Accent 4" w:uiPriority="65"/>
+    <w:lsdException w:name="Light List Accent 4" w:uiPriority="66"/>
+    <w:lsdException w:name="Light Grid Accent 4" w:uiPriority="67"/>
+    <w:lsdException w:name="Medium Shading 1 Accent 4" w:uiPriority="68"/>
+    <w:lsdException w:name="Medium Shading 2 Accent 4" w:uiPriority="69"/>
+    <w:lsdException w:name="Medium List 1 Accent 4" w:uiPriority="70"/>
+    <w:lsdException w:name="Medium List 2 Accent 4" w:uiPriority="71"/>
+    <w:lsdException w:name="Medium Grid 1 Accent 4" w:uiPriority="72"/>
+    <w:lsdException w:name="Medium Grid 2 Accent 4" w:uiPriority="73"/>
+    <w:lsdException w:name="Medium Grid 3 Accent 4" w:uiPriority="60"/>
+    <w:lsdException w:name="Dark List Accent 4" w:uiPriority="61"/>
+    <w:lsdException w:name="Colorful Shading Accent 4" w:uiPriority="62"/>
+    <w:lsdException w:name="Colorful List Accent 4" w:uiPriority="63"/>
+    <w:lsdException w:name="Colorful Grid Accent 4" w:uiPriority="64"/>
+    <w:lsdException w:name="Light Shading Accent 5" w:uiPriority="65"/>
+    <w:lsdException w:name="Light List Accent 5" w:uiPriority="66"/>
+    <w:lsdException w:name="Light Grid Accent 5" w:uiPriority="67"/>
+    <w:lsdException w:name="Medium Shading 1 Accent 5" w:uiPriority="68"/>
+    <w:lsdException w:name="Medium Shading 2 Accent 5" w:uiPriority="69"/>
+    <w:lsdException w:name="Medium List 1 Accent 5" w:uiPriority="70"/>
+    <w:lsdException w:name="Medium List 2 Accent 5" w:uiPriority="71"/>
+    <w:lsdException w:name="Medium Grid 1 Accent 5" w:uiPriority="72"/>
+    <w:lsdException w:name="Medium Grid 2 Accent 5" w:uiPriority="73"/>
+    <w:lsdException w:name="Medium Grid 3 Accent 5" w:uiPriority="60"/>
+    <w:lsdException w:name="Dark List Accent 5" w:uiPriority="61"/>
+    <w:lsdException w:name="Colorful Shading Accent 5" w:uiPriority="62"/>
+    <w:lsdException w:name="Colorful List Accent 5" w:uiPriority="63"/>
+    <w:lsdException w:name="Colorful Grid Accent 5" w:uiPriority="64"/>
+    <w:lsdException w:name="Light Shading Accent 6" w:uiPriority="65"/>
+    <w:lsdException w:name="Light List Accent 6" w:uiPriority="66"/>
+    <w:lsdException w:name="Light Grid Accent 6" w:uiPriority="67"/>
+    <w:lsdException w:name="Medium Shading 1 Accent 6" w:uiPriority="68"/>
+    <w:lsdException w:name="Medium Shading 2 Accent 6" w:uiPriority="69"/>
+    <w:lsdException w:name="Medium List 1 Accent 6" w:uiPriority="70"/>
+    <w:lsdException w:name="Medium List 2 Accent 6" w:uiPriority="71"/>
+    <w:lsdException w:name="Medium Grid 1 Accent 6" w:uiPriority="72"/>
+    <w:lsdException w:name="Medium Grid 2 Accent 6" w:uiPriority="73"/>
+    <w:lsdException w:name="Medium Grid 3 Accent 6" w:uiPriority="60"/>
+    <w:lsdException w:name="Dark List Accent 6" w:uiPriority="61"/>
+    <w:lsdException w:name="Colorful Shading Accent 6" w:uiPriority="62"/>
+    <w:lsdException w:name="Colorful List Accent 6" w:uiPriority="63"/>
+    <w:lsdException w:name="Colorful Grid Accent 6" w:uiPriority="64"/>
+    <w:lsdException w:name="Subtle Emphasis" w:uiPriority="65" w:qFormat="1"/>
+    <w:lsdException w:name="Intense Emphasis" w:uiPriority="66" w:qFormat="1"/>
+    <w:lsdException w:name="Subtle Reference" w:uiPriority="67" w:qFormat="1"/>
+    <w:lsdException w:name="Intense Reference" w:uiPriority="68" w:qFormat="1"/>
+    <w:lsdException w:name="Book Title" w:uiPriority="69" w:qFormat="1"/>
+    <w:lsdException w:name="Bibliography" w:semiHidden="1" w:uiPriority="70" w:unhideWhenUsed="1"/>
+    <w:lsdException w:name="TOC Heading" w:semiHidden="1" w:uiPriority="71" w:unhideWhenUsed="1" w:qFormat="1"/>
+    <w:lsdException w:name="Plain Table 1" w:uiPriority="41"/>
+    <w:lsdException w:name="Plain Table 2" w:uiPriority="42"/>
+    <w:lsdException w:name="Plain Table 3" w:uiPriority="43"/>
+    <w:lsdException w:name="Plain Table 4" w:uiPriority="44"/>
+    <w:lsdException w:name="Plain Table 5" w:uiPriority="45"/>
+    <w:lsdException w:name="Grid Table Light" w:uiPriority="40"/>
+    <w:lsdException w:name="Grid Table 1 Light" w:uiPriority="46"/>
+    <w:lsdException w:name="Grid Table 2" w:uiPriority="47"/>
+    <w:lsdException w:name="Grid Table 3" w:uiPriority="48"/>
+    <w:lsdException w:name="Grid Table 4" w:uiPriority="49"/>
+    <w:lsdException w:name="Grid Table 5 Dark" w:uiPriority="50"/>
+    <w:lsdException w:name="Grid Table 6 Colorful" w:uiPriority="51"/>
+    <w:lsdException w:name="Grid Table 7 Colorful" w:uiPriority="52"/>
+    <w:lsdException w:name="Grid Table 1 Light Accent 1" w:uiPriority="46"/>
+    <w:lsdException w:name="Grid Table 2 Accent 1" w:uiPriority="47"/>
+    <w:lsdException w:name="Grid Table 3 Accent 1" w:uiPriority="48"/>
+    <w:lsdException w:name="Grid Table 4 Accent 1" w:uiPriority="49"/>
+    <w:lsdException w:name="Grid Table 5 Dark Accent 1" w:uiPriority="50"/>
+    <w:lsdException w:name="Grid Table 6 Colorful Accent 1" w:uiPriority="51"/>
+    <w:lsdException w:name="Grid Table 7 Colorful Accent 1" w:uiPriority="52"/>
+    <w:lsdException w:name="Grid Table 1 Light Accent 2" w:uiPriority="46"/>
+    <w:lsdException w:name="Grid Table 2 Accent 2" w:uiPriority="47"/>
+    <w:lsdException w:name="Grid Table 3 Accent 2" w:uiPriority="48"/>
+    <w:lsdException w:name="Grid Table 4 Accent 2" w:uiPriority="49"/>
+    <w:lsdException w:name="Grid Table 5 Dark Accent 2" w:uiPriority="50"/>
+    <w:lsdException w:name="Grid Table 6 Colorful Accent 2" w:uiPriority="51"/>
+    <w:lsdException w:name="Grid Table 7 Colorful Accent 2" w:uiPriority="52"/>
+    <w:lsdException w:name="Grid Table 1 Light Accent 3" w:uiPriority="46"/>
+    <w:lsdException w:name="Grid Table 2 Accent 3" w:uiPriority="47"/>
+    <w:lsdException w:name="Grid Table 3 Accent 3" w:uiPriority="48"/>
+    <w:lsdException w:name="Grid Table 4 Accent 3" w:uiPriority="49"/>
+    <w:lsdException w:name="Grid Table 5 Dark Accent 3" w:uiPriority="50"/>
+    <w:lsdException w:name="Grid Table 6 Colorful Accent 3" w:uiPriority="51"/>
+    <w:lsdException w:name="Grid Table 7 Colorful Accent 3" w:uiPriority="52"/>
+    <w:lsdException w:name="Grid Table 1 Light Accent 4" w:uiPriority="46"/>
+    <w:lsdException w:name="Grid Table 2 Accent 4" w:uiPriority="47"/>
+    <w:lsdException w:name="Grid Table 3 Accent 4" w:uiPriority="48"/>
+    <w:lsdException w:name="Grid Table 4 Accent 4" w:uiPriority="49"/>
+    <w:lsdException w:name="Grid Table 5 Dark Accent 4" w:uiPriority="50"/>
+    <w:lsdException w:name="Grid Table 6 Colorful Accent 4" w:uiPriority="51"/>
+    <w:lsdException w:name="Grid Table 7 Colorful Accent 4" w:uiPriority="52"/>
+    <w:lsdException w:name="Grid Table 1 Light Accent 5" w:uiPriority="46"/>
+    <w:lsdException w:name="Grid Table 2 Accent 5" w:uiPriority="47"/>
+    <w:lsdException w:name="Grid Table 3 Accent 5" w:uiPriority="48"/>
+    <w:lsdException w:name="Grid Table 4 Accent 5" w:uiPriority="49"/>
+    <w:lsdException w:name="Grid Table 5 Dark Accent 5" w:uiPriority="50"/>
+    <w:lsdException w:name="Grid Table 6 Colorful Accent 5" w:uiPriority="51"/>
+    <w:lsdException w:name="Grid Table 7 Colorful Accent 5" w:uiPriority="52"/>
+    <w:lsdException w:name="Grid Table 1 Light Accent 6" w:uiPriority="46"/>
+    <w:lsdException w:name="Grid Table 2 Accent 6" w:uiPriority="47"/>
+    <w:lsdException w:name="Grid Table 3 Accent 6" w:uiPriority="48"/>
+    <w:lsdException w:name="Grid Table 4 Accent 6" w:uiPriority="49"/>
+    <w:lsdException w:name="Grid Table 5 Dark Accent 6" w:uiPriority="50"/>
+    <w:lsdException w:name="Grid Table 6 Colorful Accent 6" w:uiPriority="51"/>
+    <w:lsdException w:name="Grid Table 7 Colorful Accent 6" w:uiPriority="52"/>
+    <w:lsdException w:name="List Table 1 Light" w:uiPriority="46"/>
+    <w:lsdException w:name="List Table 2" w:uiPriority="47"/>
+    <w:lsdException w:name="List Table 3" w:uiPriority="48"/>
+    <w:lsdException w:name="List Table 4" w:uiPriority="49"/>
+    <w:lsdException w:name="List Table 5 Dark" w:uiPriority="50"/>
+    <w:lsdException w:name="List Table 6 Colorful" w:uiPriority="51"/>
+    <w:lsdException w:name="List Table 7 Colorful" w:uiPriority="52"/>
+    <w:lsdException w:name="List Table 1 Light Accent 1" w:uiPriority="46"/>
+    <w:lsdException w:name="List Table 2 Accent 1" w:uiPriority="47"/>
+    <w:lsdException w:name="List Table 3 Accent 1" w:uiPriority="48"/>
+    <w:lsdException w:name="List Table 4 Accent 1" w:uiPriority="49"/>
+    <w:lsdException w:name="List Table 5 Dark Accent 1" w:uiPriority="50"/>
+    <w:lsdException w:name="List Table 6 Colorful Accent 1" w:uiPriority="51"/>
+    <w:lsdException w:name="List Table 7 Colorful Accent 1" w:uiPriority="52"/>
+    <w:lsdException w:name="List Table 1 Light Accent 2" w:uiPriority="46"/>
+    <w:lsdException w:name="List Table 2 Accent 2" w:uiPriority="47"/>
+    <w:lsdException w:name="List Table 3 Accent 2" w:uiPriority="48"/>
+    <w:lsdException w:name="List Table 4 Accent 2" w:uiPriority="49"/>
+    <w:lsdException w:name="List Table 5 Dark Accent 2" w:uiPriority="50"/>
+    <w:lsdException w:name="List Table 6 Colorful Accent 2" w:uiPriority="51"/>
+    <w:lsdException w:name="List Table 7 Colorful Accent 2" w:uiPriority="52"/>
+    <w:lsdException w:name="List Table 1 Light Accent 3" w:uiPriority="46"/>
+    <w:lsdException w:name="List Table 2 Accent 3" w:uiPriority="47"/>
+    <w:lsdException w:name="List Table 3 Accent 3" w:uiPriority="48"/>
+    <w:lsdException w:name="List Table 4 Accent 3" w:uiPriority="49"/>
+    <w:lsdException w:name="List Table 5 Dark Accent 3" w:uiPriority="50"/>
+    <w:lsdException w:name="List Table 6 Colorful Accent 3" w:uiPriority="51"/>
+    <w:lsdException w:name="List Table 7 Colorful Accent 3" w:uiPriority="52"/>
+    <w:lsdException w:name="List Table 1 Light Accent 4" w:uiPriority="46"/>
+    <w:lsdException w:name="List Table 2 Accent 4" w:uiPriority="47"/>
+    <w:lsdException w:name="List Table 3 Accent 4" w:uiPriority="48"/>
+    <w:lsdException w:name="List Table 4 Accent 4" w:uiPriority="49"/>
+    <w:lsdException w:name="List Table 5 Dark Accent 4" w:uiPriority="50"/>
+    <w:lsdException w:name="List Table 6 Colorful Accent 4" w:uiPriority="51"/>
+    <w:lsdException w:name="List Table 7 Colorful Accent 4" w:uiPriority="52"/>
+    <w:lsdException w:name="List Table 1 Light Accent 5" w:uiPriority="46"/>
+    <w:lsdException w:name="List Table 2 Accent 5" w:uiPriority="47"/>
+    <w:lsdException w:name="List Table 3 Accent 5" w:uiPriority="48"/>
+    <w:lsdException w:name="List Table 4 Accent 5" w:uiPriority="49"/>
+    <w:lsdException w:name="List Table 5 Dark Accent 5" w:uiPriority="50"/>
+    <w:lsdException w:name="List Table 6 Colorful Accent 5" w:uiPriority="51"/>
+    <w:lsdException w:name="List Table 7 Colorful Accent 5" w:uiPriority="52"/>
+    <w:lsdException w:name="List Table 1 Light Accent 6" w:uiPriority="46"/>
+    <w:lsdException w:name="List Table 2 Accent 6" w:uiPriority="47"/>
+    <w:lsdException w:name="List Table 3 Accent 6" w:uiPriority="48"/>
+    <w:lsdException w:name="List Table 4 Accent 6" w:uiPriority="49"/>
+    <w:lsdException w:name="List Table 5 Dark Accent 6" w:uiPriority="50"/>
+    <w:lsdException w:name="List Table 6 Colorful Accent 6" w:uiPriority="51"/>
+    <w:lsdException w:name="List Table 7 Colorful Accent 6" w:uiPriority="52"/>
   </w:latentStyles>
   <w:style w:type="paragraph" w:default="1" w:styleId="Normal">
     <w:name w:val="Normal"/>
@@ -12425,7 +12438,7 @@
   <a:extraClrSchemeLst/>
   <a:extLst>
     <a:ext uri="{05A4C25C-085E-4340-85A3-A5531E510DB2}">
-      <thm15:themeFamily xmlns="" xmlns:thm15="http://schemas.microsoft.com/office/thememl/2012/main" name="Office Theme" id="{62F939B6-93AF-4DB8-9C6B-D6C7DFDC589F}" vid="{4A3C46E8-61CC-4603-A589-7422A47A8E4A}"/>
+      <thm15:themeFamily xmlns:thm15="http://schemas.microsoft.com/office/thememl/2012/main" name="Office Theme" id="{62F939B6-93AF-4DB8-9C6B-D6C7DFDC589F}" vid="{4A3C46E8-61CC-4603-A589-7422A47A8E4A}"/>
     </a:ext>
   </a:extLst>
 </a:theme>
@@ -12436,7 +12449,7 @@
 </file>
 
 <file path=customXml/itemProps1.xml><?xml version="1.0" encoding="utf-8"?>
-<ds:datastoreItem xmlns:ds="http://schemas.openxmlformats.org/officeDocument/2006/customXml" ds:itemID="{B8276C23-8EDE-4D4B-A524-2208F751C929}">
+<ds:datastoreItem xmlns:ds="http://schemas.openxmlformats.org/officeDocument/2006/customXml" ds:itemID="{E149E745-64C5-41AA-A730-BAD13550DCAE}">
   <ds:schemaRefs>
     <ds:schemaRef ds:uri="http://schemas.openxmlformats.org/officeDocument/2006/bibliography"/>
   </ds:schemaRefs>

</xml_diff>